<commit_message>
Grandes refatoracoes da ficha e do projeto
</commit_message>
<xml_diff>
--- a/documentacao/Documentação.docx
+++ b/documentacao/Documentação.docx
@@ -982,7 +982,7 @@
           <w:r>
             <w:fldChar w:fldCharType="separate"/>
           </w:r>
-          <w:hyperlink w:anchor="_Toc170244059" w:history="1">
+          <w:hyperlink w:anchor="_Toc170423505" w:history="1">
             <w:r>
               <w:rPr>
                 <w:rStyle w:val="Hyperlink"/>
@@ -1011,7 +1011,7 @@
                 <w:noProof/>
                 <w:webHidden/>
               </w:rPr>
-              <w:instrText xml:space="preserve"> PAGEREF _Toc170244059 \h </w:instrText>
+              <w:instrText xml:space="preserve"> PAGEREF _Toc170423505 \h </w:instrText>
             </w:r>
             <w:r>
               <w:rPr>
@@ -1056,7 +1056,7 @@
               <w:lang w:eastAsia="pt-BR"/>
             </w:rPr>
           </w:pPr>
-          <w:hyperlink w:anchor="_Toc170244060" w:history="1">
+          <w:hyperlink w:anchor="_Toc170423506" w:history="1">
             <w:r>
               <w:rPr>
                 <w:rStyle w:val="Hyperlink"/>
@@ -1085,7 +1085,7 @@
                 <w:noProof/>
                 <w:webHidden/>
               </w:rPr>
-              <w:instrText xml:space="preserve"> PAGEREF _Toc170244060 \h </w:instrText>
+              <w:instrText xml:space="preserve"> PAGEREF _Toc170423506 \h </w:instrText>
             </w:r>
             <w:r>
               <w:rPr>
@@ -1130,7 +1130,7 @@
               <w:lang w:eastAsia="pt-BR"/>
             </w:rPr>
           </w:pPr>
-          <w:hyperlink w:anchor="_Toc170244061" w:history="1">
+          <w:hyperlink w:anchor="_Toc170423507" w:history="1">
             <w:r>
               <w:rPr>
                 <w:rStyle w:val="Hyperlink"/>
@@ -1159,7 +1159,7 @@
                 <w:noProof/>
                 <w:webHidden/>
               </w:rPr>
-              <w:instrText xml:space="preserve"> PAGEREF _Toc170244061 \h </w:instrText>
+              <w:instrText xml:space="preserve"> PAGEREF _Toc170423507 \h </w:instrText>
             </w:r>
             <w:r>
               <w:rPr>
@@ -1204,7 +1204,7 @@
               <w:lang w:eastAsia="pt-BR"/>
             </w:rPr>
           </w:pPr>
-          <w:hyperlink w:anchor="_Toc170244062" w:history="1">
+          <w:hyperlink w:anchor="_Toc170423508" w:history="1">
             <w:r>
               <w:rPr>
                 <w:rStyle w:val="Hyperlink"/>
@@ -1233,7 +1233,7 @@
                 <w:noProof/>
                 <w:webHidden/>
               </w:rPr>
-              <w:instrText xml:space="preserve"> PAGEREF _Toc170244062 \h </w:instrText>
+              <w:instrText xml:space="preserve"> PAGEREF _Toc170423508 \h </w:instrText>
             </w:r>
             <w:r>
               <w:rPr>
@@ -1278,7 +1278,7 @@
               <w:lang w:eastAsia="pt-BR"/>
             </w:rPr>
           </w:pPr>
-          <w:hyperlink w:anchor="_Toc170244063" w:history="1">
+          <w:hyperlink w:anchor="_Toc170423509" w:history="1">
             <w:r>
               <w:rPr>
                 <w:rStyle w:val="Hyperlink"/>
@@ -1307,7 +1307,7 @@
                 <w:noProof/>
                 <w:webHidden/>
               </w:rPr>
-              <w:instrText xml:space="preserve"> PAGEREF _Toc170244063 \h </w:instrText>
+              <w:instrText xml:space="preserve"> PAGEREF _Toc170423509 \h </w:instrText>
             </w:r>
             <w:r>
               <w:rPr>
@@ -1352,7 +1352,7 @@
               <w:lang w:eastAsia="pt-BR"/>
             </w:rPr>
           </w:pPr>
-          <w:hyperlink w:anchor="_Toc170244064" w:history="1">
+          <w:hyperlink w:anchor="_Toc170423510" w:history="1">
             <w:r>
               <w:rPr>
                 <w:rStyle w:val="Hyperlink"/>
@@ -1381,7 +1381,7 @@
                 <w:noProof/>
                 <w:webHidden/>
               </w:rPr>
-              <w:instrText xml:space="preserve"> PAGEREF _Toc170244064 \h </w:instrText>
+              <w:instrText xml:space="preserve"> PAGEREF _Toc170423510 \h </w:instrText>
             </w:r>
             <w:r>
               <w:rPr>
@@ -1426,7 +1426,7 @@
               <w:lang w:eastAsia="pt-BR"/>
             </w:rPr>
           </w:pPr>
-          <w:hyperlink w:anchor="_Toc170244065" w:history="1">
+          <w:hyperlink w:anchor="_Toc170423511" w:history="1">
             <w:r>
               <w:rPr>
                 <w:rStyle w:val="Hyperlink"/>
@@ -1455,7 +1455,7 @@
                 <w:noProof/>
                 <w:webHidden/>
               </w:rPr>
-              <w:instrText xml:space="preserve"> PAGEREF _Toc170244065 \h </w:instrText>
+              <w:instrText xml:space="preserve"> PAGEREF _Toc170423511 \h </w:instrText>
             </w:r>
             <w:r>
               <w:rPr>
@@ -1500,7 +1500,7 @@
               <w:lang w:eastAsia="pt-BR"/>
             </w:rPr>
           </w:pPr>
-          <w:hyperlink w:anchor="_Toc170244066" w:history="1">
+          <w:hyperlink w:anchor="_Toc170423512" w:history="1">
             <w:r>
               <w:rPr>
                 <w:rStyle w:val="Hyperlink"/>
@@ -1529,7 +1529,7 @@
                 <w:noProof/>
                 <w:webHidden/>
               </w:rPr>
-              <w:instrText xml:space="preserve"> PAGEREF _Toc170244066 \h </w:instrText>
+              <w:instrText xml:space="preserve"> PAGEREF _Toc170423512 \h </w:instrText>
             </w:r>
             <w:r>
               <w:rPr>
@@ -1574,7 +1574,7 @@
               <w:lang w:eastAsia="pt-BR"/>
             </w:rPr>
           </w:pPr>
-          <w:hyperlink w:anchor="_Toc170244067" w:history="1">
+          <w:hyperlink w:anchor="_Toc170423513" w:history="1">
             <w:r>
               <w:rPr>
                 <w:rStyle w:val="Hyperlink"/>
@@ -1603,7 +1603,7 @@
                 <w:noProof/>
                 <w:webHidden/>
               </w:rPr>
-              <w:instrText xml:space="preserve"> PAGEREF _Toc170244067 \h </w:instrText>
+              <w:instrText xml:space="preserve"> PAGEREF _Toc170423513 \h </w:instrText>
             </w:r>
             <w:r>
               <w:rPr>
@@ -1648,7 +1648,7 @@
               <w:lang w:eastAsia="pt-BR"/>
             </w:rPr>
           </w:pPr>
-          <w:hyperlink w:anchor="_Toc170244068" w:history="1">
+          <w:hyperlink w:anchor="_Toc170423514" w:history="1">
             <w:r>
               <w:rPr>
                 <w:rStyle w:val="Hyperlink"/>
@@ -1677,7 +1677,7 @@
                 <w:noProof/>
                 <w:webHidden/>
               </w:rPr>
-              <w:instrText xml:space="preserve"> PAGEREF _Toc170244068 \h </w:instrText>
+              <w:instrText xml:space="preserve"> PAGEREF _Toc170423514 \h </w:instrText>
             </w:r>
             <w:r>
               <w:rPr>
@@ -1722,7 +1722,7 @@
               <w:lang w:eastAsia="pt-BR"/>
             </w:rPr>
           </w:pPr>
-          <w:hyperlink w:anchor="_Toc170244069" w:history="1">
+          <w:hyperlink w:anchor="_Toc170423515" w:history="1">
             <w:r>
               <w:rPr>
                 <w:rStyle w:val="Hyperlink"/>
@@ -1751,7 +1751,7 @@
                 <w:noProof/>
                 <w:webHidden/>
               </w:rPr>
-              <w:instrText xml:space="preserve"> PAGEREF _Toc170244069 \h </w:instrText>
+              <w:instrText xml:space="preserve"> PAGEREF _Toc170423515 \h </w:instrText>
             </w:r>
             <w:r>
               <w:rPr>
@@ -1796,7 +1796,7 @@
               <w:lang w:eastAsia="pt-BR"/>
             </w:rPr>
           </w:pPr>
-          <w:hyperlink w:anchor="_Toc170244070" w:history="1">
+          <w:hyperlink w:anchor="_Toc170423516" w:history="1">
             <w:r>
               <w:rPr>
                 <w:rStyle w:val="Hyperlink"/>
@@ -1804,7 +1804,7 @@
                 <w:bCs/>
                 <w:noProof/>
               </w:rPr>
-              <w:t>Entidades</w:t>
+              <w:t>Anexo - Entidades</w:t>
             </w:r>
             <w:r>
               <w:rPr>
@@ -1825,7 +1825,7 @@
                 <w:noProof/>
                 <w:webHidden/>
               </w:rPr>
-              <w:instrText xml:space="preserve"> PAGEREF _Toc170244070 \h </w:instrText>
+              <w:instrText xml:space="preserve"> PAGEREF _Toc170423516 \h </w:instrText>
             </w:r>
             <w:r>
               <w:rPr>
@@ -1870,13 +1870,15 @@
               <w:lang w:eastAsia="pt-BR"/>
             </w:rPr>
           </w:pPr>
-          <w:hyperlink w:anchor="_Toc170244071" w:history="1">
+          <w:hyperlink w:anchor="_Toc170423517" w:history="1">
             <w:r>
               <w:rPr>
                 <w:rStyle w:val="Hyperlink"/>
-                <w:noProof/>
-              </w:rPr>
-              <w:t>Anexo</w:t>
+                <w:b/>
+                <w:bCs/>
+                <w:noProof/>
+              </w:rPr>
+              <w:t>Anexo – Diagrama de Classes</w:t>
             </w:r>
             <w:r>
               <w:rPr>
@@ -1897,7 +1899,7 @@
                 <w:noProof/>
                 <w:webHidden/>
               </w:rPr>
-              <w:instrText xml:space="preserve"> PAGEREF _Toc170244071 \h </w:instrText>
+              <w:instrText xml:space="preserve"> PAGEREF _Toc170423517 \h </w:instrText>
             </w:r>
             <w:r>
               <w:rPr>
@@ -1954,7 +1956,7 @@
           <w:szCs w:val="32"/>
         </w:rPr>
       </w:pPr>
-      <w:bookmarkStart w:id="0" w:name="_Toc170244059"/>
+      <w:bookmarkStart w:id="0" w:name="_Toc170423505"/>
       <w:r>
         <w:rPr>
           <w:b/>
@@ -2021,7 +2023,7 @@
           <w:szCs w:val="32"/>
         </w:rPr>
       </w:pPr>
-      <w:bookmarkStart w:id="1" w:name="_Toc170244060"/>
+      <w:bookmarkStart w:id="1" w:name="_Toc170423506"/>
       <w:r>
         <w:rPr>
           <w:b/>
@@ -2092,7 +2094,7 @@
           <w:szCs w:val="28"/>
         </w:rPr>
       </w:pPr>
-      <w:bookmarkStart w:id="2" w:name="_Toc170244061"/>
+      <w:bookmarkStart w:id="2" w:name="_Toc170423507"/>
       <w:r>
         <w:rPr>
           <w:b/>
@@ -2179,7 +2181,7 @@
           <w:szCs w:val="28"/>
         </w:rPr>
       </w:pPr>
-      <w:bookmarkStart w:id="3" w:name="_Toc170244062"/>
+      <w:bookmarkStart w:id="3" w:name="_Toc170423508"/>
       <w:r>
         <w:rPr>
           <w:b/>
@@ -2264,7 +2266,7 @@
           <w:szCs w:val="28"/>
         </w:rPr>
       </w:pPr>
-      <w:bookmarkStart w:id="5" w:name="_Toc170244063"/>
+      <w:bookmarkStart w:id="5" w:name="_Toc170423509"/>
       <w:r>
         <w:rPr>
           <w:b/>
@@ -2354,7 +2356,7 @@
           <w:szCs w:val="28"/>
         </w:rPr>
       </w:pPr>
-      <w:bookmarkStart w:id="6" w:name="_Toc170244064"/>
+      <w:bookmarkStart w:id="6" w:name="_Toc170423510"/>
       <w:r>
         <w:rPr>
           <w:b/>
@@ -2382,7 +2384,7 @@
           <w:szCs w:val="28"/>
         </w:rPr>
       </w:pPr>
-      <w:bookmarkStart w:id="7" w:name="_Toc170244065"/>
+      <w:bookmarkStart w:id="7" w:name="_Toc170423511"/>
       <w:r>
         <w:rPr>
           <w:b/>
@@ -2410,7 +2412,7 @@
           <w:szCs w:val="28"/>
         </w:rPr>
       </w:pPr>
-      <w:bookmarkStart w:id="8" w:name="_Toc170244066"/>
+      <w:bookmarkStart w:id="8" w:name="_Toc170423512"/>
       <w:r>
         <w:rPr>
           <w:b/>
@@ -2445,7 +2447,7 @@
           <w:szCs w:val="28"/>
         </w:rPr>
       </w:pPr>
-      <w:bookmarkStart w:id="9" w:name="_Toc170244067"/>
+      <w:bookmarkStart w:id="9" w:name="_Toc170423513"/>
       <w:r>
         <w:rPr>
           <w:b/>
@@ -2480,7 +2482,7 @@
           <w:szCs w:val="32"/>
         </w:rPr>
       </w:pPr>
-      <w:bookmarkStart w:id="10" w:name="_Toc170244068"/>
+      <w:bookmarkStart w:id="10" w:name="_Toc170423514"/>
       <w:r>
         <w:rPr>
           <w:b/>
@@ -2525,7 +2527,7 @@
           <w:szCs w:val="32"/>
         </w:rPr>
       </w:pPr>
-      <w:bookmarkStart w:id="11" w:name="_Toc170244069"/>
+      <w:bookmarkStart w:id="11" w:name="_Toc170423515"/>
       <w:r>
         <w:rPr>
           <w:b/>
@@ -2543,19 +2545,19 @@
         <w:rPr>
           <w:b/>
           <w:bCs/>
-          <w:sz w:val="32"/>
-          <w:szCs w:val="32"/>
-        </w:rPr>
-      </w:pPr>
-      <w:bookmarkStart w:id="12" w:name="_Toc170244070"/>
+          <w:sz w:val="28"/>
+          <w:szCs w:val="28"/>
+        </w:rPr>
+      </w:pPr>
+      <w:bookmarkStart w:id="12" w:name="_Toc170423516"/>
       <w:r>
         <w:rPr>
           <w:b/>
           <w:bCs/>
-          <w:sz w:val="32"/>
-          <w:szCs w:val="32"/>
-        </w:rPr>
-        <w:t>Entidades</w:t>
+          <w:sz w:val="28"/>
+          <w:szCs w:val="28"/>
+        </w:rPr>
+        <w:t>Anexo - Entidades</w:t>
       </w:r>
       <w:bookmarkEnd w:id="12"/>
     </w:p>
@@ -2577,331 +2579,29 @@
           <w:b/>
           <w:bCs/>
         </w:rPr>
-        <w:t>Ficha de criatura:</w:t>
-      </w:r>
-    </w:p>
-    <w:p>
-      <w:pPr>
-        <w:ind w:firstLine="708"/>
-      </w:pPr>
-      <w:r>
-        <w:t>Uma ficha genérica que representa uma criatura qualquer.</w:t>
-      </w:r>
-    </w:p>
-    <w:p/>
-    <w:p>
-      <w:pPr>
+        <w:t>Ficha</w:t>
+      </w:r>
+      <w:r>
         <w:rPr>
           <w:b/>
           <w:bCs/>
         </w:rPr>
-      </w:pPr>
-      <w:r>
-        <w:tab/>
-      </w:r>
-      <w:r>
-        <w:rPr>
-          <w:b/>
-          <w:bCs/>
-        </w:rPr>
-        <w:t>Atributos:</w:t>
-      </w:r>
-    </w:p>
-    <w:p>
-      <w:pPr>
-        <w:pStyle w:val="PargrafodaLista"/>
-        <w:numPr>
-          <w:ilvl w:val="0"/>
-          <w:numId w:val="12"/>
-        </w:numPr>
-        <w:rPr>
-          <w:b/>
-          <w:bCs/>
-        </w:rPr>
-      </w:pPr>
-      <w:r>
-        <w:t>Nome;</w:t>
-      </w:r>
-    </w:p>
-    <w:p>
-      <w:pPr>
-        <w:pStyle w:val="PargrafodaLista"/>
-        <w:numPr>
-          <w:ilvl w:val="0"/>
-          <w:numId w:val="12"/>
-        </w:numPr>
-        <w:rPr>
-          <w:b/>
-          <w:bCs/>
-        </w:rPr>
-      </w:pPr>
-      <w:r>
-        <w:t>Raça;</w:t>
-      </w:r>
-    </w:p>
-    <w:p>
-      <w:pPr>
-        <w:pStyle w:val="PargrafodaLista"/>
-        <w:numPr>
-          <w:ilvl w:val="0"/>
-          <w:numId w:val="12"/>
-        </w:numPr>
-        <w:rPr>
-          <w:b/>
-          <w:bCs/>
-        </w:rPr>
-      </w:pPr>
-      <w:r>
-        <w:t>Alinhamentos;</w:t>
-      </w:r>
-    </w:p>
-    <w:p>
-      <w:pPr>
-        <w:pStyle w:val="PargrafodaLista"/>
-        <w:numPr>
-          <w:ilvl w:val="0"/>
-          <w:numId w:val="12"/>
-        </w:numPr>
-        <w:rPr>
-          <w:b/>
-          <w:bCs/>
-        </w:rPr>
-      </w:pPr>
-      <w:r>
-        <w:t>Dados de vida;</w:t>
-      </w:r>
-    </w:p>
-    <w:p>
-      <w:pPr>
-        <w:pStyle w:val="PargrafodaLista"/>
-        <w:numPr>
-          <w:ilvl w:val="0"/>
-          <w:numId w:val="12"/>
-        </w:numPr>
-        <w:rPr>
-          <w:b/>
-          <w:bCs/>
-        </w:rPr>
-      </w:pPr>
-      <w:r>
-        <w:t>Movimento (em metros);</w:t>
-      </w:r>
-    </w:p>
-    <w:p>
-      <w:pPr>
-        <w:pStyle w:val="PargrafodaLista"/>
-        <w:numPr>
-          <w:ilvl w:val="0"/>
-          <w:numId w:val="12"/>
-        </w:numPr>
-        <w:rPr>
-          <w:b/>
-          <w:bCs/>
-        </w:rPr>
-      </w:pPr>
-      <w:r>
-        <w:t>Pontos de vida adicionais;</w:t>
-      </w:r>
-    </w:p>
-    <w:p>
-      <w:pPr>
-        <w:pStyle w:val="PargrafodaLista"/>
-        <w:numPr>
-          <w:ilvl w:val="0"/>
-          <w:numId w:val="12"/>
-        </w:numPr>
-        <w:rPr>
-          <w:b/>
-          <w:bCs/>
-        </w:rPr>
-      </w:pPr>
-      <w:r>
-        <w:t>Equipamentos;</w:t>
-      </w:r>
-    </w:p>
-    <w:p>
-      <w:pPr>
-        <w:pStyle w:val="PargrafodaLista"/>
-        <w:numPr>
-          <w:ilvl w:val="0"/>
-          <w:numId w:val="10"/>
-        </w:numPr>
-        <w:ind w:left="1068"/>
-      </w:pPr>
-      <w:r>
-        <w:t>ATRIBUTOS, representado por:</w:t>
-      </w:r>
-    </w:p>
-    <w:p>
-      <w:pPr>
-        <w:pStyle w:val="PargrafodaLista"/>
-        <w:numPr>
-          <w:ilvl w:val="0"/>
-          <w:numId w:val="8"/>
-        </w:numPr>
-        <w:ind w:left="1416"/>
-      </w:pPr>
-      <w:r>
-        <w:t>Força;</w:t>
-      </w:r>
-    </w:p>
-    <w:p>
-      <w:pPr>
-        <w:pStyle w:val="PargrafodaLista"/>
-        <w:numPr>
-          <w:ilvl w:val="0"/>
-          <w:numId w:val="8"/>
-        </w:numPr>
-        <w:ind w:left="1416"/>
-      </w:pPr>
-      <w:r>
-        <w:t>Destreza;</w:t>
-      </w:r>
-    </w:p>
-    <w:p>
-      <w:pPr>
-        <w:pStyle w:val="PargrafodaLista"/>
-        <w:numPr>
-          <w:ilvl w:val="0"/>
-          <w:numId w:val="8"/>
-        </w:numPr>
-        <w:ind w:left="1416"/>
-      </w:pPr>
-      <w:r>
-        <w:t>Constituição;</w:t>
-      </w:r>
-    </w:p>
-    <w:p>
-      <w:pPr>
-        <w:pStyle w:val="PargrafodaLista"/>
-        <w:numPr>
-          <w:ilvl w:val="0"/>
-          <w:numId w:val="8"/>
-        </w:numPr>
-        <w:ind w:left="1416"/>
-      </w:pPr>
-      <w:r>
-        <w:t>Inteligência;</w:t>
-      </w:r>
-    </w:p>
-    <w:p>
-      <w:pPr>
-        <w:pStyle w:val="PargrafodaLista"/>
-        <w:numPr>
-          <w:ilvl w:val="0"/>
-          <w:numId w:val="8"/>
-        </w:numPr>
-        <w:ind w:left="1416"/>
-      </w:pPr>
-      <w:r>
-        <w:t>Sabedoria;</w:t>
-      </w:r>
-    </w:p>
-    <w:p>
-      <w:pPr>
-        <w:pStyle w:val="PargrafodaLista"/>
-        <w:numPr>
-          <w:ilvl w:val="0"/>
-          <w:numId w:val="8"/>
-        </w:numPr>
-        <w:ind w:left="1416"/>
-      </w:pPr>
-      <w:r>
-        <w:t>Carisma;</w:t>
-      </w:r>
-    </w:p>
-    <w:p>
-      <w:pPr>
-        <w:pStyle w:val="PargrafodaLista"/>
-        <w:numPr>
-          <w:ilvl w:val="0"/>
-          <w:numId w:val="10"/>
-        </w:numPr>
-        <w:ind w:left="1068"/>
-      </w:pPr>
-      <w:r>
-        <w:t>SUBATRIBUTOS, representado por:</w:t>
-      </w:r>
-    </w:p>
-    <w:p>
-      <w:pPr>
-        <w:pStyle w:val="PargrafodaLista"/>
-        <w:numPr>
-          <w:ilvl w:val="0"/>
-          <w:numId w:val="8"/>
-        </w:numPr>
-        <w:ind w:left="1416"/>
-      </w:pPr>
-      <w:r>
-        <w:t>Pontos de vida;</w:t>
-      </w:r>
-    </w:p>
-    <w:p>
-      <w:pPr>
-        <w:pStyle w:val="PargrafodaLista"/>
-        <w:numPr>
-          <w:ilvl w:val="0"/>
-          <w:numId w:val="8"/>
-        </w:numPr>
-        <w:ind w:left="1416"/>
-      </w:pPr>
-      <w:r>
-        <w:t>Classe de armadura;</w:t>
-      </w:r>
-    </w:p>
-    <w:p>
-      <w:pPr>
-        <w:pStyle w:val="PargrafodaLista"/>
-        <w:numPr>
-          <w:ilvl w:val="0"/>
-          <w:numId w:val="8"/>
-        </w:numPr>
-        <w:ind w:left="1416"/>
-      </w:pPr>
-      <w:r>
-        <w:t>Jogada de proteção;</w:t>
-      </w:r>
-    </w:p>
-    <w:p>
-      <w:pPr>
-        <w:pStyle w:val="PargrafodaLista"/>
-        <w:numPr>
-          <w:ilvl w:val="0"/>
-          <w:numId w:val="8"/>
-        </w:numPr>
-        <w:ind w:left="1416"/>
-      </w:pPr>
-      <w:r>
-        <w:t>Base de ataque;</w:t>
-      </w:r>
-    </w:p>
-    <w:p>
-      <w:pPr>
-        <w:pStyle w:val="PargrafodaLista"/>
-        <w:numPr>
-          <w:ilvl w:val="0"/>
-          <w:numId w:val="8"/>
-        </w:numPr>
-        <w:ind w:left="1416"/>
-      </w:pPr>
-      <w:r>
-        <w:t>Carga;</w:t>
-      </w:r>
-    </w:p>
-    <w:p>
-      <w:pPr>
-        <w:rPr>
-          <w:b/>
-          <w:bCs/>
-        </w:rPr>
-      </w:pPr>
-    </w:p>
-    <w:p>
-      <w:r>
-        <w:br w:type="page"/>
-      </w:r>
-    </w:p>
-    <w:p/>
+        <w:t>:</w:t>
+      </w:r>
+    </w:p>
+    <w:p>
+      <w:pPr>
+        <w:ind w:firstLine="708"/>
+      </w:pPr>
+      <w:r>
+        <w:t>A ideia abstrata de uma ficha</w:t>
+      </w:r>
+    </w:p>
+    <w:p>
+      <w:pPr>
+        <w:ind w:firstLine="708"/>
+      </w:pPr>
+    </w:p>
     <w:p>
       <w:pPr>
         <w:pStyle w:val="PargrafodaLista"/>
@@ -2919,14 +2619,14 @@
           <w:b/>
           <w:bCs/>
         </w:rPr>
-        <w:t xml:space="preserve">Ficha de </w:t>
+        <w:t>Ficha</w:t>
       </w:r>
       <w:r>
         <w:rPr>
           <w:b/>
           <w:bCs/>
         </w:rPr>
-        <w:t>jogador (subclasse de ficha de criatura):</w:t>
+        <w:t xml:space="preserve"> criatura</w:t>
       </w:r>
     </w:p>
     <w:p>
@@ -2937,38 +2637,17 @@
         <w:t>Uma ficha genérica que representa uma criatura qualquer.</w:t>
       </w:r>
     </w:p>
-    <w:p/>
-    <w:p>
-      <w:pPr>
-        <w:rPr>
-          <w:b/>
-          <w:bCs/>
-        </w:rPr>
-      </w:pPr>
-      <w:r>
-        <w:tab/>
-      </w:r>
-      <w:r>
-        <w:rPr>
-          <w:b/>
-          <w:bCs/>
-        </w:rPr>
-        <w:t>Atributos</w:t>
-      </w:r>
-      <w:r>
-        <w:rPr>
-          <w:b/>
-          <w:bCs/>
-        </w:rPr>
-        <w:t xml:space="preserve"> adicionais:</w:t>
-      </w:r>
+    <w:p>
+      <w:pPr>
+        <w:ind w:firstLine="708"/>
+      </w:pPr>
     </w:p>
     <w:p>
       <w:pPr>
         <w:pStyle w:val="PargrafodaLista"/>
         <w:numPr>
           <w:ilvl w:val="0"/>
-          <w:numId w:val="12"/>
+          <w:numId w:val="7"/>
         </w:numPr>
         <w:rPr>
           <w:b/>
@@ -2976,32 +2655,49 @@
         </w:rPr>
       </w:pPr>
       <w:r>
-        <w:t>Classe;</w:t>
-      </w:r>
-    </w:p>
-    <w:p>
-      <w:pPr>
-        <w:pStyle w:val="PargrafodaLista"/>
-        <w:numPr>
-          <w:ilvl w:val="0"/>
-          <w:numId w:val="12"/>
-        </w:numPr>
         <w:rPr>
           <w:b/>
           <w:bCs/>
         </w:rPr>
-      </w:pPr>
-      <w:r>
-        <w:t>Nível;</w:t>
-      </w:r>
-    </w:p>
-    <w:p>
+        <w:t>Ficha</w:t>
+      </w:r>
+      <w:r>
+        <w:rPr>
+          <w:b/>
+          <w:bCs/>
+        </w:rPr>
+        <w:t xml:space="preserve"> </w:t>
+      </w:r>
+      <w:r>
+        <w:rPr>
+          <w:b/>
+          <w:bCs/>
+        </w:rPr>
+        <w:t>jogador</w:t>
+      </w:r>
+    </w:p>
+    <w:p>
+      <w:pPr>
+        <w:ind w:firstLine="708"/>
+      </w:pPr>
+      <w:r>
+        <w:t xml:space="preserve">Uma ficha </w:t>
+      </w:r>
+      <w:r>
+        <w:t>específica para um personagem do jogador</w:t>
+      </w:r>
+    </w:p>
+    <w:p>
+      <w:pPr>
+        <w:jc w:val="center"/>
+      </w:pPr>
       <w:r>
         <w:rPr>
           <w:noProof/>
         </w:rPr>
+        <w:lastRenderedPageBreak/>
         <w:drawing>
-          <wp:inline distT="0" distB="0" distL="0" distR="0" wp14:anchorId="7EECC669" wp14:editId="331A6E05">
+          <wp:inline distT="0" distB="0" distL="0" distR="0" wp14:anchorId="7EECC669" wp14:editId="778B2CF8">
             <wp:extent cx="4065955" cy="5715000"/>
             <wp:effectExtent l="0" t="0" r="0" b="0"/>
             <wp:docPr id="1229747596" name="Imagem 1" descr="Interface gráfica do usuário&#10;&#10;Descrição gerada automaticamente com confiança média"/>
@@ -3036,11 +2732,11 @@
           </wp:inline>
         </w:drawing>
       </w:r>
-      <w:r>
-        <w:t xml:space="preserve"> </w:t>
-      </w:r>
-    </w:p>
-    <w:p>
+    </w:p>
+    <w:p>
+      <w:pPr>
+        <w:jc w:val="center"/>
+      </w:pPr>
       <w:r>
         <w:rPr>
           <w:noProof/>
@@ -3085,72 +2781,92 @@
     </w:p>
     <w:p/>
     <w:p/>
-    <w:p/>
-    <w:p>
-      <w:r>
-        <w:t>Not</w:t>
-      </w:r>
-      <w:r>
-        <w:t>as</w:t>
-      </w:r>
-      <w:r>
-        <w:t>:</w:t>
-      </w:r>
-    </w:p>
-    <w:p/>
-    <w:p>
-      <w:r>
-        <w:t>* Por favor. Você deve compilar esse projeto Java para uma versão mais</w:t>
-      </w:r>
-    </w:p>
-    <w:p>
-      <w:r>
-        <w:t>antiga (Java 8) para ser possível conseguir rodar aqui no PC.</w:t>
-      </w:r>
-    </w:p>
-    <w:p>
-      <w:r>
-        <w:t xml:space="preserve">  Basicamente se você compilar para uma versão mais recente, como por</w:t>
-      </w:r>
-    </w:p>
-    <w:p>
-      <w:r>
-        <w:t>exemplo, é na JDK (que vai até o Java 21) a parada não vai abrir.</w:t>
-      </w:r>
-    </w:p>
-    <w:p>
-      <w:r>
-        <w:t xml:space="preserve">  Enfim, acho que deu </w:t>
-      </w:r>
-      <w:proofErr w:type="gramStart"/>
-      <w:r>
-        <w:t>pra</w:t>
-      </w:r>
-      <w:proofErr w:type="gramEnd"/>
-      <w:r>
-        <w:t xml:space="preserve"> entender. Compile o projeto para Java 8.</w:t>
-      </w:r>
-    </w:p>
-    <w:p/>
+    <w:p>
+      <w:r>
+        <w:br w:type="page"/>
+      </w:r>
+    </w:p>
     <w:p>
       <w:pPr>
         <w:pStyle w:val="Ttulo1"/>
         <w:rPr>
+          <w:b/>
+          <w:bCs/>
           <w:sz w:val="32"/>
           <w:szCs w:val="32"/>
         </w:rPr>
       </w:pPr>
-      <w:bookmarkStart w:id="13" w:name="_Toc170244071"/>
-      <w:r>
-        <w:rPr>
+      <w:bookmarkStart w:id="13" w:name="_Toc170423517"/>
+      <w:r>
+        <w:rPr>
+          <w:b/>
+          <w:bCs/>
           <w:sz w:val="32"/>
           <w:szCs w:val="32"/>
         </w:rPr>
+        <w:lastRenderedPageBreak/>
         <w:t>Anexo</w:t>
       </w:r>
+      <w:r>
+        <w:rPr>
+          <w:b/>
+          <w:bCs/>
+          <w:sz w:val="32"/>
+          <w:szCs w:val="32"/>
+        </w:rPr>
+        <w:t xml:space="preserve"> – Diagrama de Classes</w:t>
+      </w:r>
       <w:bookmarkEnd w:id="13"/>
     </w:p>
-    <w:p/>
+    <w:p>
+      <w:pPr>
+        <w:jc w:val="center"/>
+      </w:pPr>
+      <w:r>
+        <w:drawing>
+          <wp:inline distT="0" distB="0" distL="0" distR="0" wp14:anchorId="4A41C370" wp14:editId="7D206BFF">
+            <wp:extent cx="3024000" cy="2961089"/>
+            <wp:effectExtent l="0" t="0" r="5080" b="0"/>
+            <wp:docPr id="220494261" name="Imagem 1" descr="Interface gráfica do usuário, Aplicativo, Teams&#10;&#10;Descrição gerada automaticamente"/>
+            <wp:cNvGraphicFramePr>
+              <a:graphicFrameLocks xmlns:a="http://schemas.openxmlformats.org/drawingml/2006/main" noChangeAspect="1"/>
+            </wp:cNvGraphicFramePr>
+            <a:graphic xmlns:a="http://schemas.openxmlformats.org/drawingml/2006/main">
+              <a:graphicData uri="http://schemas.openxmlformats.org/drawingml/2006/picture">
+                <pic:pic xmlns:pic="http://schemas.openxmlformats.org/drawingml/2006/picture">
+                  <pic:nvPicPr>
+                    <pic:cNvPr id="220494261" name="Imagem 1" descr="Interface gráfica do usuário, Aplicativo, Teams&#10;&#10;Descrição gerada automaticamente"/>
+                    <pic:cNvPicPr/>
+                  </pic:nvPicPr>
+                  <pic:blipFill rotWithShape="1">
+                    <a:blip r:embed="rId12"/>
+                    <a:srcRect l="26002" r="17515"/>
+                    <a:stretch/>
+                  </pic:blipFill>
+                  <pic:spPr bwMode="auto">
+                    <a:xfrm>
+                      <a:off x="0" y="0"/>
+                      <a:ext cx="3024000" cy="2961089"/>
+                    </a:xfrm>
+                    <a:prstGeom prst="rect">
+                      <a:avLst/>
+                    </a:prstGeom>
+                    <a:ln>
+                      <a:noFill/>
+                    </a:ln>
+                    <a:extLst>
+                      <a:ext uri="{53640926-AAD7-44D8-BBD7-CCE9431645EC}">
+                        <a14:shadowObscured xmlns:a14="http://schemas.microsoft.com/office/drawing/2010/main"/>
+                      </a:ext>
+                    </a:extLst>
+                  </pic:spPr>
+                </pic:pic>
+              </a:graphicData>
+            </a:graphic>
+          </wp:inline>
+        </w:drawing>
+      </w:r>
+    </w:p>
     <w:p>
       <w:pPr>
         <w:shd w:val="clear" w:color="auto" w:fill="1E1E1E"/>
@@ -3220,6 +2936,32 @@
         </w:rPr>
         <w:t xml:space="preserve">    </w:t>
       </w:r>
+      <w:proofErr w:type="spellStart"/>
+      <w:r>
+        <w:rPr>
+          <w:rFonts w:ascii="Consolas" w:eastAsia="Times New Roman" w:hAnsi="Consolas" w:cs="Times New Roman"/>
+          <w:color w:val="3DC9B0"/>
+          <w:kern w:val="0"/>
+          <w:sz w:val="21"/>
+          <w:szCs w:val="21"/>
+          <w:lang w:eastAsia="pt-BR"/>
+          <w14:ligatures w14:val="none"/>
+        </w:rPr>
+        <w:t>direction</w:t>
+      </w:r>
+      <w:proofErr w:type="spellEnd"/>
+      <w:r>
+        <w:rPr>
+          <w:rFonts w:ascii="Consolas" w:eastAsia="Times New Roman" w:hAnsi="Consolas" w:cs="Times New Roman"/>
+          <w:color w:val="74B0DF"/>
+          <w:kern w:val="0"/>
+          <w:sz w:val="21"/>
+          <w:szCs w:val="21"/>
+          <w:lang w:eastAsia="pt-BR"/>
+          <w14:ligatures w14:val="none"/>
+        </w:rPr>
+        <w:t xml:space="preserve"> RL</w:t>
+      </w:r>
     </w:p>
     <w:p>
       <w:pPr>
@@ -3386,7 +3128,6 @@
         </w:rPr>
         <w:t xml:space="preserve"> </w:t>
       </w:r>
-      <w:proofErr w:type="spellStart"/>
       <w:r>
         <w:rPr>
           <w:rFonts w:ascii="Consolas" w:eastAsia="Times New Roman" w:hAnsi="Consolas" w:cs="Times New Roman"/>
@@ -3397,9 +3138,8 @@
           <w:lang w:eastAsia="pt-BR"/>
           <w14:ligatures w14:val="none"/>
         </w:rPr>
-        <w:t>SubAtributos</w:t>
-      </w:r>
-      <w:proofErr w:type="spellEnd"/>
+        <w:t>Inventario</w:t>
+      </w:r>
     </w:p>
     <w:p>
       <w:pPr>
@@ -3415,6 +3155,21 @@
           <w14:ligatures w14:val="none"/>
         </w:rPr>
       </w:pPr>
+    </w:p>
+    <w:p>
+      <w:pPr>
+        <w:shd w:val="clear" w:color="auto" w:fill="1E1E1E"/>
+        <w:spacing w:after="0" w:line="285" w:lineRule="atLeast"/>
+        <w:rPr>
+          <w:rFonts w:ascii="Consolas" w:eastAsia="Times New Roman" w:hAnsi="Consolas" w:cs="Times New Roman"/>
+          <w:color w:val="D4D4D4"/>
+          <w:kern w:val="0"/>
+          <w:sz w:val="21"/>
+          <w:szCs w:val="21"/>
+          <w:lang w:eastAsia="pt-BR"/>
+          <w14:ligatures w14:val="none"/>
+        </w:rPr>
+      </w:pPr>
       <w:r>
         <w:rPr>
           <w:rFonts w:ascii="Consolas" w:eastAsia="Times New Roman" w:hAnsi="Consolas" w:cs="Times New Roman"/>
@@ -3427,6 +3182,7 @@
         </w:rPr>
         <w:t xml:space="preserve">    </w:t>
       </w:r>
+      <w:proofErr w:type="spellStart"/>
       <w:r>
         <w:rPr>
           <w:rFonts w:ascii="Consolas" w:eastAsia="Times New Roman" w:hAnsi="Consolas" w:cs="Times New Roman"/>
@@ -3437,8 +3193,9 @@
           <w:lang w:eastAsia="pt-BR"/>
           <w14:ligatures w14:val="none"/>
         </w:rPr>
-        <w:t>Ficha</w:t>
-      </w:r>
+        <w:t>FichaCriatura</w:t>
+      </w:r>
+      <w:proofErr w:type="spellEnd"/>
       <w:r>
         <w:rPr>
           <w:rFonts w:ascii="Consolas" w:eastAsia="Times New Roman" w:hAnsi="Consolas" w:cs="Times New Roman"/>
@@ -3463,7 +3220,7 @@
           <w:lang w:eastAsia="pt-BR"/>
           <w14:ligatures w14:val="none"/>
         </w:rPr>
-        <w:t>*--</w:t>
+        <w:t>--|&gt;</w:t>
       </w:r>
       <w:r>
         <w:rPr>
@@ -3487,7 +3244,7 @@
           <w:lang w:eastAsia="pt-BR"/>
           <w14:ligatures w14:val="none"/>
         </w:rPr>
-        <w:t>Inventario</w:t>
+        <w:t>Ficha</w:t>
       </w:r>
     </w:p>
     <w:p>
@@ -3542,7 +3299,7 @@
           <w:lang w:eastAsia="pt-BR"/>
           <w14:ligatures w14:val="none"/>
         </w:rPr>
-        <w:t>FichaCriatura</w:t>
+        <w:t>FichaJogador</w:t>
       </w:r>
       <w:proofErr w:type="spellEnd"/>
       <w:r>
@@ -3610,21 +3367,6 @@
           <w14:ligatures w14:val="none"/>
         </w:rPr>
       </w:pPr>
-    </w:p>
-    <w:p>
-      <w:pPr>
-        <w:shd w:val="clear" w:color="auto" w:fill="1E1E1E"/>
-        <w:spacing w:after="0" w:line="285" w:lineRule="atLeast"/>
-        <w:rPr>
-          <w:rFonts w:ascii="Consolas" w:eastAsia="Times New Roman" w:hAnsi="Consolas" w:cs="Times New Roman"/>
-          <w:color w:val="D4D4D4"/>
-          <w:kern w:val="0"/>
-          <w:sz w:val="21"/>
-          <w:szCs w:val="21"/>
-          <w:lang w:eastAsia="pt-BR"/>
-          <w14:ligatures w14:val="none"/>
-        </w:rPr>
-      </w:pPr>
       <w:r>
         <w:rPr>
           <w:rFonts w:ascii="Consolas" w:eastAsia="Times New Roman" w:hAnsi="Consolas" w:cs="Times New Roman"/>
@@ -3641,6 +3383,19 @@
       <w:r>
         <w:rPr>
           <w:rFonts w:ascii="Consolas" w:eastAsia="Times New Roman" w:hAnsi="Consolas" w:cs="Times New Roman"/>
+          <w:color w:val="3DC9B0"/>
+          <w:kern w:val="0"/>
+          <w:sz w:val="21"/>
+          <w:szCs w:val="21"/>
+          <w:lang w:eastAsia="pt-BR"/>
+          <w14:ligatures w14:val="none"/>
+        </w:rPr>
+        <w:t>FichaJogador</w:t>
+      </w:r>
+      <w:proofErr w:type="spellEnd"/>
+      <w:r>
+        <w:rPr>
+          <w:rFonts w:ascii="Consolas" w:eastAsia="Times New Roman" w:hAnsi="Consolas" w:cs="Times New Roman"/>
           <w:color w:val="74B0DF"/>
           <w:kern w:val="0"/>
           <w:sz w:val="21"/>
@@ -3648,20 +3403,7 @@
           <w:lang w:eastAsia="pt-BR"/>
           <w14:ligatures w14:val="none"/>
         </w:rPr>
-        <w:t>FichaJogador</w:t>
-      </w:r>
-      <w:proofErr w:type="spellEnd"/>
-      <w:r>
-        <w:rPr>
-          <w:rFonts w:ascii="Consolas" w:eastAsia="Times New Roman" w:hAnsi="Consolas" w:cs="Times New Roman"/>
-          <w:color w:val="D4D4D4"/>
-          <w:kern w:val="0"/>
-          <w:sz w:val="21"/>
-          <w:szCs w:val="21"/>
-          <w:lang w:eastAsia="pt-BR"/>
-          <w14:ligatures w14:val="none"/>
-        </w:rPr>
-        <w:t xml:space="preserve"> </w:t>
+        <w:t xml:space="preserve"> o</w:t>
       </w:r>
       <w:r>
         <w:rPr>
@@ -3675,7 +3417,7 @@
           <w:lang w:eastAsia="pt-BR"/>
           <w14:ligatures w14:val="none"/>
         </w:rPr>
-        <w:t>--|&gt;</w:t>
+        <w:t>--</w:t>
       </w:r>
       <w:r>
         <w:rPr>
@@ -3699,7 +3441,7 @@
           <w:lang w:eastAsia="pt-BR"/>
           <w14:ligatures w14:val="none"/>
         </w:rPr>
-        <w:t>Ficha</w:t>
+        <w:t>Classe</w:t>
       </w:r>
     </w:p>
     <w:p>
@@ -3728,7 +3470,6 @@
         </w:rPr>
         <w:t xml:space="preserve">    </w:t>
       </w:r>
-      <w:proofErr w:type="spellStart"/>
       <w:r>
         <w:rPr>
           <w:rFonts w:ascii="Consolas" w:eastAsia="Times New Roman" w:hAnsi="Consolas" w:cs="Times New Roman"/>
@@ -3739,9 +3480,8 @@
           <w:lang w:eastAsia="pt-BR"/>
           <w14:ligatures w14:val="none"/>
         </w:rPr>
-        <w:t>FichaJogador</w:t>
-      </w:r>
-      <w:proofErr w:type="spellEnd"/>
+        <w:t>Classe</w:t>
+      </w:r>
       <w:r>
         <w:rPr>
           <w:rFonts w:ascii="Consolas" w:eastAsia="Times New Roman" w:hAnsi="Consolas" w:cs="Times New Roman"/>
@@ -3780,6 +3520,7 @@
         </w:rPr>
         <w:t xml:space="preserve"> </w:t>
       </w:r>
+      <w:proofErr w:type="spellStart"/>
       <w:r>
         <w:rPr>
           <w:rFonts w:ascii="Consolas" w:eastAsia="Times New Roman" w:hAnsi="Consolas" w:cs="Times New Roman"/>
@@ -3790,8 +3531,9 @@
           <w:lang w:eastAsia="pt-BR"/>
           <w14:ligatures w14:val="none"/>
         </w:rPr>
-        <w:t>Classe</w:t>
-      </w:r>
+        <w:t>Especializacao</w:t>
+      </w:r>
+      <w:proofErr w:type="spellEnd"/>
     </w:p>
     <w:p>
       <w:pPr>
@@ -3829,7 +3571,7 @@
           <w:lang w:eastAsia="pt-BR"/>
           <w14:ligatures w14:val="none"/>
         </w:rPr>
-        <w:t>Classe</w:t>
+        <w:t>Inventario</w:t>
       </w:r>
       <w:r>
         <w:rPr>
@@ -3869,97 +3611,6 @@
         </w:rPr>
         <w:t xml:space="preserve"> </w:t>
       </w:r>
-      <w:proofErr w:type="spellStart"/>
-      <w:r>
-        <w:rPr>
-          <w:rFonts w:ascii="Consolas" w:eastAsia="Times New Roman" w:hAnsi="Consolas" w:cs="Times New Roman"/>
-          <w:color w:val="74B0DF"/>
-          <w:kern w:val="0"/>
-          <w:sz w:val="21"/>
-          <w:szCs w:val="21"/>
-          <w:lang w:eastAsia="pt-BR"/>
-          <w14:ligatures w14:val="none"/>
-        </w:rPr>
-        <w:t>Especializacao</w:t>
-      </w:r>
-      <w:proofErr w:type="spellEnd"/>
-    </w:p>
-    <w:p>
-      <w:pPr>
-        <w:shd w:val="clear" w:color="auto" w:fill="1E1E1E"/>
-        <w:spacing w:after="0" w:line="285" w:lineRule="atLeast"/>
-        <w:rPr>
-          <w:rFonts w:ascii="Consolas" w:eastAsia="Times New Roman" w:hAnsi="Consolas" w:cs="Times New Roman"/>
-          <w:color w:val="D4D4D4"/>
-          <w:kern w:val="0"/>
-          <w:sz w:val="21"/>
-          <w:szCs w:val="21"/>
-          <w:lang w:eastAsia="pt-BR"/>
-          <w14:ligatures w14:val="none"/>
-        </w:rPr>
-      </w:pPr>
-      <w:r>
-        <w:rPr>
-          <w:rFonts w:ascii="Consolas" w:eastAsia="Times New Roman" w:hAnsi="Consolas" w:cs="Times New Roman"/>
-          <w:color w:val="D4D4D4"/>
-          <w:kern w:val="0"/>
-          <w:sz w:val="21"/>
-          <w:szCs w:val="21"/>
-          <w:lang w:eastAsia="pt-BR"/>
-          <w14:ligatures w14:val="none"/>
-        </w:rPr>
-        <w:t xml:space="preserve">    </w:t>
-      </w:r>
-      <w:r>
-        <w:rPr>
-          <w:rFonts w:ascii="Consolas" w:eastAsia="Times New Roman" w:hAnsi="Consolas" w:cs="Times New Roman"/>
-          <w:color w:val="3DC9B0"/>
-          <w:kern w:val="0"/>
-          <w:sz w:val="21"/>
-          <w:szCs w:val="21"/>
-          <w:lang w:eastAsia="pt-BR"/>
-          <w14:ligatures w14:val="none"/>
-        </w:rPr>
-        <w:t>Inventario</w:t>
-      </w:r>
-      <w:r>
-        <w:rPr>
-          <w:rFonts w:ascii="Consolas" w:eastAsia="Times New Roman" w:hAnsi="Consolas" w:cs="Times New Roman"/>
-          <w:color w:val="74B0DF"/>
-          <w:kern w:val="0"/>
-          <w:sz w:val="21"/>
-          <w:szCs w:val="21"/>
-          <w:lang w:eastAsia="pt-BR"/>
-          <w14:ligatures w14:val="none"/>
-        </w:rPr>
-        <w:t xml:space="preserve"> o</w:t>
-      </w:r>
-      <w:r>
-        <w:rPr>
-          <w:rFonts w:ascii="Consolas" w:eastAsia="Times New Roman" w:hAnsi="Consolas" w:cs="Times New Roman"/>
-          <w:b/>
-          <w:bCs/>
-          <w:color w:val="008800"/>
-          <w:kern w:val="0"/>
-          <w:sz w:val="21"/>
-          <w:szCs w:val="21"/>
-          <w:lang w:eastAsia="pt-BR"/>
-          <w14:ligatures w14:val="none"/>
-        </w:rPr>
-        <w:t>--</w:t>
-      </w:r>
-      <w:r>
-        <w:rPr>
-          <w:rFonts w:ascii="Consolas" w:eastAsia="Times New Roman" w:hAnsi="Consolas" w:cs="Times New Roman"/>
-          <w:color w:val="D4D4D4"/>
-          <w:kern w:val="0"/>
-          <w:sz w:val="21"/>
-          <w:szCs w:val="21"/>
-          <w:lang w:eastAsia="pt-BR"/>
-          <w14:ligatures w14:val="none"/>
-        </w:rPr>
-        <w:t xml:space="preserve"> </w:t>
-      </w:r>
       <w:r>
         <w:rPr>
           <w:rFonts w:ascii="Consolas" w:eastAsia="Times New Roman" w:hAnsi="Consolas" w:cs="Times New Roman"/>
@@ -4230,7 +3881,7 @@
           <w:lang w:eastAsia="pt-BR"/>
           <w14:ligatures w14:val="none"/>
         </w:rPr>
-        <w:t>raca</w:t>
+        <w:t>descricao</w:t>
       </w:r>
       <w:proofErr w:type="spellEnd"/>
     </w:p>
@@ -4260,6 +3911,7 @@
         </w:rPr>
         <w:t xml:space="preserve">        </w:t>
       </w:r>
+      <w:proofErr w:type="spellStart"/>
       <w:r>
         <w:rPr>
           <w:rFonts w:ascii="Consolas" w:eastAsia="Times New Roman" w:hAnsi="Consolas" w:cs="Times New Roman"/>
@@ -4270,8 +3922,9 @@
           <w:lang w:eastAsia="pt-BR"/>
           <w14:ligatures w14:val="none"/>
         </w:rPr>
-        <w:t>alinhamento</w:t>
-      </w:r>
+        <w:t>raca</w:t>
+      </w:r>
+      <w:proofErr w:type="spellEnd"/>
     </w:p>
     <w:p>
       <w:pPr>
@@ -4299,7 +3952,6 @@
         </w:rPr>
         <w:t xml:space="preserve">        </w:t>
       </w:r>
-      <w:proofErr w:type="spellStart"/>
       <w:r>
         <w:rPr>
           <w:rFonts w:ascii="Consolas" w:eastAsia="Times New Roman" w:hAnsi="Consolas" w:cs="Times New Roman"/>
@@ -4310,9 +3962,8 @@
           <w:lang w:eastAsia="pt-BR"/>
           <w14:ligatures w14:val="none"/>
         </w:rPr>
-        <w:t>dadosVida</w:t>
-      </w:r>
-      <w:proofErr w:type="spellEnd"/>
+        <w:t>alinhamento</w:t>
+      </w:r>
     </w:p>
     <w:p>
       <w:pPr>
@@ -4340,7 +3991,6 @@
         </w:rPr>
         <w:t xml:space="preserve">        </w:t>
       </w:r>
-      <w:proofErr w:type="spellStart"/>
       <w:r>
         <w:rPr>
           <w:rFonts w:ascii="Consolas" w:eastAsia="Times New Roman" w:hAnsi="Consolas" w:cs="Times New Roman"/>
@@ -4351,9 +4001,8 @@
           <w:lang w:eastAsia="pt-BR"/>
           <w14:ligatures w14:val="none"/>
         </w:rPr>
-        <w:t>pontosVidaAtual</w:t>
-      </w:r>
-      <w:proofErr w:type="spellEnd"/>
+        <w:t>idiomas</w:t>
+      </w:r>
     </w:p>
     <w:p>
       <w:pPr>
@@ -4369,30 +4018,6 @@
           <w14:ligatures w14:val="none"/>
         </w:rPr>
       </w:pPr>
-      <w:r>
-        <w:rPr>
-          <w:rFonts w:ascii="Consolas" w:eastAsia="Times New Roman" w:hAnsi="Consolas" w:cs="Times New Roman"/>
-          <w:color w:val="D4D4D4"/>
-          <w:kern w:val="0"/>
-          <w:sz w:val="21"/>
-          <w:szCs w:val="21"/>
-          <w:lang w:eastAsia="pt-BR"/>
-          <w14:ligatures w14:val="none"/>
-        </w:rPr>
-        <w:t xml:space="preserve">        </w:t>
-      </w:r>
-      <w:r>
-        <w:rPr>
-          <w:rFonts w:ascii="Consolas" w:eastAsia="Times New Roman" w:hAnsi="Consolas" w:cs="Times New Roman"/>
-          <w:color w:val="74B0DF"/>
-          <w:kern w:val="0"/>
-          <w:sz w:val="21"/>
-          <w:szCs w:val="21"/>
-          <w:lang w:eastAsia="pt-BR"/>
-          <w14:ligatures w14:val="none"/>
-        </w:rPr>
-        <w:t>movimento</w:t>
-      </w:r>
     </w:p>
     <w:p>
       <w:pPr>
@@ -4430,7 +4055,7 @@
           <w:lang w:eastAsia="pt-BR"/>
           <w14:ligatures w14:val="none"/>
         </w:rPr>
-        <w:t>idiomas</w:t>
+        <w:t>forca</w:t>
       </w:r>
     </w:p>
     <w:p>
@@ -4459,6 +4084,318 @@
         </w:rPr>
         <w:t xml:space="preserve">        </w:t>
       </w:r>
+      <w:r>
+        <w:rPr>
+          <w:rFonts w:ascii="Consolas" w:eastAsia="Times New Roman" w:hAnsi="Consolas" w:cs="Times New Roman"/>
+          <w:color w:val="74B0DF"/>
+          <w:kern w:val="0"/>
+          <w:sz w:val="21"/>
+          <w:szCs w:val="21"/>
+          <w:lang w:eastAsia="pt-BR"/>
+          <w14:ligatures w14:val="none"/>
+        </w:rPr>
+        <w:t>destreza</w:t>
+      </w:r>
+    </w:p>
+    <w:p>
+      <w:pPr>
+        <w:shd w:val="clear" w:color="auto" w:fill="1E1E1E"/>
+        <w:spacing w:after="0" w:line="285" w:lineRule="atLeast"/>
+        <w:rPr>
+          <w:rFonts w:ascii="Consolas" w:eastAsia="Times New Roman" w:hAnsi="Consolas" w:cs="Times New Roman"/>
+          <w:color w:val="D4D4D4"/>
+          <w:kern w:val="0"/>
+          <w:sz w:val="21"/>
+          <w:szCs w:val="21"/>
+          <w:lang w:eastAsia="pt-BR"/>
+          <w14:ligatures w14:val="none"/>
+        </w:rPr>
+      </w:pPr>
+      <w:r>
+        <w:rPr>
+          <w:rFonts w:ascii="Consolas" w:eastAsia="Times New Roman" w:hAnsi="Consolas" w:cs="Times New Roman"/>
+          <w:color w:val="D4D4D4"/>
+          <w:kern w:val="0"/>
+          <w:sz w:val="21"/>
+          <w:szCs w:val="21"/>
+          <w:lang w:eastAsia="pt-BR"/>
+          <w14:ligatures w14:val="none"/>
+        </w:rPr>
+        <w:t xml:space="preserve">        </w:t>
+      </w:r>
+      <w:proofErr w:type="spellStart"/>
+      <w:r>
+        <w:rPr>
+          <w:rFonts w:ascii="Consolas" w:eastAsia="Times New Roman" w:hAnsi="Consolas" w:cs="Times New Roman"/>
+          <w:color w:val="74B0DF"/>
+          <w:kern w:val="0"/>
+          <w:sz w:val="21"/>
+          <w:szCs w:val="21"/>
+          <w:lang w:eastAsia="pt-BR"/>
+          <w14:ligatures w14:val="none"/>
+        </w:rPr>
+        <w:t>constituicao</w:t>
+      </w:r>
+      <w:proofErr w:type="spellEnd"/>
+    </w:p>
+    <w:p>
+      <w:pPr>
+        <w:shd w:val="clear" w:color="auto" w:fill="1E1E1E"/>
+        <w:spacing w:after="0" w:line="285" w:lineRule="atLeast"/>
+        <w:rPr>
+          <w:rFonts w:ascii="Consolas" w:eastAsia="Times New Roman" w:hAnsi="Consolas" w:cs="Times New Roman"/>
+          <w:color w:val="D4D4D4"/>
+          <w:kern w:val="0"/>
+          <w:sz w:val="21"/>
+          <w:szCs w:val="21"/>
+          <w:lang w:eastAsia="pt-BR"/>
+          <w14:ligatures w14:val="none"/>
+        </w:rPr>
+      </w:pPr>
+      <w:r>
+        <w:rPr>
+          <w:rFonts w:ascii="Consolas" w:eastAsia="Times New Roman" w:hAnsi="Consolas" w:cs="Times New Roman"/>
+          <w:color w:val="D4D4D4"/>
+          <w:kern w:val="0"/>
+          <w:sz w:val="21"/>
+          <w:szCs w:val="21"/>
+          <w:lang w:eastAsia="pt-BR"/>
+          <w14:ligatures w14:val="none"/>
+        </w:rPr>
+        <w:t xml:space="preserve">        </w:t>
+      </w:r>
+      <w:proofErr w:type="spellStart"/>
+      <w:r>
+        <w:rPr>
+          <w:rFonts w:ascii="Consolas" w:eastAsia="Times New Roman" w:hAnsi="Consolas" w:cs="Times New Roman"/>
+          <w:color w:val="74B0DF"/>
+          <w:kern w:val="0"/>
+          <w:sz w:val="21"/>
+          <w:szCs w:val="21"/>
+          <w:lang w:eastAsia="pt-BR"/>
+          <w14:ligatures w14:val="none"/>
+        </w:rPr>
+        <w:t>inteligencia</w:t>
+      </w:r>
+      <w:proofErr w:type="spellEnd"/>
+    </w:p>
+    <w:p>
+      <w:pPr>
+        <w:shd w:val="clear" w:color="auto" w:fill="1E1E1E"/>
+        <w:spacing w:after="0" w:line="285" w:lineRule="atLeast"/>
+        <w:rPr>
+          <w:rFonts w:ascii="Consolas" w:eastAsia="Times New Roman" w:hAnsi="Consolas" w:cs="Times New Roman"/>
+          <w:color w:val="D4D4D4"/>
+          <w:kern w:val="0"/>
+          <w:sz w:val="21"/>
+          <w:szCs w:val="21"/>
+          <w:lang w:eastAsia="pt-BR"/>
+          <w14:ligatures w14:val="none"/>
+        </w:rPr>
+      </w:pPr>
+      <w:r>
+        <w:rPr>
+          <w:rFonts w:ascii="Consolas" w:eastAsia="Times New Roman" w:hAnsi="Consolas" w:cs="Times New Roman"/>
+          <w:color w:val="D4D4D4"/>
+          <w:kern w:val="0"/>
+          <w:sz w:val="21"/>
+          <w:szCs w:val="21"/>
+          <w:lang w:eastAsia="pt-BR"/>
+          <w14:ligatures w14:val="none"/>
+        </w:rPr>
+        <w:t xml:space="preserve">        </w:t>
+      </w:r>
+      <w:r>
+        <w:rPr>
+          <w:rFonts w:ascii="Consolas" w:eastAsia="Times New Roman" w:hAnsi="Consolas" w:cs="Times New Roman"/>
+          <w:color w:val="74B0DF"/>
+          <w:kern w:val="0"/>
+          <w:sz w:val="21"/>
+          <w:szCs w:val="21"/>
+          <w:lang w:eastAsia="pt-BR"/>
+          <w14:ligatures w14:val="none"/>
+        </w:rPr>
+        <w:t>sabedoria</w:t>
+      </w:r>
+    </w:p>
+    <w:p>
+      <w:pPr>
+        <w:shd w:val="clear" w:color="auto" w:fill="1E1E1E"/>
+        <w:spacing w:after="0" w:line="285" w:lineRule="atLeast"/>
+        <w:rPr>
+          <w:rFonts w:ascii="Consolas" w:eastAsia="Times New Roman" w:hAnsi="Consolas" w:cs="Times New Roman"/>
+          <w:color w:val="D4D4D4"/>
+          <w:kern w:val="0"/>
+          <w:sz w:val="21"/>
+          <w:szCs w:val="21"/>
+          <w:lang w:eastAsia="pt-BR"/>
+          <w14:ligatures w14:val="none"/>
+        </w:rPr>
+      </w:pPr>
+      <w:r>
+        <w:rPr>
+          <w:rFonts w:ascii="Consolas" w:eastAsia="Times New Roman" w:hAnsi="Consolas" w:cs="Times New Roman"/>
+          <w:color w:val="D4D4D4"/>
+          <w:kern w:val="0"/>
+          <w:sz w:val="21"/>
+          <w:szCs w:val="21"/>
+          <w:lang w:eastAsia="pt-BR"/>
+          <w14:ligatures w14:val="none"/>
+        </w:rPr>
+        <w:t xml:space="preserve">        </w:t>
+      </w:r>
+      <w:r>
+        <w:rPr>
+          <w:rFonts w:ascii="Consolas" w:eastAsia="Times New Roman" w:hAnsi="Consolas" w:cs="Times New Roman"/>
+          <w:color w:val="74B0DF"/>
+          <w:kern w:val="0"/>
+          <w:sz w:val="21"/>
+          <w:szCs w:val="21"/>
+          <w:lang w:eastAsia="pt-BR"/>
+          <w14:ligatures w14:val="none"/>
+        </w:rPr>
+        <w:t>carisma</w:t>
+      </w:r>
+    </w:p>
+    <w:p>
+      <w:pPr>
+        <w:shd w:val="clear" w:color="auto" w:fill="1E1E1E"/>
+        <w:spacing w:after="0" w:line="285" w:lineRule="atLeast"/>
+        <w:rPr>
+          <w:rFonts w:ascii="Consolas" w:eastAsia="Times New Roman" w:hAnsi="Consolas" w:cs="Times New Roman"/>
+          <w:color w:val="D4D4D4"/>
+          <w:kern w:val="0"/>
+          <w:sz w:val="21"/>
+          <w:szCs w:val="21"/>
+          <w:lang w:eastAsia="pt-BR"/>
+          <w14:ligatures w14:val="none"/>
+        </w:rPr>
+      </w:pPr>
+    </w:p>
+    <w:p>
+      <w:pPr>
+        <w:shd w:val="clear" w:color="auto" w:fill="1E1E1E"/>
+        <w:spacing w:after="0" w:line="285" w:lineRule="atLeast"/>
+        <w:rPr>
+          <w:rFonts w:ascii="Consolas" w:eastAsia="Times New Roman" w:hAnsi="Consolas" w:cs="Times New Roman"/>
+          <w:color w:val="D4D4D4"/>
+          <w:kern w:val="0"/>
+          <w:sz w:val="21"/>
+          <w:szCs w:val="21"/>
+          <w:lang w:eastAsia="pt-BR"/>
+          <w14:ligatures w14:val="none"/>
+        </w:rPr>
+      </w:pPr>
+      <w:r>
+        <w:rPr>
+          <w:rFonts w:ascii="Consolas" w:eastAsia="Times New Roman" w:hAnsi="Consolas" w:cs="Times New Roman"/>
+          <w:color w:val="D4D4D4"/>
+          <w:kern w:val="0"/>
+          <w:sz w:val="21"/>
+          <w:szCs w:val="21"/>
+          <w:lang w:eastAsia="pt-BR"/>
+          <w14:ligatures w14:val="none"/>
+        </w:rPr>
+        <w:t xml:space="preserve">        </w:t>
+      </w:r>
+      <w:proofErr w:type="spellStart"/>
+      <w:r>
+        <w:rPr>
+          <w:rFonts w:ascii="Consolas" w:eastAsia="Times New Roman" w:hAnsi="Consolas" w:cs="Times New Roman"/>
+          <w:color w:val="74B0DF"/>
+          <w:kern w:val="0"/>
+          <w:sz w:val="21"/>
+          <w:szCs w:val="21"/>
+          <w:lang w:eastAsia="pt-BR"/>
+          <w14:ligatures w14:val="none"/>
+        </w:rPr>
+        <w:t>quantDVs</w:t>
+      </w:r>
+      <w:proofErr w:type="spellEnd"/>
+    </w:p>
+    <w:p>
+      <w:pPr>
+        <w:shd w:val="clear" w:color="auto" w:fill="1E1E1E"/>
+        <w:spacing w:after="0" w:line="285" w:lineRule="atLeast"/>
+        <w:rPr>
+          <w:rFonts w:ascii="Consolas" w:eastAsia="Times New Roman" w:hAnsi="Consolas" w:cs="Times New Roman"/>
+          <w:color w:val="D4D4D4"/>
+          <w:kern w:val="0"/>
+          <w:sz w:val="21"/>
+          <w:szCs w:val="21"/>
+          <w:lang w:eastAsia="pt-BR"/>
+          <w14:ligatures w14:val="none"/>
+        </w:rPr>
+      </w:pPr>
+      <w:r>
+        <w:rPr>
+          <w:rFonts w:ascii="Consolas" w:eastAsia="Times New Roman" w:hAnsi="Consolas" w:cs="Times New Roman"/>
+          <w:color w:val="D4D4D4"/>
+          <w:kern w:val="0"/>
+          <w:sz w:val="21"/>
+          <w:szCs w:val="21"/>
+          <w:lang w:eastAsia="pt-BR"/>
+          <w14:ligatures w14:val="none"/>
+        </w:rPr>
+        <w:t xml:space="preserve">        </w:t>
+      </w:r>
+      <w:proofErr w:type="spellStart"/>
+      <w:r>
+        <w:rPr>
+          <w:rFonts w:ascii="Consolas" w:eastAsia="Times New Roman" w:hAnsi="Consolas" w:cs="Times New Roman"/>
+          <w:color w:val="74B0DF"/>
+          <w:kern w:val="0"/>
+          <w:sz w:val="21"/>
+          <w:szCs w:val="21"/>
+          <w:lang w:eastAsia="pt-BR"/>
+          <w14:ligatures w14:val="none"/>
+        </w:rPr>
+        <w:t>quantPVsAtual</w:t>
+      </w:r>
+      <w:proofErr w:type="spellEnd"/>
+    </w:p>
+    <w:p>
+      <w:pPr>
+        <w:shd w:val="clear" w:color="auto" w:fill="1E1E1E"/>
+        <w:spacing w:after="0" w:line="285" w:lineRule="atLeast"/>
+        <w:rPr>
+          <w:rFonts w:ascii="Consolas" w:eastAsia="Times New Roman" w:hAnsi="Consolas" w:cs="Times New Roman"/>
+          <w:color w:val="D4D4D4"/>
+          <w:kern w:val="0"/>
+          <w:sz w:val="21"/>
+          <w:szCs w:val="21"/>
+          <w:lang w:eastAsia="pt-BR"/>
+          <w14:ligatures w14:val="none"/>
+        </w:rPr>
+      </w:pPr>
+    </w:p>
+    <w:p>
+      <w:pPr>
+        <w:shd w:val="clear" w:color="auto" w:fill="1E1E1E"/>
+        <w:spacing w:after="0" w:line="285" w:lineRule="atLeast"/>
+        <w:rPr>
+          <w:rFonts w:ascii="Consolas" w:eastAsia="Times New Roman" w:hAnsi="Consolas" w:cs="Times New Roman"/>
+          <w:color w:val="D4D4D4"/>
+          <w:kern w:val="0"/>
+          <w:sz w:val="21"/>
+          <w:szCs w:val="21"/>
+          <w:lang w:eastAsia="pt-BR"/>
+          <w14:ligatures w14:val="none"/>
+        </w:rPr>
+      </w:pPr>
+      <w:r>
+        <w:rPr>
+          <w:rFonts w:ascii="Consolas" w:eastAsia="Times New Roman" w:hAnsi="Consolas" w:cs="Times New Roman"/>
+          <w:color w:val="D4D4D4"/>
+          <w:kern w:val="0"/>
+          <w:sz w:val="21"/>
+          <w:szCs w:val="21"/>
+          <w:lang w:eastAsia="pt-BR"/>
+          <w14:ligatures w14:val="none"/>
+        </w:rPr>
+        <w:lastRenderedPageBreak/>
+        <w:t xml:space="preserve">        </w:t>
+      </w:r>
       <w:proofErr w:type="spellStart"/>
       <w:proofErr w:type="gramStart"/>
       <w:r>
@@ -4471,7 +4408,7 @@
           <w:lang w:eastAsia="pt-BR"/>
           <w14:ligatures w14:val="none"/>
         </w:rPr>
-        <w:t>getPontosVida</w:t>
+        <w:t>getClasseArmadura</w:t>
       </w:r>
       <w:proofErr w:type="spellEnd"/>
       <w:r>
@@ -4498,6 +4435,234 @@
           <w14:ligatures w14:val="none"/>
         </w:rPr>
         <w:t>)</w:t>
+      </w:r>
+    </w:p>
+    <w:p>
+      <w:pPr>
+        <w:shd w:val="clear" w:color="auto" w:fill="1E1E1E"/>
+        <w:spacing w:after="0" w:line="285" w:lineRule="atLeast"/>
+        <w:rPr>
+          <w:rFonts w:ascii="Consolas" w:eastAsia="Times New Roman" w:hAnsi="Consolas" w:cs="Times New Roman"/>
+          <w:color w:val="D4D4D4"/>
+          <w:kern w:val="0"/>
+          <w:sz w:val="21"/>
+          <w:szCs w:val="21"/>
+          <w:lang w:eastAsia="pt-BR"/>
+          <w14:ligatures w14:val="none"/>
+        </w:rPr>
+      </w:pPr>
+      <w:r>
+        <w:rPr>
+          <w:rFonts w:ascii="Consolas" w:eastAsia="Times New Roman" w:hAnsi="Consolas" w:cs="Times New Roman"/>
+          <w:color w:val="D4D4D4"/>
+          <w:kern w:val="0"/>
+          <w:sz w:val="21"/>
+          <w:szCs w:val="21"/>
+          <w:lang w:eastAsia="pt-BR"/>
+          <w14:ligatures w14:val="none"/>
+        </w:rPr>
+        <w:t xml:space="preserve">        </w:t>
+      </w:r>
+      <w:proofErr w:type="spellStart"/>
+      <w:proofErr w:type="gramStart"/>
+      <w:r>
+        <w:rPr>
+          <w:rFonts w:ascii="Consolas" w:eastAsia="Times New Roman" w:hAnsi="Consolas" w:cs="Times New Roman"/>
+          <w:color w:val="74B0DF"/>
+          <w:kern w:val="0"/>
+          <w:sz w:val="21"/>
+          <w:szCs w:val="21"/>
+          <w:lang w:eastAsia="pt-BR"/>
+          <w14:ligatures w14:val="none"/>
+        </w:rPr>
+        <w:t>getJogadaProtecao</w:t>
+      </w:r>
+      <w:proofErr w:type="spellEnd"/>
+      <w:r>
+        <w:rPr>
+          <w:rFonts w:ascii="Consolas" w:eastAsia="Times New Roman" w:hAnsi="Consolas" w:cs="Times New Roman"/>
+          <w:color w:val="DCDCDC"/>
+          <w:kern w:val="0"/>
+          <w:sz w:val="21"/>
+          <w:szCs w:val="21"/>
+          <w:lang w:eastAsia="pt-BR"/>
+          <w14:ligatures w14:val="none"/>
+        </w:rPr>
+        <w:t>(</w:t>
+      </w:r>
+      <w:proofErr w:type="gramEnd"/>
+      <w:r>
+        <w:rPr>
+          <w:rFonts w:ascii="Consolas" w:eastAsia="Times New Roman" w:hAnsi="Consolas" w:cs="Times New Roman"/>
+          <w:color w:val="DCDCDC"/>
+          <w:kern w:val="0"/>
+          <w:sz w:val="21"/>
+          <w:szCs w:val="21"/>
+          <w:lang w:eastAsia="pt-BR"/>
+          <w14:ligatures w14:val="none"/>
+        </w:rPr>
+        <w:t>)</w:t>
+      </w:r>
+    </w:p>
+    <w:p>
+      <w:pPr>
+        <w:shd w:val="clear" w:color="auto" w:fill="1E1E1E"/>
+        <w:spacing w:after="0" w:line="285" w:lineRule="atLeast"/>
+        <w:rPr>
+          <w:rFonts w:ascii="Consolas" w:eastAsia="Times New Roman" w:hAnsi="Consolas" w:cs="Times New Roman"/>
+          <w:color w:val="D4D4D4"/>
+          <w:kern w:val="0"/>
+          <w:sz w:val="21"/>
+          <w:szCs w:val="21"/>
+          <w:lang w:eastAsia="pt-BR"/>
+          <w14:ligatures w14:val="none"/>
+        </w:rPr>
+      </w:pPr>
+      <w:r>
+        <w:rPr>
+          <w:rFonts w:ascii="Consolas" w:eastAsia="Times New Roman" w:hAnsi="Consolas" w:cs="Times New Roman"/>
+          <w:color w:val="D4D4D4"/>
+          <w:kern w:val="0"/>
+          <w:sz w:val="21"/>
+          <w:szCs w:val="21"/>
+          <w:lang w:eastAsia="pt-BR"/>
+          <w14:ligatures w14:val="none"/>
+        </w:rPr>
+        <w:t xml:space="preserve">        </w:t>
+      </w:r>
+      <w:proofErr w:type="spellStart"/>
+      <w:proofErr w:type="gramStart"/>
+      <w:r>
+        <w:rPr>
+          <w:rFonts w:ascii="Consolas" w:eastAsia="Times New Roman" w:hAnsi="Consolas" w:cs="Times New Roman"/>
+          <w:color w:val="74B0DF"/>
+          <w:kern w:val="0"/>
+          <w:sz w:val="21"/>
+          <w:szCs w:val="21"/>
+          <w:lang w:eastAsia="pt-BR"/>
+          <w14:ligatures w14:val="none"/>
+        </w:rPr>
+        <w:t>getBaseAtaque</w:t>
+      </w:r>
+      <w:proofErr w:type="spellEnd"/>
+      <w:r>
+        <w:rPr>
+          <w:rFonts w:ascii="Consolas" w:eastAsia="Times New Roman" w:hAnsi="Consolas" w:cs="Times New Roman"/>
+          <w:color w:val="DCDCDC"/>
+          <w:kern w:val="0"/>
+          <w:sz w:val="21"/>
+          <w:szCs w:val="21"/>
+          <w:lang w:eastAsia="pt-BR"/>
+          <w14:ligatures w14:val="none"/>
+        </w:rPr>
+        <w:t>(</w:t>
+      </w:r>
+      <w:proofErr w:type="gramEnd"/>
+      <w:r>
+        <w:rPr>
+          <w:rFonts w:ascii="Consolas" w:eastAsia="Times New Roman" w:hAnsi="Consolas" w:cs="Times New Roman"/>
+          <w:color w:val="DCDCDC"/>
+          <w:kern w:val="0"/>
+          <w:sz w:val="21"/>
+          <w:szCs w:val="21"/>
+          <w:lang w:eastAsia="pt-BR"/>
+          <w14:ligatures w14:val="none"/>
+        </w:rPr>
+        <w:t>)</w:t>
+      </w:r>
+    </w:p>
+    <w:p>
+      <w:pPr>
+        <w:shd w:val="clear" w:color="auto" w:fill="1E1E1E"/>
+        <w:spacing w:after="0" w:line="285" w:lineRule="atLeast"/>
+        <w:rPr>
+          <w:rFonts w:ascii="Consolas" w:eastAsia="Times New Roman" w:hAnsi="Consolas" w:cs="Times New Roman"/>
+          <w:color w:val="D4D4D4"/>
+          <w:kern w:val="0"/>
+          <w:sz w:val="21"/>
+          <w:szCs w:val="21"/>
+          <w:lang w:eastAsia="pt-BR"/>
+          <w14:ligatures w14:val="none"/>
+        </w:rPr>
+      </w:pPr>
+      <w:r>
+        <w:rPr>
+          <w:rFonts w:ascii="Consolas" w:eastAsia="Times New Roman" w:hAnsi="Consolas" w:cs="Times New Roman"/>
+          <w:color w:val="D4D4D4"/>
+          <w:kern w:val="0"/>
+          <w:sz w:val="21"/>
+          <w:szCs w:val="21"/>
+          <w:lang w:eastAsia="pt-BR"/>
+          <w14:ligatures w14:val="none"/>
+        </w:rPr>
+        <w:t xml:space="preserve">        </w:t>
+      </w:r>
+      <w:proofErr w:type="spellStart"/>
+      <w:proofErr w:type="gramStart"/>
+      <w:r>
+        <w:rPr>
+          <w:rFonts w:ascii="Consolas" w:eastAsia="Times New Roman" w:hAnsi="Consolas" w:cs="Times New Roman"/>
+          <w:color w:val="74B0DF"/>
+          <w:kern w:val="0"/>
+          <w:sz w:val="21"/>
+          <w:szCs w:val="21"/>
+          <w:lang w:eastAsia="pt-BR"/>
+          <w14:ligatures w14:val="none"/>
+        </w:rPr>
+        <w:t>getMovimento</w:t>
+      </w:r>
+      <w:proofErr w:type="spellEnd"/>
+      <w:r>
+        <w:rPr>
+          <w:rFonts w:ascii="Consolas" w:eastAsia="Times New Roman" w:hAnsi="Consolas" w:cs="Times New Roman"/>
+          <w:color w:val="DCDCDC"/>
+          <w:kern w:val="0"/>
+          <w:sz w:val="21"/>
+          <w:szCs w:val="21"/>
+          <w:lang w:eastAsia="pt-BR"/>
+          <w14:ligatures w14:val="none"/>
+        </w:rPr>
+        <w:t>(</w:t>
+      </w:r>
+      <w:proofErr w:type="gramEnd"/>
+      <w:r>
+        <w:rPr>
+          <w:rFonts w:ascii="Consolas" w:eastAsia="Times New Roman" w:hAnsi="Consolas" w:cs="Times New Roman"/>
+          <w:color w:val="DCDCDC"/>
+          <w:kern w:val="0"/>
+          <w:sz w:val="21"/>
+          <w:szCs w:val="21"/>
+          <w:lang w:eastAsia="pt-BR"/>
+          <w14:ligatures w14:val="none"/>
+        </w:rPr>
+        <w:t>)</w:t>
+      </w:r>
+    </w:p>
+    <w:p>
+      <w:pPr>
+        <w:shd w:val="clear" w:color="auto" w:fill="1E1E1E"/>
+        <w:spacing w:after="0" w:line="285" w:lineRule="atLeast"/>
+        <w:rPr>
+          <w:rFonts w:ascii="Consolas" w:eastAsia="Times New Roman" w:hAnsi="Consolas" w:cs="Times New Roman"/>
+          <w:color w:val="D4D4D4"/>
+          <w:kern w:val="0"/>
+          <w:sz w:val="21"/>
+          <w:szCs w:val="21"/>
+          <w:lang w:eastAsia="pt-BR"/>
+          <w14:ligatures w14:val="none"/>
+        </w:rPr>
+      </w:pPr>
+      <w:r>
+        <w:rPr>
+          <w:rFonts w:ascii="Consolas" w:eastAsia="Times New Roman" w:hAnsi="Consolas" w:cs="Times New Roman"/>
+          <w:color w:val="D4D4D4"/>
+          <w:kern w:val="0"/>
+          <w:sz w:val="21"/>
+          <w:szCs w:val="21"/>
+          <w:lang w:eastAsia="pt-BR"/>
+          <w14:ligatures w14:val="none"/>
+        </w:rPr>
+        <w:t xml:space="preserve">        </w:t>
       </w:r>
     </w:p>
     <w:p>
@@ -4684,7 +4849,48 @@
           <w:lang w:eastAsia="pt-BR"/>
           <w14:ligatures w14:val="none"/>
         </w:rPr>
-        <w:t>nivel</w:t>
+        <w:t>lvl</w:t>
+      </w:r>
+      <w:proofErr w:type="spellEnd"/>
+    </w:p>
+    <w:p>
+      <w:pPr>
+        <w:shd w:val="clear" w:color="auto" w:fill="1E1E1E"/>
+        <w:spacing w:after="0" w:line="285" w:lineRule="atLeast"/>
+        <w:rPr>
+          <w:rFonts w:ascii="Consolas" w:eastAsia="Times New Roman" w:hAnsi="Consolas" w:cs="Times New Roman"/>
+          <w:color w:val="D4D4D4"/>
+          <w:kern w:val="0"/>
+          <w:sz w:val="21"/>
+          <w:szCs w:val="21"/>
+          <w:lang w:eastAsia="pt-BR"/>
+          <w14:ligatures w14:val="none"/>
+        </w:rPr>
+      </w:pPr>
+      <w:r>
+        <w:rPr>
+          <w:rFonts w:ascii="Consolas" w:eastAsia="Times New Roman" w:hAnsi="Consolas" w:cs="Times New Roman"/>
+          <w:color w:val="D4D4D4"/>
+          <w:kern w:val="0"/>
+          <w:sz w:val="21"/>
+          <w:szCs w:val="21"/>
+          <w:lang w:eastAsia="pt-BR"/>
+          <w14:ligatures w14:val="none"/>
+        </w:rPr>
+        <w:t xml:space="preserve">        </w:t>
+      </w:r>
+      <w:proofErr w:type="spellStart"/>
+      <w:r>
+        <w:rPr>
+          <w:rFonts w:ascii="Consolas" w:eastAsia="Times New Roman" w:hAnsi="Consolas" w:cs="Times New Roman"/>
+          <w:color w:val="74B0DF"/>
+          <w:kern w:val="0"/>
+          <w:sz w:val="21"/>
+          <w:szCs w:val="21"/>
+          <w:lang w:eastAsia="pt-BR"/>
+          <w14:ligatures w14:val="none"/>
+        </w:rPr>
+        <w:t>exp</w:t>
       </w:r>
       <w:proofErr w:type="spellEnd"/>
     </w:p>
@@ -4861,6 +5067,111 @@
         </w:rPr>
         <w:t xml:space="preserve">        </w:t>
       </w:r>
+      <w:r>
+        <w:rPr>
+          <w:rFonts w:ascii="Consolas" w:eastAsia="Times New Roman" w:hAnsi="Consolas" w:cs="Times New Roman"/>
+          <w:color w:val="74B0DF"/>
+          <w:kern w:val="0"/>
+          <w:sz w:val="21"/>
+          <w:szCs w:val="21"/>
+          <w:lang w:eastAsia="pt-BR"/>
+          <w14:ligatures w14:val="none"/>
+        </w:rPr>
+        <w:t>DADO_VIDA</w:t>
+      </w:r>
+    </w:p>
+    <w:p>
+      <w:pPr>
+        <w:shd w:val="clear" w:color="auto" w:fill="1E1E1E"/>
+        <w:spacing w:after="0" w:line="285" w:lineRule="atLeast"/>
+        <w:rPr>
+          <w:rFonts w:ascii="Consolas" w:eastAsia="Times New Roman" w:hAnsi="Consolas" w:cs="Times New Roman"/>
+          <w:color w:val="D4D4D4"/>
+          <w:kern w:val="0"/>
+          <w:sz w:val="21"/>
+          <w:szCs w:val="21"/>
+          <w:lang w:eastAsia="pt-BR"/>
+          <w14:ligatures w14:val="none"/>
+        </w:rPr>
+      </w:pPr>
+      <w:r>
+        <w:rPr>
+          <w:rFonts w:ascii="Consolas" w:eastAsia="Times New Roman" w:hAnsi="Consolas" w:cs="Times New Roman"/>
+          <w:color w:val="D4D4D4"/>
+          <w:kern w:val="0"/>
+          <w:sz w:val="21"/>
+          <w:szCs w:val="21"/>
+          <w:lang w:eastAsia="pt-BR"/>
+          <w14:ligatures w14:val="none"/>
+        </w:rPr>
+        <w:t xml:space="preserve">        </w:t>
+      </w:r>
+      <w:r>
+        <w:rPr>
+          <w:rFonts w:ascii="Consolas" w:eastAsia="Times New Roman" w:hAnsi="Consolas" w:cs="Times New Roman"/>
+          <w:color w:val="74B0DF"/>
+          <w:kern w:val="0"/>
+          <w:sz w:val="21"/>
+          <w:szCs w:val="21"/>
+          <w:lang w:eastAsia="pt-BR"/>
+          <w14:ligatures w14:val="none"/>
+        </w:rPr>
+        <w:t>DADO_VIDA_MEDIO</w:t>
+      </w:r>
+    </w:p>
+    <w:p>
+      <w:pPr>
+        <w:shd w:val="clear" w:color="auto" w:fill="1E1E1E"/>
+        <w:spacing w:after="0" w:line="285" w:lineRule="atLeast"/>
+        <w:rPr>
+          <w:rFonts w:ascii="Consolas" w:eastAsia="Times New Roman" w:hAnsi="Consolas" w:cs="Times New Roman"/>
+          <w:color w:val="D4D4D4"/>
+          <w:kern w:val="0"/>
+          <w:sz w:val="21"/>
+          <w:szCs w:val="21"/>
+          <w:lang w:eastAsia="pt-BR"/>
+          <w14:ligatures w14:val="none"/>
+        </w:rPr>
+      </w:pPr>
+      <w:r>
+        <w:rPr>
+          <w:rFonts w:ascii="Consolas" w:eastAsia="Times New Roman" w:hAnsi="Consolas" w:cs="Times New Roman"/>
+          <w:color w:val="D4D4D4"/>
+          <w:kern w:val="0"/>
+          <w:sz w:val="21"/>
+          <w:szCs w:val="21"/>
+          <w:lang w:eastAsia="pt-BR"/>
+          <w14:ligatures w14:val="none"/>
+        </w:rPr>
+        <w:t xml:space="preserve">        </w:t>
+      </w:r>
+    </w:p>
+    <w:p>
+      <w:pPr>
+        <w:shd w:val="clear" w:color="auto" w:fill="1E1E1E"/>
+        <w:spacing w:after="0" w:line="285" w:lineRule="atLeast"/>
+        <w:rPr>
+          <w:rFonts w:ascii="Consolas" w:eastAsia="Times New Roman" w:hAnsi="Consolas" w:cs="Times New Roman"/>
+          <w:color w:val="D4D4D4"/>
+          <w:kern w:val="0"/>
+          <w:sz w:val="21"/>
+          <w:szCs w:val="21"/>
+          <w:lang w:eastAsia="pt-BR"/>
+          <w14:ligatures w14:val="none"/>
+        </w:rPr>
+      </w:pPr>
+      <w:r>
+        <w:rPr>
+          <w:rFonts w:ascii="Consolas" w:eastAsia="Times New Roman" w:hAnsi="Consolas" w:cs="Times New Roman"/>
+          <w:color w:val="D4D4D4"/>
+          <w:kern w:val="0"/>
+          <w:sz w:val="21"/>
+          <w:szCs w:val="21"/>
+          <w:lang w:eastAsia="pt-BR"/>
+          <w14:ligatures w14:val="none"/>
+        </w:rPr>
+        <w:t xml:space="preserve">        </w:t>
+      </w:r>
       <w:proofErr w:type="spellStart"/>
       <w:r>
         <w:rPr>
@@ -4872,7 +5183,169 @@
           <w:lang w:eastAsia="pt-BR"/>
           <w14:ligatures w14:val="none"/>
         </w:rPr>
-        <w:t>pontosVidaAdicionais</w:t>
+        <w:t>classeArmadura</w:t>
+      </w:r>
+      <w:proofErr w:type="spellEnd"/>
+    </w:p>
+    <w:p>
+      <w:pPr>
+        <w:shd w:val="clear" w:color="auto" w:fill="1E1E1E"/>
+        <w:spacing w:after="0" w:line="285" w:lineRule="atLeast"/>
+        <w:rPr>
+          <w:rFonts w:ascii="Consolas" w:eastAsia="Times New Roman" w:hAnsi="Consolas" w:cs="Times New Roman"/>
+          <w:color w:val="D4D4D4"/>
+          <w:kern w:val="0"/>
+          <w:sz w:val="21"/>
+          <w:szCs w:val="21"/>
+          <w:lang w:eastAsia="pt-BR"/>
+          <w14:ligatures w14:val="none"/>
+        </w:rPr>
+      </w:pPr>
+      <w:r>
+        <w:rPr>
+          <w:rFonts w:ascii="Consolas" w:eastAsia="Times New Roman" w:hAnsi="Consolas" w:cs="Times New Roman"/>
+          <w:color w:val="D4D4D4"/>
+          <w:kern w:val="0"/>
+          <w:sz w:val="21"/>
+          <w:szCs w:val="21"/>
+          <w:lang w:eastAsia="pt-BR"/>
+          <w14:ligatures w14:val="none"/>
+        </w:rPr>
+        <w:t xml:space="preserve">        </w:t>
+      </w:r>
+      <w:proofErr w:type="spellStart"/>
+      <w:r>
+        <w:rPr>
+          <w:rFonts w:ascii="Consolas" w:eastAsia="Times New Roman" w:hAnsi="Consolas" w:cs="Times New Roman"/>
+          <w:color w:val="74B0DF"/>
+          <w:kern w:val="0"/>
+          <w:sz w:val="21"/>
+          <w:szCs w:val="21"/>
+          <w:lang w:eastAsia="pt-BR"/>
+          <w14:ligatures w14:val="none"/>
+        </w:rPr>
+        <w:t>jogadaDeProtecao</w:t>
+      </w:r>
+      <w:proofErr w:type="spellEnd"/>
+    </w:p>
+    <w:p>
+      <w:pPr>
+        <w:shd w:val="clear" w:color="auto" w:fill="1E1E1E"/>
+        <w:spacing w:after="0" w:line="285" w:lineRule="atLeast"/>
+        <w:rPr>
+          <w:rFonts w:ascii="Consolas" w:eastAsia="Times New Roman" w:hAnsi="Consolas" w:cs="Times New Roman"/>
+          <w:color w:val="D4D4D4"/>
+          <w:kern w:val="0"/>
+          <w:sz w:val="21"/>
+          <w:szCs w:val="21"/>
+          <w:lang w:eastAsia="pt-BR"/>
+          <w14:ligatures w14:val="none"/>
+        </w:rPr>
+      </w:pPr>
+      <w:r>
+        <w:rPr>
+          <w:rFonts w:ascii="Consolas" w:eastAsia="Times New Roman" w:hAnsi="Consolas" w:cs="Times New Roman"/>
+          <w:color w:val="D4D4D4"/>
+          <w:kern w:val="0"/>
+          <w:sz w:val="21"/>
+          <w:szCs w:val="21"/>
+          <w:lang w:eastAsia="pt-BR"/>
+          <w14:ligatures w14:val="none"/>
+        </w:rPr>
+        <w:t xml:space="preserve">        </w:t>
+      </w:r>
+      <w:proofErr w:type="spellStart"/>
+      <w:r>
+        <w:rPr>
+          <w:rFonts w:ascii="Consolas" w:eastAsia="Times New Roman" w:hAnsi="Consolas" w:cs="Times New Roman"/>
+          <w:color w:val="74B0DF"/>
+          <w:kern w:val="0"/>
+          <w:sz w:val="21"/>
+          <w:szCs w:val="21"/>
+          <w:lang w:eastAsia="pt-BR"/>
+          <w14:ligatures w14:val="none"/>
+        </w:rPr>
+        <w:t>baseAtaque</w:t>
+      </w:r>
+      <w:proofErr w:type="spellEnd"/>
+    </w:p>
+    <w:p>
+      <w:pPr>
+        <w:shd w:val="clear" w:color="auto" w:fill="1E1E1E"/>
+        <w:spacing w:after="0" w:line="285" w:lineRule="atLeast"/>
+        <w:rPr>
+          <w:rFonts w:ascii="Consolas" w:eastAsia="Times New Roman" w:hAnsi="Consolas" w:cs="Times New Roman"/>
+          <w:color w:val="D4D4D4"/>
+          <w:kern w:val="0"/>
+          <w:sz w:val="21"/>
+          <w:szCs w:val="21"/>
+          <w:lang w:eastAsia="pt-BR"/>
+          <w14:ligatures w14:val="none"/>
+        </w:rPr>
+      </w:pPr>
+      <w:r>
+        <w:rPr>
+          <w:rFonts w:ascii="Consolas" w:eastAsia="Times New Roman" w:hAnsi="Consolas" w:cs="Times New Roman"/>
+          <w:color w:val="D4D4D4"/>
+          <w:kern w:val="0"/>
+          <w:sz w:val="21"/>
+          <w:szCs w:val="21"/>
+          <w:lang w:eastAsia="pt-BR"/>
+          <w14:ligatures w14:val="none"/>
+        </w:rPr>
+        <w:t xml:space="preserve">        </w:t>
+      </w:r>
+      <w:r>
+        <w:rPr>
+          <w:rFonts w:ascii="Consolas" w:eastAsia="Times New Roman" w:hAnsi="Consolas" w:cs="Times New Roman"/>
+          <w:color w:val="74B0DF"/>
+          <w:kern w:val="0"/>
+          <w:sz w:val="21"/>
+          <w:szCs w:val="21"/>
+          <w:lang w:eastAsia="pt-BR"/>
+          <w14:ligatures w14:val="none"/>
+        </w:rPr>
+        <w:t>movimento</w:t>
+      </w:r>
+    </w:p>
+    <w:p>
+      <w:pPr>
+        <w:shd w:val="clear" w:color="auto" w:fill="1E1E1E"/>
+        <w:spacing w:after="0" w:line="285" w:lineRule="atLeast"/>
+        <w:rPr>
+          <w:rFonts w:ascii="Consolas" w:eastAsia="Times New Roman" w:hAnsi="Consolas" w:cs="Times New Roman"/>
+          <w:color w:val="D4D4D4"/>
+          <w:kern w:val="0"/>
+          <w:sz w:val="21"/>
+          <w:szCs w:val="21"/>
+          <w:lang w:eastAsia="pt-BR"/>
+          <w14:ligatures w14:val="none"/>
+        </w:rPr>
+      </w:pPr>
+      <w:r>
+        <w:rPr>
+          <w:rFonts w:ascii="Consolas" w:eastAsia="Times New Roman" w:hAnsi="Consolas" w:cs="Times New Roman"/>
+          <w:color w:val="D4D4D4"/>
+          <w:kern w:val="0"/>
+          <w:sz w:val="21"/>
+          <w:szCs w:val="21"/>
+          <w:lang w:eastAsia="pt-BR"/>
+          <w14:ligatures w14:val="none"/>
+        </w:rPr>
+        <w:t xml:space="preserve">        </w:t>
+      </w:r>
+      <w:proofErr w:type="spellStart"/>
+      <w:r>
+        <w:rPr>
+          <w:rFonts w:ascii="Consolas" w:eastAsia="Times New Roman" w:hAnsi="Consolas" w:cs="Times New Roman"/>
+          <w:color w:val="74B0DF"/>
+          <w:kern w:val="0"/>
+          <w:sz w:val="21"/>
+          <w:szCs w:val="21"/>
+          <w:lang w:eastAsia="pt-BR"/>
+          <w14:ligatures w14:val="none"/>
+        </w:rPr>
+        <w:t>pvAdicionais</w:t>
       </w:r>
       <w:proofErr w:type="spellEnd"/>
     </w:p>
@@ -5045,7 +5518,6 @@
           <w:lang w:eastAsia="pt-BR"/>
           <w14:ligatures w14:val="none"/>
         </w:rPr>
-        <w:lastRenderedPageBreak/>
         <w:t xml:space="preserve">        </w:t>
       </w:r>
       <w:r>
@@ -5122,6 +5594,84 @@
           <w14:ligatures w14:val="none"/>
         </w:rPr>
         <w:t>nome</w:t>
+      </w:r>
+    </w:p>
+    <w:p>
+      <w:pPr>
+        <w:shd w:val="clear" w:color="auto" w:fill="1E1E1E"/>
+        <w:spacing w:after="0" w:line="285" w:lineRule="atLeast"/>
+        <w:rPr>
+          <w:rFonts w:ascii="Consolas" w:eastAsia="Times New Roman" w:hAnsi="Consolas" w:cs="Times New Roman"/>
+          <w:color w:val="D4D4D4"/>
+          <w:kern w:val="0"/>
+          <w:sz w:val="21"/>
+          <w:szCs w:val="21"/>
+          <w:lang w:eastAsia="pt-BR"/>
+          <w14:ligatures w14:val="none"/>
+        </w:rPr>
+      </w:pPr>
+      <w:r>
+        <w:rPr>
+          <w:rFonts w:ascii="Consolas" w:eastAsia="Times New Roman" w:hAnsi="Consolas" w:cs="Times New Roman"/>
+          <w:color w:val="D4D4D4"/>
+          <w:kern w:val="0"/>
+          <w:sz w:val="21"/>
+          <w:szCs w:val="21"/>
+          <w:lang w:eastAsia="pt-BR"/>
+          <w14:ligatures w14:val="none"/>
+        </w:rPr>
+        <w:t xml:space="preserve">        </w:t>
+      </w:r>
+      <w:r>
+        <w:rPr>
+          <w:rFonts w:ascii="Consolas" w:eastAsia="Times New Roman" w:hAnsi="Consolas" w:cs="Times New Roman"/>
+          <w:color w:val="74B0DF"/>
+          <w:kern w:val="0"/>
+          <w:sz w:val="21"/>
+          <w:szCs w:val="21"/>
+          <w:lang w:eastAsia="pt-BR"/>
+          <w14:ligatures w14:val="none"/>
+        </w:rPr>
+        <w:t>DADO_VIDA</w:t>
+      </w:r>
+    </w:p>
+    <w:p>
+      <w:pPr>
+        <w:shd w:val="clear" w:color="auto" w:fill="1E1E1E"/>
+        <w:spacing w:after="0" w:line="285" w:lineRule="atLeast"/>
+        <w:rPr>
+          <w:rFonts w:ascii="Consolas" w:eastAsia="Times New Roman" w:hAnsi="Consolas" w:cs="Times New Roman"/>
+          <w:color w:val="D4D4D4"/>
+          <w:kern w:val="0"/>
+          <w:sz w:val="21"/>
+          <w:szCs w:val="21"/>
+          <w:lang w:eastAsia="pt-BR"/>
+          <w14:ligatures w14:val="none"/>
+        </w:rPr>
+      </w:pPr>
+      <w:r>
+        <w:rPr>
+          <w:rFonts w:ascii="Consolas" w:eastAsia="Times New Roman" w:hAnsi="Consolas" w:cs="Times New Roman"/>
+          <w:color w:val="D4D4D4"/>
+          <w:kern w:val="0"/>
+          <w:sz w:val="21"/>
+          <w:szCs w:val="21"/>
+          <w:lang w:eastAsia="pt-BR"/>
+          <w14:ligatures w14:val="none"/>
+        </w:rPr>
+        <w:t xml:space="preserve">        </w:t>
+      </w:r>
+      <w:r>
+        <w:rPr>
+          <w:rFonts w:ascii="Consolas" w:eastAsia="Times New Roman" w:hAnsi="Consolas" w:cs="Times New Roman"/>
+          <w:color w:val="74B0DF"/>
+          <w:kern w:val="0"/>
+          <w:sz w:val="21"/>
+          <w:szCs w:val="21"/>
+          <w:lang w:eastAsia="pt-BR"/>
+          <w14:ligatures w14:val="none"/>
+        </w:rPr>
+        <w:t>DADO_VIDA_MEDIO</w:t>
       </w:r>
     </w:p>
     <w:p>
@@ -5454,6 +6004,7 @@
         <w:t xml:space="preserve">    </w:t>
       </w:r>
       <w:proofErr w:type="spellStart"/>
+      <w:proofErr w:type="gramStart"/>
       <w:r>
         <w:rPr>
           <w:rFonts w:ascii="Consolas" w:eastAsia="Times New Roman" w:hAnsi="Consolas" w:cs="Times New Roman"/>
@@ -5491,8 +6042,9 @@
           <w:lang w:eastAsia="pt-BR"/>
           <w14:ligatures w14:val="none"/>
         </w:rPr>
-        <w:t>Atributos</w:t>
-      </w:r>
+        <w:t>Inventario</w:t>
+      </w:r>
+      <w:proofErr w:type="gramEnd"/>
       <w:r>
         <w:rPr>
           <w:rFonts w:ascii="Consolas" w:eastAsia="Times New Roman" w:hAnsi="Consolas" w:cs="Times New Roman"/>
@@ -5554,7 +6106,7 @@
           <w:lang w:eastAsia="pt-BR"/>
           <w14:ligatures w14:val="none"/>
         </w:rPr>
-        <w:t>forca</w:t>
+        <w:t>equipamentos</w:t>
       </w:r>
     </w:p>
     <w:p>
@@ -5583,6 +6135,8 @@
         </w:rPr>
         <w:t xml:space="preserve">        </w:t>
       </w:r>
+      <w:proofErr w:type="spellStart"/>
+      <w:proofErr w:type="gramStart"/>
       <w:r>
         <w:rPr>
           <w:rFonts w:ascii="Consolas" w:eastAsia="Times New Roman" w:hAnsi="Consolas" w:cs="Times New Roman"/>
@@ -5593,167 +6147,33 @@
           <w:lang w:eastAsia="pt-BR"/>
           <w14:ligatures w14:val="none"/>
         </w:rPr>
-        <w:t>destreza</w:t>
-      </w:r>
-    </w:p>
-    <w:p>
-      <w:pPr>
-        <w:shd w:val="clear" w:color="auto" w:fill="1E1E1E"/>
-        <w:spacing w:after="0" w:line="285" w:lineRule="atLeast"/>
-        <w:rPr>
-          <w:rFonts w:ascii="Consolas" w:eastAsia="Times New Roman" w:hAnsi="Consolas" w:cs="Times New Roman"/>
-          <w:color w:val="D4D4D4"/>
-          <w:kern w:val="0"/>
-          <w:sz w:val="21"/>
-          <w:szCs w:val="21"/>
-          <w:lang w:eastAsia="pt-BR"/>
-          <w14:ligatures w14:val="none"/>
-        </w:rPr>
-      </w:pPr>
-      <w:r>
-        <w:rPr>
-          <w:rFonts w:ascii="Consolas" w:eastAsia="Times New Roman" w:hAnsi="Consolas" w:cs="Times New Roman"/>
-          <w:color w:val="D4D4D4"/>
-          <w:kern w:val="0"/>
-          <w:sz w:val="21"/>
-          <w:szCs w:val="21"/>
-          <w:lang w:eastAsia="pt-BR"/>
-          <w14:ligatures w14:val="none"/>
-        </w:rPr>
-        <w:t xml:space="preserve">        </w:t>
-      </w:r>
-      <w:proofErr w:type="spellStart"/>
-      <w:r>
-        <w:rPr>
-          <w:rFonts w:ascii="Consolas" w:eastAsia="Times New Roman" w:hAnsi="Consolas" w:cs="Times New Roman"/>
-          <w:color w:val="74B0DF"/>
-          <w:kern w:val="0"/>
-          <w:sz w:val="21"/>
-          <w:szCs w:val="21"/>
-          <w:lang w:eastAsia="pt-BR"/>
-          <w14:ligatures w14:val="none"/>
-        </w:rPr>
-        <w:t>constituicao</w:t>
+        <w:t>calcularCarga</w:t>
       </w:r>
       <w:proofErr w:type="spellEnd"/>
-    </w:p>
-    <w:p>
-      <w:pPr>
-        <w:shd w:val="clear" w:color="auto" w:fill="1E1E1E"/>
-        <w:spacing w:after="0" w:line="285" w:lineRule="atLeast"/>
-        <w:rPr>
-          <w:rFonts w:ascii="Consolas" w:eastAsia="Times New Roman" w:hAnsi="Consolas" w:cs="Times New Roman"/>
-          <w:color w:val="D4D4D4"/>
-          <w:kern w:val="0"/>
-          <w:sz w:val="21"/>
-          <w:szCs w:val="21"/>
-          <w:lang w:eastAsia="pt-BR"/>
-          <w14:ligatures w14:val="none"/>
-        </w:rPr>
-      </w:pPr>
-      <w:r>
-        <w:rPr>
-          <w:rFonts w:ascii="Consolas" w:eastAsia="Times New Roman" w:hAnsi="Consolas" w:cs="Times New Roman"/>
-          <w:color w:val="D4D4D4"/>
-          <w:kern w:val="0"/>
-          <w:sz w:val="21"/>
-          <w:szCs w:val="21"/>
-          <w:lang w:eastAsia="pt-BR"/>
-          <w14:ligatures w14:val="none"/>
-        </w:rPr>
-        <w:t xml:space="preserve">        </w:t>
-      </w:r>
-      <w:proofErr w:type="spellStart"/>
-      <w:r>
-        <w:rPr>
-          <w:rFonts w:ascii="Consolas" w:eastAsia="Times New Roman" w:hAnsi="Consolas" w:cs="Times New Roman"/>
-          <w:color w:val="74B0DF"/>
-          <w:kern w:val="0"/>
-          <w:sz w:val="21"/>
-          <w:szCs w:val="21"/>
-          <w:lang w:eastAsia="pt-BR"/>
-          <w14:ligatures w14:val="none"/>
-        </w:rPr>
-        <w:t>inteligencia</w:t>
-      </w:r>
-      <w:proofErr w:type="spellEnd"/>
-    </w:p>
-    <w:p>
-      <w:pPr>
-        <w:shd w:val="clear" w:color="auto" w:fill="1E1E1E"/>
-        <w:spacing w:after="0" w:line="285" w:lineRule="atLeast"/>
-        <w:rPr>
-          <w:rFonts w:ascii="Consolas" w:eastAsia="Times New Roman" w:hAnsi="Consolas" w:cs="Times New Roman"/>
-          <w:color w:val="D4D4D4"/>
-          <w:kern w:val="0"/>
-          <w:sz w:val="21"/>
-          <w:szCs w:val="21"/>
-          <w:lang w:eastAsia="pt-BR"/>
-          <w14:ligatures w14:val="none"/>
-        </w:rPr>
-      </w:pPr>
-      <w:r>
-        <w:rPr>
-          <w:rFonts w:ascii="Consolas" w:eastAsia="Times New Roman" w:hAnsi="Consolas" w:cs="Times New Roman"/>
-          <w:color w:val="D4D4D4"/>
-          <w:kern w:val="0"/>
-          <w:sz w:val="21"/>
-          <w:szCs w:val="21"/>
-          <w:lang w:eastAsia="pt-BR"/>
-          <w14:ligatures w14:val="none"/>
-        </w:rPr>
-        <w:t xml:space="preserve">        </w:t>
-      </w:r>
-      <w:r>
-        <w:rPr>
-          <w:rFonts w:ascii="Consolas" w:eastAsia="Times New Roman" w:hAnsi="Consolas" w:cs="Times New Roman"/>
-          <w:color w:val="74B0DF"/>
-          <w:kern w:val="0"/>
-          <w:sz w:val="21"/>
-          <w:szCs w:val="21"/>
-          <w:lang w:eastAsia="pt-BR"/>
-          <w14:ligatures w14:val="none"/>
-        </w:rPr>
-        <w:t>sabedoria</w:t>
-      </w:r>
-    </w:p>
-    <w:p>
-      <w:pPr>
-        <w:shd w:val="clear" w:color="auto" w:fill="1E1E1E"/>
-        <w:spacing w:after="0" w:line="285" w:lineRule="atLeast"/>
-        <w:rPr>
-          <w:rFonts w:ascii="Consolas" w:eastAsia="Times New Roman" w:hAnsi="Consolas" w:cs="Times New Roman"/>
-          <w:color w:val="D4D4D4"/>
-          <w:kern w:val="0"/>
-          <w:sz w:val="21"/>
-          <w:szCs w:val="21"/>
-          <w:lang w:eastAsia="pt-BR"/>
-          <w14:ligatures w14:val="none"/>
-        </w:rPr>
-      </w:pPr>
-      <w:r>
-        <w:rPr>
-          <w:rFonts w:ascii="Consolas" w:eastAsia="Times New Roman" w:hAnsi="Consolas" w:cs="Times New Roman"/>
-          <w:color w:val="D4D4D4"/>
-          <w:kern w:val="0"/>
-          <w:sz w:val="21"/>
-          <w:szCs w:val="21"/>
-          <w:lang w:eastAsia="pt-BR"/>
-          <w14:ligatures w14:val="none"/>
-        </w:rPr>
-        <w:t xml:space="preserve">        </w:t>
-      </w:r>
-      <w:r>
-        <w:rPr>
-          <w:rFonts w:ascii="Consolas" w:eastAsia="Times New Roman" w:hAnsi="Consolas" w:cs="Times New Roman"/>
-          <w:color w:val="74B0DF"/>
-          <w:kern w:val="0"/>
-          <w:sz w:val="21"/>
-          <w:szCs w:val="21"/>
-          <w:lang w:eastAsia="pt-BR"/>
-          <w14:ligatures w14:val="none"/>
-        </w:rPr>
-        <w:t>carisma</w:t>
+      <w:r>
+        <w:rPr>
+          <w:rFonts w:ascii="Consolas" w:eastAsia="Times New Roman" w:hAnsi="Consolas" w:cs="Times New Roman"/>
+          <w:color w:val="DCDCDC"/>
+          <w:kern w:val="0"/>
+          <w:sz w:val="21"/>
+          <w:szCs w:val="21"/>
+          <w:lang w:eastAsia="pt-BR"/>
+          <w14:ligatures w14:val="none"/>
+        </w:rPr>
+        <w:t>(</w:t>
+      </w:r>
+      <w:proofErr w:type="gramEnd"/>
+      <w:r>
+        <w:rPr>
+          <w:rFonts w:ascii="Consolas" w:eastAsia="Times New Roman" w:hAnsi="Consolas" w:cs="Times New Roman"/>
+          <w:color w:val="DCDCDC"/>
+          <w:kern w:val="0"/>
+          <w:sz w:val="21"/>
+          <w:szCs w:val="21"/>
+          <w:lang w:eastAsia="pt-BR"/>
+          <w14:ligatures w14:val="none"/>
+        </w:rPr>
+        <w:t>)</w:t>
       </w:r>
     </w:p>
     <w:p>
@@ -5864,7 +6284,6 @@
         </w:rPr>
         <w:t xml:space="preserve"> </w:t>
       </w:r>
-      <w:proofErr w:type="spellStart"/>
       <w:r>
         <w:rPr>
           <w:rFonts w:ascii="Consolas" w:eastAsia="Times New Roman" w:hAnsi="Consolas" w:cs="Times New Roman"/>
@@ -5875,9 +6294,8 @@
           <w:lang w:eastAsia="pt-BR"/>
           <w14:ligatures w14:val="none"/>
         </w:rPr>
-        <w:t>SubAtributos</w:t>
-      </w:r>
-      <w:proofErr w:type="spellEnd"/>
+        <w:t>Item</w:t>
+      </w:r>
       <w:r>
         <w:rPr>
           <w:rFonts w:ascii="Consolas" w:eastAsia="Times New Roman" w:hAnsi="Consolas" w:cs="Times New Roman"/>
@@ -5929,6 +6347,18 @@
         </w:rPr>
         <w:t xml:space="preserve">        </w:t>
       </w:r>
+      <w:r>
+        <w:rPr>
+          <w:rFonts w:ascii="Consolas" w:eastAsia="Times New Roman" w:hAnsi="Consolas" w:cs="Times New Roman"/>
+          <w:color w:val="74B0DF"/>
+          <w:kern w:val="0"/>
+          <w:sz w:val="21"/>
+          <w:szCs w:val="21"/>
+          <w:lang w:eastAsia="pt-BR"/>
+          <w14:ligatures w14:val="none"/>
+        </w:rPr>
+        <w:t>nome</w:t>
+      </w:r>
     </w:p>
     <w:p>
       <w:pPr>
@@ -5956,7 +6386,6 @@
         </w:rPr>
         <w:t xml:space="preserve">        </w:t>
       </w:r>
-      <w:proofErr w:type="spellStart"/>
       <w:r>
         <w:rPr>
           <w:rFonts w:ascii="Consolas" w:eastAsia="Times New Roman" w:hAnsi="Consolas" w:cs="Times New Roman"/>
@@ -5967,9 +6396,8 @@
           <w:lang w:eastAsia="pt-BR"/>
           <w14:ligatures w14:val="none"/>
         </w:rPr>
-        <w:t>classeArmadura</w:t>
-      </w:r>
-      <w:proofErr w:type="spellEnd"/>
+        <w:t>peso</w:t>
+      </w:r>
     </w:p>
     <w:p>
       <w:pPr>
@@ -5995,88 +6423,6 @@
           <w:lang w:eastAsia="pt-BR"/>
           <w14:ligatures w14:val="none"/>
         </w:rPr>
-        <w:t xml:space="preserve">        </w:t>
-      </w:r>
-      <w:proofErr w:type="spellStart"/>
-      <w:r>
-        <w:rPr>
-          <w:rFonts w:ascii="Consolas" w:eastAsia="Times New Roman" w:hAnsi="Consolas" w:cs="Times New Roman"/>
-          <w:color w:val="74B0DF"/>
-          <w:kern w:val="0"/>
-          <w:sz w:val="21"/>
-          <w:szCs w:val="21"/>
-          <w:lang w:eastAsia="pt-BR"/>
-          <w14:ligatures w14:val="none"/>
-        </w:rPr>
-        <w:t>jogadaProtecao</w:t>
-      </w:r>
-      <w:proofErr w:type="spellEnd"/>
-    </w:p>
-    <w:p>
-      <w:pPr>
-        <w:shd w:val="clear" w:color="auto" w:fill="1E1E1E"/>
-        <w:spacing w:after="0" w:line="285" w:lineRule="atLeast"/>
-        <w:rPr>
-          <w:rFonts w:ascii="Consolas" w:eastAsia="Times New Roman" w:hAnsi="Consolas" w:cs="Times New Roman"/>
-          <w:color w:val="D4D4D4"/>
-          <w:kern w:val="0"/>
-          <w:sz w:val="21"/>
-          <w:szCs w:val="21"/>
-          <w:lang w:eastAsia="pt-BR"/>
-          <w14:ligatures w14:val="none"/>
-        </w:rPr>
-      </w:pPr>
-      <w:r>
-        <w:rPr>
-          <w:rFonts w:ascii="Consolas" w:eastAsia="Times New Roman" w:hAnsi="Consolas" w:cs="Times New Roman"/>
-          <w:color w:val="D4D4D4"/>
-          <w:kern w:val="0"/>
-          <w:sz w:val="21"/>
-          <w:szCs w:val="21"/>
-          <w:lang w:eastAsia="pt-BR"/>
-          <w14:ligatures w14:val="none"/>
-        </w:rPr>
-        <w:t xml:space="preserve">        </w:t>
-      </w:r>
-      <w:proofErr w:type="spellStart"/>
-      <w:r>
-        <w:rPr>
-          <w:rFonts w:ascii="Consolas" w:eastAsia="Times New Roman" w:hAnsi="Consolas" w:cs="Times New Roman"/>
-          <w:color w:val="74B0DF"/>
-          <w:kern w:val="0"/>
-          <w:sz w:val="21"/>
-          <w:szCs w:val="21"/>
-          <w:lang w:eastAsia="pt-BR"/>
-          <w14:ligatures w14:val="none"/>
-        </w:rPr>
-        <w:t>baseAtaque</w:t>
-      </w:r>
-      <w:proofErr w:type="spellEnd"/>
-    </w:p>
-    <w:p>
-      <w:pPr>
-        <w:shd w:val="clear" w:color="auto" w:fill="1E1E1E"/>
-        <w:spacing w:after="0" w:line="285" w:lineRule="atLeast"/>
-        <w:rPr>
-          <w:rFonts w:ascii="Consolas" w:eastAsia="Times New Roman" w:hAnsi="Consolas" w:cs="Times New Roman"/>
-          <w:color w:val="D4D4D4"/>
-          <w:kern w:val="0"/>
-          <w:sz w:val="21"/>
-          <w:szCs w:val="21"/>
-          <w:lang w:eastAsia="pt-BR"/>
-          <w14:ligatures w14:val="none"/>
-        </w:rPr>
-      </w:pPr>
-      <w:r>
-        <w:rPr>
-          <w:rFonts w:ascii="Consolas" w:eastAsia="Times New Roman" w:hAnsi="Consolas" w:cs="Times New Roman"/>
-          <w:color w:val="D4D4D4"/>
-          <w:kern w:val="0"/>
-          <w:sz w:val="21"/>
-          <w:szCs w:val="21"/>
-          <w:lang w:eastAsia="pt-BR"/>
-          <w14:ligatures w14:val="none"/>
-        </w:rPr>
         <w:t xml:space="preserve">    </w:t>
       </w:r>
       <w:r>
@@ -6093,533 +6439,48 @@
       </w:r>
     </w:p>
     <w:p>
-      <w:pPr>
-        <w:shd w:val="clear" w:color="auto" w:fill="1E1E1E"/>
-        <w:spacing w:after="0" w:line="285" w:lineRule="atLeast"/>
-        <w:rPr>
-          <w:rFonts w:ascii="Consolas" w:eastAsia="Times New Roman" w:hAnsi="Consolas" w:cs="Times New Roman"/>
-          <w:color w:val="D4D4D4"/>
-          <w:kern w:val="0"/>
-          <w:sz w:val="21"/>
-          <w:szCs w:val="21"/>
-          <w:lang w:eastAsia="pt-BR"/>
-          <w14:ligatures w14:val="none"/>
-        </w:rPr>
-      </w:pPr>
-    </w:p>
-    <w:p>
-      <w:pPr>
-        <w:shd w:val="clear" w:color="auto" w:fill="1E1E1E"/>
-        <w:spacing w:after="0" w:line="285" w:lineRule="atLeast"/>
-        <w:rPr>
-          <w:rFonts w:ascii="Consolas" w:eastAsia="Times New Roman" w:hAnsi="Consolas" w:cs="Times New Roman"/>
-          <w:color w:val="D4D4D4"/>
-          <w:kern w:val="0"/>
-          <w:sz w:val="21"/>
-          <w:szCs w:val="21"/>
-          <w:lang w:eastAsia="pt-BR"/>
-          <w14:ligatures w14:val="none"/>
-        </w:rPr>
-      </w:pPr>
-      <w:r>
-        <w:rPr>
-          <w:rFonts w:ascii="Consolas" w:eastAsia="Times New Roman" w:hAnsi="Consolas" w:cs="Times New Roman"/>
-          <w:color w:val="D4D4D4"/>
-          <w:kern w:val="0"/>
-          <w:sz w:val="21"/>
-          <w:szCs w:val="21"/>
-          <w:lang w:eastAsia="pt-BR"/>
-          <w14:ligatures w14:val="none"/>
-        </w:rPr>
-        <w:t xml:space="preserve">    </w:t>
-      </w:r>
-      <w:proofErr w:type="spellStart"/>
+      <w:r>
+        <w:br w:type="page"/>
+      </w:r>
+    </w:p>
+    <w:p>
+      <w:r>
+        <w:lastRenderedPageBreak/>
+        <w:t>Notas:</w:t>
+      </w:r>
+    </w:p>
+    <w:p/>
+    <w:p>
+      <w:r>
+        <w:t>* Por favor. Você deve compilar esse projeto Java para uma versão mais</w:t>
+      </w:r>
+    </w:p>
+    <w:p>
+      <w:r>
+        <w:t>antiga (Java 8) para ser possível conseguir rodar aqui no PC.</w:t>
+      </w:r>
+    </w:p>
+    <w:p>
+      <w:r>
+        <w:t xml:space="preserve">  Basicamente se você compilar para uma versão mais recente, como por</w:t>
+      </w:r>
+    </w:p>
+    <w:p>
+      <w:r>
+        <w:t>exemplo, é na JDK (que vai até o Java 21) a parada não vai abrir.</w:t>
+      </w:r>
+    </w:p>
+    <w:p>
+      <w:r>
+        <w:t xml:space="preserve">  Enfim, acho que deu </w:t>
+      </w:r>
       <w:proofErr w:type="gramStart"/>
       <w:r>
-        <w:rPr>
-          <w:rFonts w:ascii="Consolas" w:eastAsia="Times New Roman" w:hAnsi="Consolas" w:cs="Times New Roman"/>
-          <w:b/>
-          <w:bCs/>
-          <w:color w:val="9650C8"/>
-          <w:kern w:val="0"/>
-          <w:sz w:val="21"/>
-          <w:szCs w:val="21"/>
-          <w:lang w:eastAsia="pt-BR"/>
-          <w14:ligatures w14:val="none"/>
-        </w:rPr>
-        <w:t>class</w:t>
-      </w:r>
-      <w:proofErr w:type="spellEnd"/>
-      <w:r>
-        <w:rPr>
-          <w:rFonts w:ascii="Consolas" w:eastAsia="Times New Roman" w:hAnsi="Consolas" w:cs="Times New Roman"/>
-          <w:color w:val="D4D4D4"/>
-          <w:kern w:val="0"/>
-          <w:sz w:val="21"/>
-          <w:szCs w:val="21"/>
-          <w:lang w:eastAsia="pt-BR"/>
-          <w14:ligatures w14:val="none"/>
-        </w:rPr>
-        <w:t xml:space="preserve"> </w:t>
-      </w:r>
-      <w:r>
-        <w:rPr>
-          <w:rFonts w:ascii="Consolas" w:eastAsia="Times New Roman" w:hAnsi="Consolas" w:cs="Times New Roman"/>
-          <w:color w:val="74B0DF"/>
-          <w:kern w:val="0"/>
-          <w:sz w:val="21"/>
-          <w:szCs w:val="21"/>
-          <w:lang w:eastAsia="pt-BR"/>
-          <w14:ligatures w14:val="none"/>
-        </w:rPr>
-        <w:t>Inventario</w:t>
+        <w:t>pra</w:t>
       </w:r>
       <w:proofErr w:type="gramEnd"/>
       <w:r>
-        <w:rPr>
-          <w:rFonts w:ascii="Consolas" w:eastAsia="Times New Roman" w:hAnsi="Consolas" w:cs="Times New Roman"/>
-          <w:color w:val="D4D4D4"/>
-          <w:kern w:val="0"/>
-          <w:sz w:val="21"/>
-          <w:szCs w:val="21"/>
-          <w:lang w:eastAsia="pt-BR"/>
-          <w14:ligatures w14:val="none"/>
-        </w:rPr>
-        <w:t xml:space="preserve"> </w:t>
-      </w:r>
-      <w:r>
-        <w:rPr>
-          <w:rFonts w:ascii="Consolas" w:eastAsia="Times New Roman" w:hAnsi="Consolas" w:cs="Times New Roman"/>
-          <w:color w:val="DCDCDC"/>
-          <w:kern w:val="0"/>
-          <w:sz w:val="21"/>
-          <w:szCs w:val="21"/>
-          <w:lang w:eastAsia="pt-BR"/>
-          <w14:ligatures w14:val="none"/>
-        </w:rPr>
-        <w:t>{</w:t>
-      </w:r>
-    </w:p>
-    <w:p>
-      <w:pPr>
-        <w:shd w:val="clear" w:color="auto" w:fill="1E1E1E"/>
-        <w:spacing w:after="0" w:line="285" w:lineRule="atLeast"/>
-        <w:rPr>
-          <w:rFonts w:ascii="Consolas" w:eastAsia="Times New Roman" w:hAnsi="Consolas" w:cs="Times New Roman"/>
-          <w:color w:val="D4D4D4"/>
-          <w:kern w:val="0"/>
-          <w:sz w:val="21"/>
-          <w:szCs w:val="21"/>
-          <w:lang w:eastAsia="pt-BR"/>
-          <w14:ligatures w14:val="none"/>
-        </w:rPr>
-      </w:pPr>
-      <w:r>
-        <w:rPr>
-          <w:rFonts w:ascii="Consolas" w:eastAsia="Times New Roman" w:hAnsi="Consolas" w:cs="Times New Roman"/>
-          <w:color w:val="D4D4D4"/>
-          <w:kern w:val="0"/>
-          <w:sz w:val="21"/>
-          <w:szCs w:val="21"/>
-          <w:lang w:eastAsia="pt-BR"/>
-          <w14:ligatures w14:val="none"/>
-        </w:rPr>
-        <w:t xml:space="preserve">        </w:t>
-      </w:r>
-      <w:r>
-        <w:rPr>
-          <w:rFonts w:ascii="Consolas" w:eastAsia="Times New Roman" w:hAnsi="Consolas" w:cs="Times New Roman"/>
-          <w:color w:val="74B0DF"/>
-          <w:kern w:val="0"/>
-          <w:sz w:val="21"/>
-          <w:szCs w:val="21"/>
-          <w:lang w:eastAsia="pt-BR"/>
-          <w14:ligatures w14:val="none"/>
-        </w:rPr>
-        <w:t>equipamentos</w:t>
-      </w:r>
-    </w:p>
-    <w:p>
-      <w:pPr>
-        <w:shd w:val="clear" w:color="auto" w:fill="1E1E1E"/>
-        <w:spacing w:after="0" w:line="285" w:lineRule="atLeast"/>
-        <w:rPr>
-          <w:rFonts w:ascii="Consolas" w:eastAsia="Times New Roman" w:hAnsi="Consolas" w:cs="Times New Roman"/>
-          <w:color w:val="D4D4D4"/>
-          <w:kern w:val="0"/>
-          <w:sz w:val="21"/>
-          <w:szCs w:val="21"/>
-          <w:lang w:eastAsia="pt-BR"/>
-          <w14:ligatures w14:val="none"/>
-        </w:rPr>
-      </w:pPr>
-      <w:r>
-        <w:rPr>
-          <w:rFonts w:ascii="Consolas" w:eastAsia="Times New Roman" w:hAnsi="Consolas" w:cs="Times New Roman"/>
-          <w:color w:val="D4D4D4"/>
-          <w:kern w:val="0"/>
-          <w:sz w:val="21"/>
-          <w:szCs w:val="21"/>
-          <w:lang w:eastAsia="pt-BR"/>
-          <w14:ligatures w14:val="none"/>
-        </w:rPr>
-        <w:t xml:space="preserve">        </w:t>
-      </w:r>
-      <w:proofErr w:type="spellStart"/>
-      <w:proofErr w:type="gramStart"/>
-      <w:r>
-        <w:rPr>
-          <w:rFonts w:ascii="Consolas" w:eastAsia="Times New Roman" w:hAnsi="Consolas" w:cs="Times New Roman"/>
-          <w:color w:val="74B0DF"/>
-          <w:kern w:val="0"/>
-          <w:sz w:val="21"/>
-          <w:szCs w:val="21"/>
-          <w:lang w:eastAsia="pt-BR"/>
-          <w14:ligatures w14:val="none"/>
-        </w:rPr>
-        <w:t>calcularCarga</w:t>
-      </w:r>
-      <w:proofErr w:type="spellEnd"/>
-      <w:r>
-        <w:rPr>
-          <w:rFonts w:ascii="Consolas" w:eastAsia="Times New Roman" w:hAnsi="Consolas" w:cs="Times New Roman"/>
-          <w:color w:val="DCDCDC"/>
-          <w:kern w:val="0"/>
-          <w:sz w:val="21"/>
-          <w:szCs w:val="21"/>
-          <w:lang w:eastAsia="pt-BR"/>
-          <w14:ligatures w14:val="none"/>
-        </w:rPr>
-        <w:t>(</w:t>
-      </w:r>
-      <w:proofErr w:type="gramEnd"/>
-      <w:r>
-        <w:rPr>
-          <w:rFonts w:ascii="Consolas" w:eastAsia="Times New Roman" w:hAnsi="Consolas" w:cs="Times New Roman"/>
-          <w:color w:val="DCDCDC"/>
-          <w:kern w:val="0"/>
-          <w:sz w:val="21"/>
-          <w:szCs w:val="21"/>
-          <w:lang w:eastAsia="pt-BR"/>
-          <w14:ligatures w14:val="none"/>
-        </w:rPr>
-        <w:t>)</w:t>
-      </w:r>
-    </w:p>
-    <w:p>
-      <w:pPr>
-        <w:shd w:val="clear" w:color="auto" w:fill="1E1E1E"/>
-        <w:spacing w:after="0" w:line="285" w:lineRule="atLeast"/>
-        <w:rPr>
-          <w:rFonts w:ascii="Consolas" w:eastAsia="Times New Roman" w:hAnsi="Consolas" w:cs="Times New Roman"/>
-          <w:color w:val="D4D4D4"/>
-          <w:kern w:val="0"/>
-          <w:sz w:val="21"/>
-          <w:szCs w:val="21"/>
-          <w:lang w:eastAsia="pt-BR"/>
-          <w14:ligatures w14:val="none"/>
-        </w:rPr>
-      </w:pPr>
-      <w:r>
-        <w:rPr>
-          <w:rFonts w:ascii="Consolas" w:eastAsia="Times New Roman" w:hAnsi="Consolas" w:cs="Times New Roman"/>
-          <w:color w:val="D4D4D4"/>
-          <w:kern w:val="0"/>
-          <w:sz w:val="21"/>
-          <w:szCs w:val="21"/>
-          <w:lang w:eastAsia="pt-BR"/>
-          <w14:ligatures w14:val="none"/>
-        </w:rPr>
-        <w:t xml:space="preserve">    </w:t>
-      </w:r>
-      <w:r>
-        <w:rPr>
-          <w:rFonts w:ascii="Consolas" w:eastAsia="Times New Roman" w:hAnsi="Consolas" w:cs="Times New Roman"/>
-          <w:color w:val="DCDCDC"/>
-          <w:kern w:val="0"/>
-          <w:sz w:val="21"/>
-          <w:szCs w:val="21"/>
-          <w:lang w:eastAsia="pt-BR"/>
-          <w14:ligatures w14:val="none"/>
-        </w:rPr>
-        <w:t>}</w:t>
-      </w:r>
-    </w:p>
-    <w:p>
-      <w:pPr>
-        <w:shd w:val="clear" w:color="auto" w:fill="1E1E1E"/>
-        <w:spacing w:after="0" w:line="285" w:lineRule="atLeast"/>
-        <w:rPr>
-          <w:rFonts w:ascii="Consolas" w:eastAsia="Times New Roman" w:hAnsi="Consolas" w:cs="Times New Roman"/>
-          <w:color w:val="D4D4D4"/>
-          <w:kern w:val="0"/>
-          <w:sz w:val="21"/>
-          <w:szCs w:val="21"/>
-          <w:lang w:eastAsia="pt-BR"/>
-          <w14:ligatures w14:val="none"/>
-        </w:rPr>
-      </w:pPr>
-    </w:p>
-    <w:p>
-      <w:pPr>
-        <w:shd w:val="clear" w:color="auto" w:fill="1E1E1E"/>
-        <w:spacing w:after="0" w:line="285" w:lineRule="atLeast"/>
-        <w:rPr>
-          <w:rFonts w:ascii="Consolas" w:eastAsia="Times New Roman" w:hAnsi="Consolas" w:cs="Times New Roman"/>
-          <w:color w:val="D4D4D4"/>
-          <w:kern w:val="0"/>
-          <w:sz w:val="21"/>
-          <w:szCs w:val="21"/>
-          <w:lang w:eastAsia="pt-BR"/>
-          <w14:ligatures w14:val="none"/>
-        </w:rPr>
-      </w:pPr>
-      <w:r>
-        <w:rPr>
-          <w:rFonts w:ascii="Consolas" w:eastAsia="Times New Roman" w:hAnsi="Consolas" w:cs="Times New Roman"/>
-          <w:color w:val="D4D4D4"/>
-          <w:kern w:val="0"/>
-          <w:sz w:val="21"/>
-          <w:szCs w:val="21"/>
-          <w:lang w:eastAsia="pt-BR"/>
-          <w14:ligatures w14:val="none"/>
-        </w:rPr>
-        <w:t xml:space="preserve">    </w:t>
-      </w:r>
-      <w:proofErr w:type="spellStart"/>
-      <w:r>
-        <w:rPr>
-          <w:rFonts w:ascii="Consolas" w:eastAsia="Times New Roman" w:hAnsi="Consolas" w:cs="Times New Roman"/>
-          <w:b/>
-          <w:bCs/>
-          <w:color w:val="9650C8"/>
-          <w:kern w:val="0"/>
-          <w:sz w:val="21"/>
-          <w:szCs w:val="21"/>
-          <w:lang w:eastAsia="pt-BR"/>
-          <w14:ligatures w14:val="none"/>
-        </w:rPr>
-        <w:t>class</w:t>
-      </w:r>
-      <w:proofErr w:type="spellEnd"/>
-      <w:r>
-        <w:rPr>
-          <w:rFonts w:ascii="Consolas" w:eastAsia="Times New Roman" w:hAnsi="Consolas" w:cs="Times New Roman"/>
-          <w:color w:val="D4D4D4"/>
-          <w:kern w:val="0"/>
-          <w:sz w:val="21"/>
-          <w:szCs w:val="21"/>
-          <w:lang w:eastAsia="pt-BR"/>
-          <w14:ligatures w14:val="none"/>
-        </w:rPr>
-        <w:t xml:space="preserve"> </w:t>
-      </w:r>
-      <w:r>
-        <w:rPr>
-          <w:rFonts w:ascii="Consolas" w:eastAsia="Times New Roman" w:hAnsi="Consolas" w:cs="Times New Roman"/>
-          <w:color w:val="74B0DF"/>
-          <w:kern w:val="0"/>
-          <w:sz w:val="21"/>
-          <w:szCs w:val="21"/>
-          <w:lang w:eastAsia="pt-BR"/>
-          <w14:ligatures w14:val="none"/>
-        </w:rPr>
-        <w:t>Item</w:t>
-      </w:r>
-      <w:r>
-        <w:rPr>
-          <w:rFonts w:ascii="Consolas" w:eastAsia="Times New Roman" w:hAnsi="Consolas" w:cs="Times New Roman"/>
-          <w:color w:val="D4D4D4"/>
-          <w:kern w:val="0"/>
-          <w:sz w:val="21"/>
-          <w:szCs w:val="21"/>
-          <w:lang w:eastAsia="pt-BR"/>
-          <w14:ligatures w14:val="none"/>
-        </w:rPr>
-        <w:t xml:space="preserve"> </w:t>
-      </w:r>
-      <w:r>
-        <w:rPr>
-          <w:rFonts w:ascii="Consolas" w:eastAsia="Times New Roman" w:hAnsi="Consolas" w:cs="Times New Roman"/>
-          <w:color w:val="DCDCDC"/>
-          <w:kern w:val="0"/>
-          <w:sz w:val="21"/>
-          <w:szCs w:val="21"/>
-          <w:lang w:eastAsia="pt-BR"/>
-          <w14:ligatures w14:val="none"/>
-        </w:rPr>
-        <w:t>{</w:t>
-      </w:r>
-    </w:p>
-    <w:p>
-      <w:pPr>
-        <w:shd w:val="clear" w:color="auto" w:fill="1E1E1E"/>
-        <w:spacing w:after="0" w:line="285" w:lineRule="atLeast"/>
-        <w:rPr>
-          <w:rFonts w:ascii="Consolas" w:eastAsia="Times New Roman" w:hAnsi="Consolas" w:cs="Times New Roman"/>
-          <w:color w:val="D4D4D4"/>
-          <w:kern w:val="0"/>
-          <w:sz w:val="21"/>
-          <w:szCs w:val="21"/>
-          <w:lang w:eastAsia="pt-BR"/>
-          <w14:ligatures w14:val="none"/>
-        </w:rPr>
-      </w:pPr>
-      <w:r>
-        <w:rPr>
-          <w:rFonts w:ascii="Consolas" w:eastAsia="Times New Roman" w:hAnsi="Consolas" w:cs="Times New Roman"/>
-          <w:color w:val="D4D4D4"/>
-          <w:kern w:val="0"/>
-          <w:sz w:val="21"/>
-          <w:szCs w:val="21"/>
-          <w:lang w:eastAsia="pt-BR"/>
-          <w14:ligatures w14:val="none"/>
-        </w:rPr>
-        <w:t xml:space="preserve">        </w:t>
-      </w:r>
-      <w:r>
-        <w:rPr>
-          <w:rFonts w:ascii="Consolas" w:eastAsia="Times New Roman" w:hAnsi="Consolas" w:cs="Times New Roman"/>
-          <w:color w:val="74B0DF"/>
-          <w:kern w:val="0"/>
-          <w:sz w:val="21"/>
-          <w:szCs w:val="21"/>
-          <w:lang w:eastAsia="pt-BR"/>
-          <w14:ligatures w14:val="none"/>
-        </w:rPr>
-        <w:t>nome</w:t>
-      </w:r>
-    </w:p>
-    <w:p>
-      <w:pPr>
-        <w:shd w:val="clear" w:color="auto" w:fill="1E1E1E"/>
-        <w:spacing w:after="0" w:line="285" w:lineRule="atLeast"/>
-        <w:rPr>
-          <w:rFonts w:ascii="Consolas" w:eastAsia="Times New Roman" w:hAnsi="Consolas" w:cs="Times New Roman"/>
-          <w:color w:val="D4D4D4"/>
-          <w:kern w:val="0"/>
-          <w:sz w:val="21"/>
-          <w:szCs w:val="21"/>
-          <w:lang w:eastAsia="pt-BR"/>
-          <w14:ligatures w14:val="none"/>
-        </w:rPr>
-      </w:pPr>
-      <w:r>
-        <w:rPr>
-          <w:rFonts w:ascii="Consolas" w:eastAsia="Times New Roman" w:hAnsi="Consolas" w:cs="Times New Roman"/>
-          <w:color w:val="D4D4D4"/>
-          <w:kern w:val="0"/>
-          <w:sz w:val="21"/>
-          <w:szCs w:val="21"/>
-          <w:lang w:eastAsia="pt-BR"/>
-          <w14:ligatures w14:val="none"/>
-        </w:rPr>
-        <w:t xml:space="preserve">        </w:t>
-      </w:r>
-      <w:r>
-        <w:rPr>
-          <w:rFonts w:ascii="Consolas" w:eastAsia="Times New Roman" w:hAnsi="Consolas" w:cs="Times New Roman"/>
-          <w:color w:val="74B0DF"/>
-          <w:kern w:val="0"/>
-          <w:sz w:val="21"/>
-          <w:szCs w:val="21"/>
-          <w:lang w:eastAsia="pt-BR"/>
-          <w14:ligatures w14:val="none"/>
-        </w:rPr>
-        <w:t>peso</w:t>
-      </w:r>
-    </w:p>
-    <w:p>
-      <w:pPr>
-        <w:shd w:val="clear" w:color="auto" w:fill="1E1E1E"/>
-        <w:spacing w:after="0" w:line="285" w:lineRule="atLeast"/>
-        <w:rPr>
-          <w:rFonts w:ascii="Consolas" w:eastAsia="Times New Roman" w:hAnsi="Consolas" w:cs="Times New Roman"/>
-          <w:color w:val="D4D4D4"/>
-          <w:kern w:val="0"/>
-          <w:sz w:val="21"/>
-          <w:szCs w:val="21"/>
-          <w:lang w:eastAsia="pt-BR"/>
-          <w14:ligatures w14:val="none"/>
-        </w:rPr>
-      </w:pPr>
-      <w:r>
-        <w:rPr>
-          <w:rFonts w:ascii="Consolas" w:eastAsia="Times New Roman" w:hAnsi="Consolas" w:cs="Times New Roman"/>
-          <w:color w:val="D4D4D4"/>
-          <w:kern w:val="0"/>
-          <w:sz w:val="21"/>
-          <w:szCs w:val="21"/>
-          <w:lang w:eastAsia="pt-BR"/>
-          <w14:ligatures w14:val="none"/>
-        </w:rPr>
-        <w:t xml:space="preserve">    </w:t>
-      </w:r>
-      <w:r>
-        <w:rPr>
-          <w:rFonts w:ascii="Consolas" w:eastAsia="Times New Roman" w:hAnsi="Consolas" w:cs="Times New Roman"/>
-          <w:color w:val="DCDCDC"/>
-          <w:kern w:val="0"/>
-          <w:sz w:val="21"/>
-          <w:szCs w:val="21"/>
-          <w:lang w:eastAsia="pt-BR"/>
-          <w14:ligatures w14:val="none"/>
-        </w:rPr>
-        <w:t>}</w:t>
-      </w:r>
-    </w:p>
-    <w:p>
-      <w:pPr>
-        <w:shd w:val="clear" w:color="auto" w:fill="1E1E1E"/>
-        <w:spacing w:after="240" w:line="285" w:lineRule="atLeast"/>
-        <w:rPr>
-          <w:rFonts w:ascii="Consolas" w:eastAsia="Times New Roman" w:hAnsi="Consolas" w:cs="Times New Roman"/>
-          <w:color w:val="D4D4D4"/>
-          <w:kern w:val="0"/>
-          <w:sz w:val="21"/>
-          <w:szCs w:val="21"/>
-          <w:lang w:eastAsia="pt-BR"/>
-          <w14:ligatures w14:val="none"/>
-        </w:rPr>
-      </w:pPr>
-      <w:r>
-        <w:rPr>
-          <w:rFonts w:ascii="Consolas" w:eastAsia="Times New Roman" w:hAnsi="Consolas" w:cs="Times New Roman"/>
-          <w:color w:val="D4D4D4"/>
-          <w:kern w:val="0"/>
-          <w:sz w:val="21"/>
-          <w:szCs w:val="21"/>
-          <w:lang w:eastAsia="pt-BR"/>
-          <w14:ligatures w14:val="none"/>
-        </w:rPr>
-        <w:br/>
-      </w:r>
-    </w:p>
-    <w:p>
-      <w:pPr>
-        <w:shd w:val="clear" w:color="auto" w:fill="1E1E1E"/>
-        <w:spacing w:after="0" w:line="285" w:lineRule="atLeast"/>
-        <w:rPr>
-          <w:rFonts w:ascii="Consolas" w:eastAsia="Times New Roman" w:hAnsi="Consolas" w:cs="Times New Roman"/>
-          <w:color w:val="D4D4D4"/>
-          <w:kern w:val="0"/>
-          <w:sz w:val="21"/>
-          <w:szCs w:val="21"/>
-          <w:lang w:eastAsia="pt-BR"/>
-          <w14:ligatures w14:val="none"/>
-        </w:rPr>
-      </w:pPr>
-      <w:r>
-        <w:rPr>
-          <w:rFonts w:ascii="Consolas" w:eastAsia="Times New Roman" w:hAnsi="Consolas" w:cs="Times New Roman"/>
-          <w:color w:val="D4D4D4"/>
-          <w:kern w:val="0"/>
-          <w:sz w:val="21"/>
-          <w:szCs w:val="21"/>
-          <w:lang w:eastAsia="pt-BR"/>
-          <w14:ligatures w14:val="none"/>
-        </w:rPr>
-        <w:t xml:space="preserve">    </w:t>
+        <w:t xml:space="preserve"> entender. Compile o projeto para Java 8.</w:t>
       </w:r>
     </w:p>
     <w:p/>
@@ -8412,7 +8273,7 @@
   <w:style w:type="paragraph" w:default="1" w:styleId="Normal">
     <w:name w:val="Normal"/>
     <w:qFormat/>
-    <w:rsid w:val="009930F4"/>
+    <w:rsid w:val="00C64C71"/>
   </w:style>
   <w:style w:type="paragraph" w:styleId="Ttulo1">
     <w:name w:val="heading 1"/>

</xml_diff>

<commit_message>
Adicao de testes, atualizacoes e refatoracoes
</commit_message>
<xml_diff>
--- a/documentacao/Documentação.docx
+++ b/documentacao/Documentação.docx
@@ -2681,10 +2681,7 @@
         <w:ind w:firstLine="708"/>
       </w:pPr>
       <w:r>
-        <w:t xml:space="preserve">Uma ficha </w:t>
-      </w:r>
-      <w:r>
-        <w:t>específica para um personagem do jogador</w:t>
+        <w:t>Uma ficha específica para um personagem do jogador</w:t>
       </w:r>
     </w:p>
     <w:p>
@@ -2697,9 +2694,9 @@
         </w:rPr>
         <w:lastRenderedPageBreak/>
         <w:drawing>
-          <wp:inline distT="0" distB="0" distL="0" distR="0" wp14:anchorId="7EECC669" wp14:editId="778B2CF8">
-            <wp:extent cx="4065955" cy="5715000"/>
-            <wp:effectExtent l="0" t="0" r="0" b="0"/>
+          <wp:inline distT="0" distB="0" distL="0" distR="0" wp14:anchorId="7EECC669" wp14:editId="298EA9B1">
+            <wp:extent cx="4846320" cy="6811861"/>
+            <wp:effectExtent l="0" t="0" r="0" b="8255"/>
             <wp:docPr id="1229747596" name="Imagem 1" descr="Interface gráfica do usuário&#10;&#10;Descrição gerada automaticamente com confiança média"/>
             <wp:cNvGraphicFramePr>
               <a:graphicFrameLocks xmlns:a="http://schemas.openxmlformats.org/drawingml/2006/main" noChangeAspect="1"/>
@@ -2720,7 +2717,7 @@
                   <pic:spPr>
                     <a:xfrm>
                       <a:off x="0" y="0"/>
-                      <a:ext cx="4065955" cy="5715000"/>
+                      <a:ext cx="4848040" cy="6814278"/>
                     </a:xfrm>
                     <a:prstGeom prst="rect">
                       <a:avLst/>
@@ -2823,11 +2820,14 @@
         <w:jc w:val="center"/>
       </w:pPr>
       <w:r>
+        <w:rPr>
+          <w:noProof/>
+        </w:rPr>
         <w:drawing>
-          <wp:inline distT="0" distB="0" distL="0" distR="0" wp14:anchorId="4A41C370" wp14:editId="7D206BFF">
-            <wp:extent cx="3024000" cy="2961089"/>
-            <wp:effectExtent l="0" t="0" r="5080" b="0"/>
-            <wp:docPr id="220494261" name="Imagem 1" descr="Interface gráfica do usuário, Aplicativo, Teams&#10;&#10;Descrição gerada automaticamente"/>
+          <wp:inline distT="0" distB="0" distL="0" distR="0" wp14:anchorId="4537A8B8" wp14:editId="019DAF68">
+            <wp:extent cx="4206240" cy="3999489"/>
+            <wp:effectExtent l="0" t="0" r="3810" b="1270"/>
+            <wp:docPr id="266960149" name="Imagem 7" descr="Uma imagem contendo Linha do tempo&#10;&#10;Descrição gerada automaticamente"/>
             <wp:cNvGraphicFramePr>
               <a:graphicFrameLocks xmlns:a="http://schemas.openxmlformats.org/drawingml/2006/main" noChangeAspect="1"/>
             </wp:cNvGraphicFramePr>
@@ -2835,30 +2835,36 @@
               <a:graphicData uri="http://schemas.openxmlformats.org/drawingml/2006/picture">
                 <pic:pic xmlns:pic="http://schemas.openxmlformats.org/drawingml/2006/picture">
                   <pic:nvPicPr>
-                    <pic:cNvPr id="220494261" name="Imagem 1" descr="Interface gráfica do usuário, Aplicativo, Teams&#10;&#10;Descrição gerada automaticamente"/>
-                    <pic:cNvPicPr/>
+                    <pic:cNvPr id="266960149" name="Imagem 7" descr="Uma imagem contendo Linha do tempo&#10;&#10;Descrição gerada automaticamente"/>
+                    <pic:cNvPicPr>
+                      <a:picLocks noChangeAspect="1" noChangeArrowheads="1"/>
+                    </pic:cNvPicPr>
                   </pic:nvPicPr>
-                  <pic:blipFill rotWithShape="1">
-                    <a:blip r:embed="rId12"/>
-                    <a:srcRect l="26002" r="17515"/>
-                    <a:stretch/>
+                  <pic:blipFill>
+                    <a:blip r:embed="rId12">
+                      <a:extLst>
+                        <a:ext uri="{28A0092B-C50C-407E-A947-70E740481C1C}">
+                          <a14:useLocalDpi xmlns:a14="http://schemas.microsoft.com/office/drawing/2010/main" val="0"/>
+                        </a:ext>
+                      </a:extLst>
+                    </a:blip>
+                    <a:srcRect/>
+                    <a:stretch>
+                      <a:fillRect/>
+                    </a:stretch>
                   </pic:blipFill>
                   <pic:spPr bwMode="auto">
                     <a:xfrm>
                       <a:off x="0" y="0"/>
-                      <a:ext cx="3024000" cy="2961089"/>
+                      <a:ext cx="4211006" cy="4004020"/>
                     </a:xfrm>
                     <a:prstGeom prst="rect">
                       <a:avLst/>
                     </a:prstGeom>
+                    <a:noFill/>
                     <a:ln>
                       <a:noFill/>
                     </a:ln>
-                    <a:extLst>
-                      <a:ext uri="{53640926-AAD7-44D8-BBD7-CCE9431645EC}">
-                        <a14:shadowObscured xmlns:a14="http://schemas.microsoft.com/office/drawing/2010/main"/>
-                      </a:ext>
-                    </a:extLst>
                   </pic:spPr>
                 </pic:pic>
               </a:graphicData>
@@ -2960,7 +2966,7 @@
           <w:lang w:eastAsia="pt-BR"/>
           <w14:ligatures w14:val="none"/>
         </w:rPr>
-        <w:t xml:space="preserve"> RL</w:t>
+        <w:t xml:space="preserve"> LR</w:t>
       </w:r>
     </w:p>
     <w:p>
@@ -3039,6 +3045,7 @@
         </w:rPr>
         <w:t xml:space="preserve"> </w:t>
       </w:r>
+      <w:proofErr w:type="spellStart"/>
       <w:r>
         <w:rPr>
           <w:rFonts w:ascii="Consolas" w:eastAsia="Times New Roman" w:hAnsi="Consolas" w:cs="Times New Roman"/>
@@ -3049,8 +3056,9 @@
           <w:lang w:eastAsia="pt-BR"/>
           <w14:ligatures w14:val="none"/>
         </w:rPr>
-        <w:t>Atributos</w:t>
-      </w:r>
+        <w:t>Raca</w:t>
+      </w:r>
+      <w:proofErr w:type="spellEnd"/>
     </w:p>
     <w:p>
       <w:pPr>
@@ -3138,7 +3146,7 @@
           <w:lang w:eastAsia="pt-BR"/>
           <w14:ligatures w14:val="none"/>
         </w:rPr>
-        <w:t>Inventario</w:t>
+        <w:t>Equipamento</w:t>
       </w:r>
     </w:p>
     <w:p>
@@ -3431,6 +3439,7 @@
         </w:rPr>
         <w:t xml:space="preserve"> </w:t>
       </w:r>
+      <w:proofErr w:type="spellStart"/>
       <w:r>
         <w:rPr>
           <w:rFonts w:ascii="Consolas" w:eastAsia="Times New Roman" w:hAnsi="Consolas" w:cs="Times New Roman"/>
@@ -3441,8 +3450,9 @@
           <w:lang w:eastAsia="pt-BR"/>
           <w14:ligatures w14:val="none"/>
         </w:rPr>
-        <w:t>Classe</w:t>
-      </w:r>
+        <w:t>Especializacao</w:t>
+      </w:r>
+      <w:proofErr w:type="spellEnd"/>
     </w:p>
     <w:p>
       <w:pPr>
@@ -3470,18 +3480,7 @@
         </w:rPr>
         <w:t xml:space="preserve">    </w:t>
       </w:r>
-      <w:r>
-        <w:rPr>
-          <w:rFonts w:ascii="Consolas" w:eastAsia="Times New Roman" w:hAnsi="Consolas" w:cs="Times New Roman"/>
-          <w:color w:val="3DC9B0"/>
-          <w:kern w:val="0"/>
-          <w:sz w:val="21"/>
-          <w:szCs w:val="21"/>
-          <w:lang w:eastAsia="pt-BR"/>
-          <w14:ligatures w14:val="none"/>
-        </w:rPr>
-        <w:t>Classe</w:t>
-      </w:r>
+      <w:proofErr w:type="spellStart"/>
       <w:r>
         <w:rPr>
           <w:rFonts w:ascii="Consolas" w:eastAsia="Times New Roman" w:hAnsi="Consolas" w:cs="Times New Roman"/>
@@ -3492,7 +3491,20 @@
           <w:lang w:eastAsia="pt-BR"/>
           <w14:ligatures w14:val="none"/>
         </w:rPr>
-        <w:t xml:space="preserve"> o</w:t>
+        <w:t>FichaJogador</w:t>
+      </w:r>
+      <w:proofErr w:type="spellEnd"/>
+      <w:r>
+        <w:rPr>
+          <w:rFonts w:ascii="Consolas" w:eastAsia="Times New Roman" w:hAnsi="Consolas" w:cs="Times New Roman"/>
+          <w:color w:val="D4D4D4"/>
+          <w:kern w:val="0"/>
+          <w:sz w:val="21"/>
+          <w:szCs w:val="21"/>
+          <w:lang w:eastAsia="pt-BR"/>
+          <w14:ligatures w14:val="none"/>
+        </w:rPr>
+        <w:t xml:space="preserve"> </w:t>
       </w:r>
       <w:r>
         <w:rPr>
@@ -3506,7 +3518,7 @@
           <w:lang w:eastAsia="pt-BR"/>
           <w14:ligatures w14:val="none"/>
         </w:rPr>
-        <w:t>--</w:t>
+        <w:t>*--</w:t>
       </w:r>
       <w:r>
         <w:rPr>
@@ -3520,7 +3532,6 @@
         </w:rPr>
         <w:t xml:space="preserve"> </w:t>
       </w:r>
-      <w:proofErr w:type="spellStart"/>
       <w:r>
         <w:rPr>
           <w:rFonts w:ascii="Consolas" w:eastAsia="Times New Roman" w:hAnsi="Consolas" w:cs="Times New Roman"/>
@@ -3531,9 +3542,8 @@
           <w:lang w:eastAsia="pt-BR"/>
           <w14:ligatures w14:val="none"/>
         </w:rPr>
-        <w:t>Especializacao</w:t>
-      </w:r>
-      <w:proofErr w:type="spellEnd"/>
+        <w:t>Classe</w:t>
+      </w:r>
     </w:p>
     <w:p>
       <w:pPr>
@@ -3561,18 +3571,7 @@
         </w:rPr>
         <w:t xml:space="preserve">    </w:t>
       </w:r>
-      <w:r>
-        <w:rPr>
-          <w:rFonts w:ascii="Consolas" w:eastAsia="Times New Roman" w:hAnsi="Consolas" w:cs="Times New Roman"/>
-          <w:color w:val="3DC9B0"/>
-          <w:kern w:val="0"/>
-          <w:sz w:val="21"/>
-          <w:szCs w:val="21"/>
-          <w:lang w:eastAsia="pt-BR"/>
-          <w14:ligatures w14:val="none"/>
-        </w:rPr>
-        <w:t>Inventario</w:t>
-      </w:r>
+      <w:proofErr w:type="spellStart"/>
       <w:r>
         <w:rPr>
           <w:rFonts w:ascii="Consolas" w:eastAsia="Times New Roman" w:hAnsi="Consolas" w:cs="Times New Roman"/>
@@ -3583,7 +3582,20 @@
           <w:lang w:eastAsia="pt-BR"/>
           <w14:ligatures w14:val="none"/>
         </w:rPr>
-        <w:t xml:space="preserve"> o</w:t>
+        <w:t>Especializacao</w:t>
+      </w:r>
+      <w:proofErr w:type="spellEnd"/>
+      <w:r>
+        <w:rPr>
+          <w:rFonts w:ascii="Consolas" w:eastAsia="Times New Roman" w:hAnsi="Consolas" w:cs="Times New Roman"/>
+          <w:color w:val="D4D4D4"/>
+          <w:kern w:val="0"/>
+          <w:sz w:val="21"/>
+          <w:szCs w:val="21"/>
+          <w:lang w:eastAsia="pt-BR"/>
+          <w14:ligatures w14:val="none"/>
+        </w:rPr>
+        <w:t xml:space="preserve"> </w:t>
       </w:r>
       <w:r>
         <w:rPr>
@@ -3597,7 +3609,7 @@
           <w:lang w:eastAsia="pt-BR"/>
           <w14:ligatures w14:val="none"/>
         </w:rPr>
-        <w:t>--</w:t>
+        <w:t>*--</w:t>
       </w:r>
       <w:r>
         <w:rPr>
@@ -3621,7 +3633,274 @@
           <w:lang w:eastAsia="pt-BR"/>
           <w14:ligatures w14:val="none"/>
         </w:rPr>
-        <w:t>Item</w:t>
+        <w:t>Classe</w:t>
+      </w:r>
+    </w:p>
+    <w:p>
+      <w:pPr>
+        <w:shd w:val="clear" w:color="auto" w:fill="1E1E1E"/>
+        <w:spacing w:after="0" w:line="285" w:lineRule="atLeast"/>
+        <w:rPr>
+          <w:rFonts w:ascii="Consolas" w:eastAsia="Times New Roman" w:hAnsi="Consolas" w:cs="Times New Roman"/>
+          <w:color w:val="D4D4D4"/>
+          <w:kern w:val="0"/>
+          <w:sz w:val="21"/>
+          <w:szCs w:val="21"/>
+          <w:lang w:eastAsia="pt-BR"/>
+          <w14:ligatures w14:val="none"/>
+        </w:rPr>
+      </w:pPr>
+      <w:r>
+        <w:rPr>
+          <w:rFonts w:ascii="Consolas" w:eastAsia="Times New Roman" w:hAnsi="Consolas" w:cs="Times New Roman"/>
+          <w:color w:val="D4D4D4"/>
+          <w:kern w:val="0"/>
+          <w:sz w:val="21"/>
+          <w:szCs w:val="21"/>
+          <w:lang w:eastAsia="pt-BR"/>
+          <w14:ligatures w14:val="none"/>
+        </w:rPr>
+        <w:t xml:space="preserve">    </w:t>
+      </w:r>
+      <w:r>
+        <w:rPr>
+          <w:rFonts w:ascii="Consolas" w:eastAsia="Times New Roman" w:hAnsi="Consolas" w:cs="Times New Roman"/>
+          <w:color w:val="74B0DF"/>
+          <w:kern w:val="0"/>
+          <w:sz w:val="21"/>
+          <w:szCs w:val="21"/>
+          <w:lang w:eastAsia="pt-BR"/>
+          <w14:ligatures w14:val="none"/>
+        </w:rPr>
+        <w:t>Equipamento</w:t>
+      </w:r>
+      <w:r>
+        <w:rPr>
+          <w:rFonts w:ascii="Consolas" w:eastAsia="Times New Roman" w:hAnsi="Consolas" w:cs="Times New Roman"/>
+          <w:color w:val="D4D4D4"/>
+          <w:kern w:val="0"/>
+          <w:sz w:val="21"/>
+          <w:szCs w:val="21"/>
+          <w:lang w:eastAsia="pt-BR"/>
+          <w14:ligatures w14:val="none"/>
+        </w:rPr>
+        <w:t xml:space="preserve"> </w:t>
+      </w:r>
+      <w:r>
+        <w:rPr>
+          <w:rFonts w:ascii="Consolas" w:eastAsia="Times New Roman" w:hAnsi="Consolas" w:cs="Times New Roman"/>
+          <w:b/>
+          <w:bCs/>
+          <w:color w:val="008800"/>
+          <w:kern w:val="0"/>
+          <w:sz w:val="21"/>
+          <w:szCs w:val="21"/>
+          <w:lang w:eastAsia="pt-BR"/>
+          <w14:ligatures w14:val="none"/>
+        </w:rPr>
+        <w:t>*--</w:t>
+      </w:r>
+      <w:r>
+        <w:rPr>
+          <w:rFonts w:ascii="Consolas" w:eastAsia="Times New Roman" w:hAnsi="Consolas" w:cs="Times New Roman"/>
+          <w:color w:val="D4D4D4"/>
+          <w:kern w:val="0"/>
+          <w:sz w:val="21"/>
+          <w:szCs w:val="21"/>
+          <w:lang w:eastAsia="pt-BR"/>
+          <w14:ligatures w14:val="none"/>
+        </w:rPr>
+        <w:t xml:space="preserve"> </w:t>
+      </w:r>
+      <w:r>
+        <w:rPr>
+          <w:rFonts w:ascii="Consolas" w:eastAsia="Times New Roman" w:hAnsi="Consolas" w:cs="Times New Roman"/>
+          <w:color w:val="74B0DF"/>
+          <w:kern w:val="0"/>
+          <w:sz w:val="21"/>
+          <w:szCs w:val="21"/>
+          <w:lang w:eastAsia="pt-BR"/>
+          <w14:ligatures w14:val="none"/>
+        </w:rPr>
+        <w:t>Arma</w:t>
+      </w:r>
+    </w:p>
+    <w:p>
+      <w:pPr>
+        <w:shd w:val="clear" w:color="auto" w:fill="1E1E1E"/>
+        <w:spacing w:after="0" w:line="285" w:lineRule="atLeast"/>
+        <w:rPr>
+          <w:rFonts w:ascii="Consolas" w:eastAsia="Times New Roman" w:hAnsi="Consolas" w:cs="Times New Roman"/>
+          <w:color w:val="D4D4D4"/>
+          <w:kern w:val="0"/>
+          <w:sz w:val="21"/>
+          <w:szCs w:val="21"/>
+          <w:lang w:eastAsia="pt-BR"/>
+          <w14:ligatures w14:val="none"/>
+        </w:rPr>
+      </w:pPr>
+      <w:r>
+        <w:rPr>
+          <w:rFonts w:ascii="Consolas" w:eastAsia="Times New Roman" w:hAnsi="Consolas" w:cs="Times New Roman"/>
+          <w:color w:val="D4D4D4"/>
+          <w:kern w:val="0"/>
+          <w:sz w:val="21"/>
+          <w:szCs w:val="21"/>
+          <w:lang w:eastAsia="pt-BR"/>
+          <w14:ligatures w14:val="none"/>
+        </w:rPr>
+        <w:t xml:space="preserve">    </w:t>
+      </w:r>
+      <w:r>
+        <w:rPr>
+          <w:rFonts w:ascii="Consolas" w:eastAsia="Times New Roman" w:hAnsi="Consolas" w:cs="Times New Roman"/>
+          <w:color w:val="74B0DF"/>
+          <w:kern w:val="0"/>
+          <w:sz w:val="21"/>
+          <w:szCs w:val="21"/>
+          <w:lang w:eastAsia="pt-BR"/>
+          <w14:ligatures w14:val="none"/>
+        </w:rPr>
+        <w:t>Equipamento</w:t>
+      </w:r>
+      <w:r>
+        <w:rPr>
+          <w:rFonts w:ascii="Consolas" w:eastAsia="Times New Roman" w:hAnsi="Consolas" w:cs="Times New Roman"/>
+          <w:color w:val="D4D4D4"/>
+          <w:kern w:val="0"/>
+          <w:sz w:val="21"/>
+          <w:szCs w:val="21"/>
+          <w:lang w:eastAsia="pt-BR"/>
+          <w14:ligatures w14:val="none"/>
+        </w:rPr>
+        <w:t xml:space="preserve"> </w:t>
+      </w:r>
+      <w:r>
+        <w:rPr>
+          <w:rFonts w:ascii="Consolas" w:eastAsia="Times New Roman" w:hAnsi="Consolas" w:cs="Times New Roman"/>
+          <w:b/>
+          <w:bCs/>
+          <w:color w:val="008800"/>
+          <w:kern w:val="0"/>
+          <w:sz w:val="21"/>
+          <w:szCs w:val="21"/>
+          <w:lang w:eastAsia="pt-BR"/>
+          <w14:ligatures w14:val="none"/>
+        </w:rPr>
+        <w:t>*--</w:t>
+      </w:r>
+      <w:r>
+        <w:rPr>
+          <w:rFonts w:ascii="Consolas" w:eastAsia="Times New Roman" w:hAnsi="Consolas" w:cs="Times New Roman"/>
+          <w:color w:val="D4D4D4"/>
+          <w:kern w:val="0"/>
+          <w:sz w:val="21"/>
+          <w:szCs w:val="21"/>
+          <w:lang w:eastAsia="pt-BR"/>
+          <w14:ligatures w14:val="none"/>
+        </w:rPr>
+        <w:t xml:space="preserve"> </w:t>
+      </w:r>
+      <w:r>
+        <w:rPr>
+          <w:rFonts w:ascii="Consolas" w:eastAsia="Times New Roman" w:hAnsi="Consolas" w:cs="Times New Roman"/>
+          <w:color w:val="74B0DF"/>
+          <w:kern w:val="0"/>
+          <w:sz w:val="21"/>
+          <w:szCs w:val="21"/>
+          <w:lang w:eastAsia="pt-BR"/>
+          <w14:ligatures w14:val="none"/>
+        </w:rPr>
+        <w:t>Armadura</w:t>
+      </w:r>
+    </w:p>
+    <w:p>
+      <w:pPr>
+        <w:shd w:val="clear" w:color="auto" w:fill="1E1E1E"/>
+        <w:spacing w:after="0" w:line="285" w:lineRule="atLeast"/>
+        <w:rPr>
+          <w:rFonts w:ascii="Consolas" w:eastAsia="Times New Roman" w:hAnsi="Consolas" w:cs="Times New Roman"/>
+          <w:color w:val="D4D4D4"/>
+          <w:kern w:val="0"/>
+          <w:sz w:val="21"/>
+          <w:szCs w:val="21"/>
+          <w:lang w:eastAsia="pt-BR"/>
+          <w14:ligatures w14:val="none"/>
+        </w:rPr>
+      </w:pPr>
+      <w:r>
+        <w:rPr>
+          <w:rFonts w:ascii="Consolas" w:eastAsia="Times New Roman" w:hAnsi="Consolas" w:cs="Times New Roman"/>
+          <w:color w:val="D4D4D4"/>
+          <w:kern w:val="0"/>
+          <w:sz w:val="21"/>
+          <w:szCs w:val="21"/>
+          <w:lang w:eastAsia="pt-BR"/>
+          <w14:ligatures w14:val="none"/>
+        </w:rPr>
+        <w:t xml:space="preserve">    </w:t>
+      </w:r>
+      <w:r>
+        <w:rPr>
+          <w:rFonts w:ascii="Consolas" w:eastAsia="Times New Roman" w:hAnsi="Consolas" w:cs="Times New Roman"/>
+          <w:color w:val="74B0DF"/>
+          <w:kern w:val="0"/>
+          <w:sz w:val="21"/>
+          <w:szCs w:val="21"/>
+          <w:lang w:eastAsia="pt-BR"/>
+          <w14:ligatures w14:val="none"/>
+        </w:rPr>
+        <w:t>Equipamento</w:t>
+      </w:r>
+      <w:r>
+        <w:rPr>
+          <w:rFonts w:ascii="Consolas" w:eastAsia="Times New Roman" w:hAnsi="Consolas" w:cs="Times New Roman"/>
+          <w:color w:val="D4D4D4"/>
+          <w:kern w:val="0"/>
+          <w:sz w:val="21"/>
+          <w:szCs w:val="21"/>
+          <w:lang w:eastAsia="pt-BR"/>
+          <w14:ligatures w14:val="none"/>
+        </w:rPr>
+        <w:t xml:space="preserve"> </w:t>
+      </w:r>
+      <w:r>
+        <w:rPr>
+          <w:rFonts w:ascii="Consolas" w:eastAsia="Times New Roman" w:hAnsi="Consolas" w:cs="Times New Roman"/>
+          <w:b/>
+          <w:bCs/>
+          <w:color w:val="008800"/>
+          <w:kern w:val="0"/>
+          <w:sz w:val="21"/>
+          <w:szCs w:val="21"/>
+          <w:lang w:eastAsia="pt-BR"/>
+          <w14:ligatures w14:val="none"/>
+        </w:rPr>
+        <w:t>*--</w:t>
+      </w:r>
+      <w:r>
+        <w:rPr>
+          <w:rFonts w:ascii="Consolas" w:eastAsia="Times New Roman" w:hAnsi="Consolas" w:cs="Times New Roman"/>
+          <w:color w:val="D4D4D4"/>
+          <w:kern w:val="0"/>
+          <w:sz w:val="21"/>
+          <w:szCs w:val="21"/>
+          <w:lang w:eastAsia="pt-BR"/>
+          <w14:ligatures w14:val="none"/>
+        </w:rPr>
+        <w:t xml:space="preserve"> </w:t>
+      </w:r>
+      <w:r>
+        <w:rPr>
+          <w:rFonts w:ascii="Consolas" w:eastAsia="Times New Roman" w:hAnsi="Consolas" w:cs="Times New Roman"/>
+          <w:color w:val="74B0DF"/>
+          <w:kern w:val="0"/>
+          <w:sz w:val="21"/>
+          <w:szCs w:val="21"/>
+          <w:lang w:eastAsia="pt-BR"/>
+          <w14:ligatures w14:val="none"/>
+        </w:rPr>
+        <w:t>Escudo</w:t>
       </w:r>
     </w:p>
     <w:p>
@@ -3911,7 +4190,6 @@
         </w:rPr>
         <w:t xml:space="preserve">        </w:t>
       </w:r>
-      <w:proofErr w:type="spellStart"/>
       <w:r>
         <w:rPr>
           <w:rFonts w:ascii="Consolas" w:eastAsia="Times New Roman" w:hAnsi="Consolas" w:cs="Times New Roman"/>
@@ -3922,9 +4200,8 @@
           <w:lang w:eastAsia="pt-BR"/>
           <w14:ligatures w14:val="none"/>
         </w:rPr>
-        <w:t>raca</w:t>
-      </w:r>
-      <w:proofErr w:type="spellEnd"/>
+        <w:t>alinhamento</w:t>
+      </w:r>
     </w:p>
     <w:p>
       <w:pPr>
@@ -3962,7 +4239,7 @@
           <w:lang w:eastAsia="pt-BR"/>
           <w14:ligatures w14:val="none"/>
         </w:rPr>
-        <w:t>alinhamento</w:t>
+        <w:t>idiomas</w:t>
       </w:r>
     </w:p>
     <w:p>
@@ -3979,30 +4256,6 @@
           <w14:ligatures w14:val="none"/>
         </w:rPr>
       </w:pPr>
-      <w:r>
-        <w:rPr>
-          <w:rFonts w:ascii="Consolas" w:eastAsia="Times New Roman" w:hAnsi="Consolas" w:cs="Times New Roman"/>
-          <w:color w:val="D4D4D4"/>
-          <w:kern w:val="0"/>
-          <w:sz w:val="21"/>
-          <w:szCs w:val="21"/>
-          <w:lang w:eastAsia="pt-BR"/>
-          <w14:ligatures w14:val="none"/>
-        </w:rPr>
-        <w:t xml:space="preserve">        </w:t>
-      </w:r>
-      <w:r>
-        <w:rPr>
-          <w:rFonts w:ascii="Consolas" w:eastAsia="Times New Roman" w:hAnsi="Consolas" w:cs="Times New Roman"/>
-          <w:color w:val="74B0DF"/>
-          <w:kern w:val="0"/>
-          <w:sz w:val="21"/>
-          <w:szCs w:val="21"/>
-          <w:lang w:eastAsia="pt-BR"/>
-          <w14:ligatures w14:val="none"/>
-        </w:rPr>
-        <w:t>idiomas</w:t>
-      </w:r>
     </w:p>
     <w:p>
       <w:pPr>
@@ -4018,6 +4271,30 @@
           <w14:ligatures w14:val="none"/>
         </w:rPr>
       </w:pPr>
+      <w:r>
+        <w:rPr>
+          <w:rFonts w:ascii="Consolas" w:eastAsia="Times New Roman" w:hAnsi="Consolas" w:cs="Times New Roman"/>
+          <w:color w:val="D4D4D4"/>
+          <w:kern w:val="0"/>
+          <w:sz w:val="21"/>
+          <w:szCs w:val="21"/>
+          <w:lang w:eastAsia="pt-BR"/>
+          <w14:ligatures w14:val="none"/>
+        </w:rPr>
+        <w:t xml:space="preserve">        </w:t>
+      </w:r>
+      <w:r>
+        <w:rPr>
+          <w:rFonts w:ascii="Consolas" w:eastAsia="Times New Roman" w:hAnsi="Consolas" w:cs="Times New Roman"/>
+          <w:color w:val="74B0DF"/>
+          <w:kern w:val="0"/>
+          <w:sz w:val="21"/>
+          <w:szCs w:val="21"/>
+          <w:lang w:eastAsia="pt-BR"/>
+          <w14:ligatures w14:val="none"/>
+        </w:rPr>
+        <w:t>forca</w:t>
+      </w:r>
     </w:p>
     <w:p>
       <w:pPr>
@@ -4055,7 +4332,7 @@
           <w:lang w:eastAsia="pt-BR"/>
           <w14:ligatures w14:val="none"/>
         </w:rPr>
-        <w:t>forca</w:t>
+        <w:t>destreza</w:t>
       </w:r>
     </w:p>
     <w:p>
@@ -4082,8 +4359,10 @@
           <w:lang w:eastAsia="pt-BR"/>
           <w14:ligatures w14:val="none"/>
         </w:rPr>
+        <w:lastRenderedPageBreak/>
         <w:t xml:space="preserve">        </w:t>
       </w:r>
+      <w:proofErr w:type="spellStart"/>
       <w:r>
         <w:rPr>
           <w:rFonts w:ascii="Consolas" w:eastAsia="Times New Roman" w:hAnsi="Consolas" w:cs="Times New Roman"/>
@@ -4094,8 +4373,9 @@
           <w:lang w:eastAsia="pt-BR"/>
           <w14:ligatures w14:val="none"/>
         </w:rPr>
-        <w:t>destreza</w:t>
-      </w:r>
+        <w:t>constituicao</w:t>
+      </w:r>
+      <w:proofErr w:type="spellEnd"/>
     </w:p>
     <w:p>
       <w:pPr>
@@ -4134,7 +4414,7 @@
           <w:lang w:eastAsia="pt-BR"/>
           <w14:ligatures w14:val="none"/>
         </w:rPr>
-        <w:t>constituicao</w:t>
+        <w:t>inteligencia</w:t>
       </w:r>
       <w:proofErr w:type="spellEnd"/>
     </w:p>
@@ -4164,7 +4444,6 @@
         </w:rPr>
         <w:t xml:space="preserve">        </w:t>
       </w:r>
-      <w:proofErr w:type="spellStart"/>
       <w:r>
         <w:rPr>
           <w:rFonts w:ascii="Consolas" w:eastAsia="Times New Roman" w:hAnsi="Consolas" w:cs="Times New Roman"/>
@@ -4175,9 +4454,8 @@
           <w:lang w:eastAsia="pt-BR"/>
           <w14:ligatures w14:val="none"/>
         </w:rPr>
-        <w:t>inteligencia</w:t>
-      </w:r>
-      <w:proofErr w:type="spellEnd"/>
+        <w:t>sabedoria</w:t>
+      </w:r>
     </w:p>
     <w:p>
       <w:pPr>
@@ -4215,7 +4493,7 @@
           <w:lang w:eastAsia="pt-BR"/>
           <w14:ligatures w14:val="none"/>
         </w:rPr>
-        <w:t>sabedoria</w:t>
+        <w:t>carisma</w:t>
       </w:r>
     </w:p>
     <w:p>
@@ -4232,30 +4510,6 @@
           <w14:ligatures w14:val="none"/>
         </w:rPr>
       </w:pPr>
-      <w:r>
-        <w:rPr>
-          <w:rFonts w:ascii="Consolas" w:eastAsia="Times New Roman" w:hAnsi="Consolas" w:cs="Times New Roman"/>
-          <w:color w:val="D4D4D4"/>
-          <w:kern w:val="0"/>
-          <w:sz w:val="21"/>
-          <w:szCs w:val="21"/>
-          <w:lang w:eastAsia="pt-BR"/>
-          <w14:ligatures w14:val="none"/>
-        </w:rPr>
-        <w:t xml:space="preserve">        </w:t>
-      </w:r>
-      <w:r>
-        <w:rPr>
-          <w:rFonts w:ascii="Consolas" w:eastAsia="Times New Roman" w:hAnsi="Consolas" w:cs="Times New Roman"/>
-          <w:color w:val="74B0DF"/>
-          <w:kern w:val="0"/>
-          <w:sz w:val="21"/>
-          <w:szCs w:val="21"/>
-          <w:lang w:eastAsia="pt-BR"/>
-          <w14:ligatures w14:val="none"/>
-        </w:rPr>
-        <w:t>carisma</w:t>
-      </w:r>
     </w:p>
     <w:p>
       <w:pPr>
@@ -4271,6 +4525,32 @@
           <w14:ligatures w14:val="none"/>
         </w:rPr>
       </w:pPr>
+      <w:r>
+        <w:rPr>
+          <w:rFonts w:ascii="Consolas" w:eastAsia="Times New Roman" w:hAnsi="Consolas" w:cs="Times New Roman"/>
+          <w:color w:val="D4D4D4"/>
+          <w:kern w:val="0"/>
+          <w:sz w:val="21"/>
+          <w:szCs w:val="21"/>
+          <w:lang w:eastAsia="pt-BR"/>
+          <w14:ligatures w14:val="none"/>
+        </w:rPr>
+        <w:t xml:space="preserve">        </w:t>
+      </w:r>
+      <w:proofErr w:type="spellStart"/>
+      <w:r>
+        <w:rPr>
+          <w:rFonts w:ascii="Consolas" w:eastAsia="Times New Roman" w:hAnsi="Consolas" w:cs="Times New Roman"/>
+          <w:color w:val="74B0DF"/>
+          <w:kern w:val="0"/>
+          <w:sz w:val="21"/>
+          <w:szCs w:val="21"/>
+          <w:lang w:eastAsia="pt-BR"/>
+          <w14:ligatures w14:val="none"/>
+        </w:rPr>
+        <w:t>quantDVs</w:t>
+      </w:r>
+      <w:proofErr w:type="spellEnd"/>
     </w:p>
     <w:p>
       <w:pPr>
@@ -4309,7 +4589,7 @@
           <w:lang w:eastAsia="pt-BR"/>
           <w14:ligatures w14:val="none"/>
         </w:rPr>
-        <w:t>quantDVs</w:t>
+        <w:t>quantPVsAtual</w:t>
       </w:r>
       <w:proofErr w:type="spellEnd"/>
     </w:p>
@@ -4327,32 +4607,6 @@
           <w14:ligatures w14:val="none"/>
         </w:rPr>
       </w:pPr>
-      <w:r>
-        <w:rPr>
-          <w:rFonts w:ascii="Consolas" w:eastAsia="Times New Roman" w:hAnsi="Consolas" w:cs="Times New Roman"/>
-          <w:color w:val="D4D4D4"/>
-          <w:kern w:val="0"/>
-          <w:sz w:val="21"/>
-          <w:szCs w:val="21"/>
-          <w:lang w:eastAsia="pt-BR"/>
-          <w14:ligatures w14:val="none"/>
-        </w:rPr>
-        <w:t xml:space="preserve">        </w:t>
-      </w:r>
-      <w:proofErr w:type="spellStart"/>
-      <w:r>
-        <w:rPr>
-          <w:rFonts w:ascii="Consolas" w:eastAsia="Times New Roman" w:hAnsi="Consolas" w:cs="Times New Roman"/>
-          <w:color w:val="74B0DF"/>
-          <w:kern w:val="0"/>
-          <w:sz w:val="21"/>
-          <w:szCs w:val="21"/>
-          <w:lang w:eastAsia="pt-BR"/>
-          <w14:ligatures w14:val="none"/>
-        </w:rPr>
-        <w:t>quantPVsAtual</w:t>
-      </w:r>
-      <w:proofErr w:type="spellEnd"/>
     </w:p>
     <w:p>
       <w:pPr>
@@ -4368,6 +4622,44 @@
           <w14:ligatures w14:val="none"/>
         </w:rPr>
       </w:pPr>
+      <w:r>
+        <w:rPr>
+          <w:rFonts w:ascii="Consolas" w:eastAsia="Times New Roman" w:hAnsi="Consolas" w:cs="Times New Roman"/>
+          <w:color w:val="D4D4D4"/>
+          <w:kern w:val="0"/>
+          <w:sz w:val="21"/>
+          <w:szCs w:val="21"/>
+          <w:lang w:eastAsia="pt-BR"/>
+          <w14:ligatures w14:val="none"/>
+        </w:rPr>
+        <w:t xml:space="preserve">        </w:t>
+      </w:r>
+      <w:proofErr w:type="spellStart"/>
+      <w:r>
+        <w:rPr>
+          <w:rFonts w:ascii="Consolas" w:eastAsia="Times New Roman" w:hAnsi="Consolas" w:cs="Times New Roman"/>
+          <w:color w:val="74B0DF"/>
+          <w:kern w:val="0"/>
+          <w:sz w:val="21"/>
+          <w:szCs w:val="21"/>
+          <w:lang w:eastAsia="pt-BR"/>
+          <w14:ligatures w14:val="none"/>
+        </w:rPr>
+        <w:t>getClasseArmadura</w:t>
+      </w:r>
+      <w:proofErr w:type="spellEnd"/>
+      <w:r>
+        <w:rPr>
+          <w:rFonts w:ascii="Consolas" w:eastAsia="Times New Roman" w:hAnsi="Consolas" w:cs="Times New Roman"/>
+          <w:color w:val="DCDCDC"/>
+          <w:kern w:val="0"/>
+          <w:sz w:val="21"/>
+          <w:szCs w:val="21"/>
+          <w:lang w:eastAsia="pt-BR"/>
+          <w14:ligatures w14:val="none"/>
+        </w:rPr>
+        <w:t>()</w:t>
+      </w:r>
     </w:p>
     <w:p>
       <w:pPr>
@@ -4393,11 +4685,9 @@
           <w:lang w:eastAsia="pt-BR"/>
           <w14:ligatures w14:val="none"/>
         </w:rPr>
-        <w:lastRenderedPageBreak/>
         <w:t xml:space="preserve">        </w:t>
       </w:r>
       <w:proofErr w:type="spellStart"/>
-      <w:proofErr w:type="gramStart"/>
       <w:r>
         <w:rPr>
           <w:rFonts w:ascii="Consolas" w:eastAsia="Times New Roman" w:hAnsi="Consolas" w:cs="Times New Roman"/>
@@ -4408,7 +4698,7 @@
           <w:lang w:eastAsia="pt-BR"/>
           <w14:ligatures w14:val="none"/>
         </w:rPr>
-        <w:t>getClasseArmadura</w:t>
+        <w:t>getJogadaProtecao</w:t>
       </w:r>
       <w:proofErr w:type="spellEnd"/>
       <w:r>
@@ -4421,20 +4711,7 @@
           <w:lang w:eastAsia="pt-BR"/>
           <w14:ligatures w14:val="none"/>
         </w:rPr>
-        <w:t>(</w:t>
-      </w:r>
-      <w:proofErr w:type="gramEnd"/>
-      <w:r>
-        <w:rPr>
-          <w:rFonts w:ascii="Consolas" w:eastAsia="Times New Roman" w:hAnsi="Consolas" w:cs="Times New Roman"/>
-          <w:color w:val="DCDCDC"/>
-          <w:kern w:val="0"/>
-          <w:sz w:val="21"/>
-          <w:szCs w:val="21"/>
-          <w:lang w:eastAsia="pt-BR"/>
-          <w14:ligatures w14:val="none"/>
-        </w:rPr>
-        <w:t>)</w:t>
+        <w:t>()</w:t>
       </w:r>
     </w:p>
     <w:p>
@@ -4464,7 +4741,6 @@
         <w:t xml:space="preserve">        </w:t>
       </w:r>
       <w:proofErr w:type="spellStart"/>
-      <w:proofErr w:type="gramStart"/>
       <w:r>
         <w:rPr>
           <w:rFonts w:ascii="Consolas" w:eastAsia="Times New Roman" w:hAnsi="Consolas" w:cs="Times New Roman"/>
@@ -4475,7 +4751,7 @@
           <w:lang w:eastAsia="pt-BR"/>
           <w14:ligatures w14:val="none"/>
         </w:rPr>
-        <w:t>getJogadaProtecao</w:t>
+        <w:t>getBaseAtaque</w:t>
       </w:r>
       <w:proofErr w:type="spellEnd"/>
       <w:r>
@@ -4488,20 +4764,7 @@
           <w:lang w:eastAsia="pt-BR"/>
           <w14:ligatures w14:val="none"/>
         </w:rPr>
-        <w:t>(</w:t>
-      </w:r>
-      <w:proofErr w:type="gramEnd"/>
-      <w:r>
-        <w:rPr>
-          <w:rFonts w:ascii="Consolas" w:eastAsia="Times New Roman" w:hAnsi="Consolas" w:cs="Times New Roman"/>
-          <w:color w:val="DCDCDC"/>
-          <w:kern w:val="0"/>
-          <w:sz w:val="21"/>
-          <w:szCs w:val="21"/>
-          <w:lang w:eastAsia="pt-BR"/>
-          <w14:ligatures w14:val="none"/>
-        </w:rPr>
-        <w:t>)</w:t>
+        <w:t>()</w:t>
       </w:r>
     </w:p>
     <w:p>
@@ -4531,7 +4794,6 @@
         <w:t xml:space="preserve">        </w:t>
       </w:r>
       <w:proofErr w:type="spellStart"/>
-      <w:proofErr w:type="gramStart"/>
       <w:r>
         <w:rPr>
           <w:rFonts w:ascii="Consolas" w:eastAsia="Times New Roman" w:hAnsi="Consolas" w:cs="Times New Roman"/>
@@ -4542,7 +4804,7 @@
           <w:lang w:eastAsia="pt-BR"/>
           <w14:ligatures w14:val="none"/>
         </w:rPr>
-        <w:t>getBaseAtaque</w:t>
+        <w:t>getMovimento</w:t>
       </w:r>
       <w:proofErr w:type="spellEnd"/>
       <w:r>
@@ -4555,87 +4817,7 @@
           <w:lang w:eastAsia="pt-BR"/>
           <w14:ligatures w14:val="none"/>
         </w:rPr>
-        <w:t>(</w:t>
-      </w:r>
-      <w:proofErr w:type="gramEnd"/>
-      <w:r>
-        <w:rPr>
-          <w:rFonts w:ascii="Consolas" w:eastAsia="Times New Roman" w:hAnsi="Consolas" w:cs="Times New Roman"/>
-          <w:color w:val="DCDCDC"/>
-          <w:kern w:val="0"/>
-          <w:sz w:val="21"/>
-          <w:szCs w:val="21"/>
-          <w:lang w:eastAsia="pt-BR"/>
-          <w14:ligatures w14:val="none"/>
-        </w:rPr>
-        <w:t>)</w:t>
-      </w:r>
-    </w:p>
-    <w:p>
-      <w:pPr>
-        <w:shd w:val="clear" w:color="auto" w:fill="1E1E1E"/>
-        <w:spacing w:after="0" w:line="285" w:lineRule="atLeast"/>
-        <w:rPr>
-          <w:rFonts w:ascii="Consolas" w:eastAsia="Times New Roman" w:hAnsi="Consolas" w:cs="Times New Roman"/>
-          <w:color w:val="D4D4D4"/>
-          <w:kern w:val="0"/>
-          <w:sz w:val="21"/>
-          <w:szCs w:val="21"/>
-          <w:lang w:eastAsia="pt-BR"/>
-          <w14:ligatures w14:val="none"/>
-        </w:rPr>
-      </w:pPr>
-      <w:r>
-        <w:rPr>
-          <w:rFonts w:ascii="Consolas" w:eastAsia="Times New Roman" w:hAnsi="Consolas" w:cs="Times New Roman"/>
-          <w:color w:val="D4D4D4"/>
-          <w:kern w:val="0"/>
-          <w:sz w:val="21"/>
-          <w:szCs w:val="21"/>
-          <w:lang w:eastAsia="pt-BR"/>
-          <w14:ligatures w14:val="none"/>
-        </w:rPr>
-        <w:t xml:space="preserve">        </w:t>
-      </w:r>
-      <w:proofErr w:type="spellStart"/>
-      <w:proofErr w:type="gramStart"/>
-      <w:r>
-        <w:rPr>
-          <w:rFonts w:ascii="Consolas" w:eastAsia="Times New Roman" w:hAnsi="Consolas" w:cs="Times New Roman"/>
-          <w:color w:val="74B0DF"/>
-          <w:kern w:val="0"/>
-          <w:sz w:val="21"/>
-          <w:szCs w:val="21"/>
-          <w:lang w:eastAsia="pt-BR"/>
-          <w14:ligatures w14:val="none"/>
-        </w:rPr>
-        <w:t>getMovimento</w:t>
-      </w:r>
-      <w:proofErr w:type="spellEnd"/>
-      <w:r>
-        <w:rPr>
-          <w:rFonts w:ascii="Consolas" w:eastAsia="Times New Roman" w:hAnsi="Consolas" w:cs="Times New Roman"/>
-          <w:color w:val="DCDCDC"/>
-          <w:kern w:val="0"/>
-          <w:sz w:val="21"/>
-          <w:szCs w:val="21"/>
-          <w:lang w:eastAsia="pt-BR"/>
-          <w14:ligatures w14:val="none"/>
-        </w:rPr>
-        <w:t>(</w:t>
-      </w:r>
-      <w:proofErr w:type="gramEnd"/>
-      <w:r>
-        <w:rPr>
-          <w:rFonts w:ascii="Consolas" w:eastAsia="Times New Roman" w:hAnsi="Consolas" w:cs="Times New Roman"/>
-          <w:color w:val="DCDCDC"/>
-          <w:kern w:val="0"/>
-          <w:sz w:val="21"/>
-          <w:szCs w:val="21"/>
-          <w:lang w:eastAsia="pt-BR"/>
-          <w14:ligatures w14:val="none"/>
-        </w:rPr>
-        <w:t>)</w:t>
+        <w:t>()</w:t>
       </w:r>
     </w:p>
     <w:p>
@@ -5457,6 +5639,7 @@
         </w:rPr>
         <w:t xml:space="preserve"> </w:t>
       </w:r>
+      <w:proofErr w:type="spellStart"/>
       <w:r>
         <w:rPr>
           <w:rFonts w:ascii="Consolas" w:eastAsia="Times New Roman" w:hAnsi="Consolas" w:cs="Times New Roman"/>
@@ -5467,8 +5650,9 @@
           <w:lang w:eastAsia="pt-BR"/>
           <w14:ligatures w14:val="none"/>
         </w:rPr>
-        <w:t>Classe</w:t>
-      </w:r>
+        <w:t>Raca</w:t>
+      </w:r>
+      <w:proofErr w:type="spellEnd"/>
       <w:r>
         <w:rPr>
           <w:rFonts w:ascii="Consolas" w:eastAsia="Times New Roman" w:hAnsi="Consolas" w:cs="Times New Roman"/>
@@ -5523,69 +5707,6 @@
       <w:r>
         <w:rPr>
           <w:rFonts w:ascii="Consolas" w:eastAsia="Times New Roman" w:hAnsi="Consolas" w:cs="Times New Roman"/>
-          <w:color w:val="DCDCDC"/>
-          <w:kern w:val="0"/>
-          <w:sz w:val="21"/>
-          <w:szCs w:val="21"/>
-          <w:lang w:eastAsia="pt-BR"/>
-          <w14:ligatures w14:val="none"/>
-        </w:rPr>
-        <w:t>&lt;&lt;</w:t>
-      </w:r>
-      <w:r>
-        <w:rPr>
-          <w:rFonts w:ascii="Consolas" w:eastAsia="Times New Roman" w:hAnsi="Consolas" w:cs="Times New Roman"/>
-          <w:color w:val="CC6666"/>
-          <w:kern w:val="0"/>
-          <w:sz w:val="21"/>
-          <w:szCs w:val="21"/>
-          <w:lang w:eastAsia="pt-BR"/>
-          <w14:ligatures w14:val="none"/>
-        </w:rPr>
-        <w:t>enum</w:t>
-      </w:r>
-      <w:r>
-        <w:rPr>
-          <w:rFonts w:ascii="Consolas" w:eastAsia="Times New Roman" w:hAnsi="Consolas" w:cs="Times New Roman"/>
-          <w:color w:val="DCDCDC"/>
-          <w:kern w:val="0"/>
-          <w:sz w:val="21"/>
-          <w:szCs w:val="21"/>
-          <w:lang w:eastAsia="pt-BR"/>
-          <w14:ligatures w14:val="none"/>
-        </w:rPr>
-        <w:t>&gt;&gt;</w:t>
-      </w:r>
-    </w:p>
-    <w:p>
-      <w:pPr>
-        <w:shd w:val="clear" w:color="auto" w:fill="1E1E1E"/>
-        <w:spacing w:after="0" w:line="285" w:lineRule="atLeast"/>
-        <w:rPr>
-          <w:rFonts w:ascii="Consolas" w:eastAsia="Times New Roman" w:hAnsi="Consolas" w:cs="Times New Roman"/>
-          <w:color w:val="D4D4D4"/>
-          <w:kern w:val="0"/>
-          <w:sz w:val="21"/>
-          <w:szCs w:val="21"/>
-          <w:lang w:eastAsia="pt-BR"/>
-          <w14:ligatures w14:val="none"/>
-        </w:rPr>
-      </w:pPr>
-      <w:r>
-        <w:rPr>
-          <w:rFonts w:ascii="Consolas" w:eastAsia="Times New Roman" w:hAnsi="Consolas" w:cs="Times New Roman"/>
-          <w:color w:val="D4D4D4"/>
-          <w:kern w:val="0"/>
-          <w:sz w:val="21"/>
-          <w:szCs w:val="21"/>
-          <w:lang w:eastAsia="pt-BR"/>
-          <w14:ligatures w14:val="none"/>
-        </w:rPr>
-        <w:t xml:space="preserve">        </w:t>
-      </w:r>
-      <w:r>
-        <w:rPr>
-          <w:rFonts w:ascii="Consolas" w:eastAsia="Times New Roman" w:hAnsi="Consolas" w:cs="Times New Roman"/>
           <w:color w:val="74B0DF"/>
           <w:kern w:val="0"/>
           <w:sz w:val="21"/>
@@ -5594,84 +5715,6 @@
           <w14:ligatures w14:val="none"/>
         </w:rPr>
         <w:t>nome</w:t>
-      </w:r>
-    </w:p>
-    <w:p>
-      <w:pPr>
-        <w:shd w:val="clear" w:color="auto" w:fill="1E1E1E"/>
-        <w:spacing w:after="0" w:line="285" w:lineRule="atLeast"/>
-        <w:rPr>
-          <w:rFonts w:ascii="Consolas" w:eastAsia="Times New Roman" w:hAnsi="Consolas" w:cs="Times New Roman"/>
-          <w:color w:val="D4D4D4"/>
-          <w:kern w:val="0"/>
-          <w:sz w:val="21"/>
-          <w:szCs w:val="21"/>
-          <w:lang w:eastAsia="pt-BR"/>
-          <w14:ligatures w14:val="none"/>
-        </w:rPr>
-      </w:pPr>
-      <w:r>
-        <w:rPr>
-          <w:rFonts w:ascii="Consolas" w:eastAsia="Times New Roman" w:hAnsi="Consolas" w:cs="Times New Roman"/>
-          <w:color w:val="D4D4D4"/>
-          <w:kern w:val="0"/>
-          <w:sz w:val="21"/>
-          <w:szCs w:val="21"/>
-          <w:lang w:eastAsia="pt-BR"/>
-          <w14:ligatures w14:val="none"/>
-        </w:rPr>
-        <w:t xml:space="preserve">        </w:t>
-      </w:r>
-      <w:r>
-        <w:rPr>
-          <w:rFonts w:ascii="Consolas" w:eastAsia="Times New Roman" w:hAnsi="Consolas" w:cs="Times New Roman"/>
-          <w:color w:val="74B0DF"/>
-          <w:kern w:val="0"/>
-          <w:sz w:val="21"/>
-          <w:szCs w:val="21"/>
-          <w:lang w:eastAsia="pt-BR"/>
-          <w14:ligatures w14:val="none"/>
-        </w:rPr>
-        <w:t>DADO_VIDA</w:t>
-      </w:r>
-    </w:p>
-    <w:p>
-      <w:pPr>
-        <w:shd w:val="clear" w:color="auto" w:fill="1E1E1E"/>
-        <w:spacing w:after="0" w:line="285" w:lineRule="atLeast"/>
-        <w:rPr>
-          <w:rFonts w:ascii="Consolas" w:eastAsia="Times New Roman" w:hAnsi="Consolas" w:cs="Times New Roman"/>
-          <w:color w:val="D4D4D4"/>
-          <w:kern w:val="0"/>
-          <w:sz w:val="21"/>
-          <w:szCs w:val="21"/>
-          <w:lang w:eastAsia="pt-BR"/>
-          <w14:ligatures w14:val="none"/>
-        </w:rPr>
-      </w:pPr>
-      <w:r>
-        <w:rPr>
-          <w:rFonts w:ascii="Consolas" w:eastAsia="Times New Roman" w:hAnsi="Consolas" w:cs="Times New Roman"/>
-          <w:color w:val="D4D4D4"/>
-          <w:kern w:val="0"/>
-          <w:sz w:val="21"/>
-          <w:szCs w:val="21"/>
-          <w:lang w:eastAsia="pt-BR"/>
-          <w14:ligatures w14:val="none"/>
-        </w:rPr>
-        <w:t xml:space="preserve">        </w:t>
-      </w:r>
-      <w:r>
-        <w:rPr>
-          <w:rFonts w:ascii="Consolas" w:eastAsia="Times New Roman" w:hAnsi="Consolas" w:cs="Times New Roman"/>
-          <w:color w:val="74B0DF"/>
-          <w:kern w:val="0"/>
-          <w:sz w:val="21"/>
-          <w:szCs w:val="21"/>
-          <w:lang w:eastAsia="pt-BR"/>
-          <w14:ligatures w14:val="none"/>
-        </w:rPr>
-        <w:t>DADO_VIDA_MEDIO</w:t>
       </w:r>
     </w:p>
     <w:p>
@@ -5782,7 +5825,6 @@
         </w:rPr>
         <w:t xml:space="preserve"> </w:t>
       </w:r>
-      <w:proofErr w:type="spellStart"/>
       <w:r>
         <w:rPr>
           <w:rFonts w:ascii="Consolas" w:eastAsia="Times New Roman" w:hAnsi="Consolas" w:cs="Times New Roman"/>
@@ -5793,9 +5835,8 @@
           <w:lang w:eastAsia="pt-BR"/>
           <w14:ligatures w14:val="none"/>
         </w:rPr>
-        <w:t>Especializacao</w:t>
-      </w:r>
-      <w:proofErr w:type="spellEnd"/>
+        <w:t>Classe</w:t>
+      </w:r>
       <w:r>
         <w:rPr>
           <w:rFonts w:ascii="Consolas" w:eastAsia="Times New Roman" w:hAnsi="Consolas" w:cs="Times New Roman"/>
@@ -5947,19 +5988,19 @@
           <w:lang w:eastAsia="pt-BR"/>
           <w14:ligatures w14:val="none"/>
         </w:rPr>
-        <w:t xml:space="preserve">    </w:t>
-      </w:r>
-      <w:r>
-        <w:rPr>
-          <w:rFonts w:ascii="Consolas" w:eastAsia="Times New Roman" w:hAnsi="Consolas" w:cs="Times New Roman"/>
-          <w:color w:val="DCDCDC"/>
-          <w:kern w:val="0"/>
-          <w:sz w:val="21"/>
-          <w:szCs w:val="21"/>
-          <w:lang w:eastAsia="pt-BR"/>
-          <w14:ligatures w14:val="none"/>
-        </w:rPr>
-        <w:t>}</w:t>
+        <w:t xml:space="preserve">        </w:t>
+      </w:r>
+      <w:r>
+        <w:rPr>
+          <w:rFonts w:ascii="Consolas" w:eastAsia="Times New Roman" w:hAnsi="Consolas" w:cs="Times New Roman"/>
+          <w:color w:val="74B0DF"/>
+          <w:kern w:val="0"/>
+          <w:sz w:val="21"/>
+          <w:szCs w:val="21"/>
+          <w:lang w:eastAsia="pt-BR"/>
+          <w14:ligatures w14:val="none"/>
+        </w:rPr>
+        <w:t>DADO_VIDA</w:t>
       </w:r>
     </w:p>
     <w:p>
@@ -5976,6 +6017,30 @@
           <w14:ligatures w14:val="none"/>
         </w:rPr>
       </w:pPr>
+      <w:r>
+        <w:rPr>
+          <w:rFonts w:ascii="Consolas" w:eastAsia="Times New Roman" w:hAnsi="Consolas" w:cs="Times New Roman"/>
+          <w:color w:val="D4D4D4"/>
+          <w:kern w:val="0"/>
+          <w:sz w:val="21"/>
+          <w:szCs w:val="21"/>
+          <w:lang w:eastAsia="pt-BR"/>
+          <w14:ligatures w14:val="none"/>
+        </w:rPr>
+        <w:t xml:space="preserve">        </w:t>
+      </w:r>
+      <w:r>
+        <w:rPr>
+          <w:rFonts w:ascii="Consolas" w:eastAsia="Times New Roman" w:hAnsi="Consolas" w:cs="Times New Roman"/>
+          <w:color w:val="74B0DF"/>
+          <w:kern w:val="0"/>
+          <w:sz w:val="21"/>
+          <w:szCs w:val="21"/>
+          <w:lang w:eastAsia="pt-BR"/>
+          <w14:ligatures w14:val="none"/>
+        </w:rPr>
+        <w:t>DADO_VIDA_MEDIO</w:t>
+      </w:r>
     </w:p>
     <w:p>
       <w:pPr>
@@ -6003,8 +6068,61 @@
         </w:rPr>
         <w:t xml:space="preserve">    </w:t>
       </w:r>
+      <w:r>
+        <w:rPr>
+          <w:rFonts w:ascii="Consolas" w:eastAsia="Times New Roman" w:hAnsi="Consolas" w:cs="Times New Roman"/>
+          <w:color w:val="DCDCDC"/>
+          <w:kern w:val="0"/>
+          <w:sz w:val="21"/>
+          <w:szCs w:val="21"/>
+          <w:lang w:eastAsia="pt-BR"/>
+          <w14:ligatures w14:val="none"/>
+        </w:rPr>
+        <w:t>}</w:t>
+      </w:r>
+    </w:p>
+    <w:p>
+      <w:pPr>
+        <w:shd w:val="clear" w:color="auto" w:fill="1E1E1E"/>
+        <w:spacing w:after="0" w:line="285" w:lineRule="atLeast"/>
+        <w:rPr>
+          <w:rFonts w:ascii="Consolas" w:eastAsia="Times New Roman" w:hAnsi="Consolas" w:cs="Times New Roman"/>
+          <w:color w:val="D4D4D4"/>
+          <w:kern w:val="0"/>
+          <w:sz w:val="21"/>
+          <w:szCs w:val="21"/>
+          <w:lang w:eastAsia="pt-BR"/>
+          <w14:ligatures w14:val="none"/>
+        </w:rPr>
+      </w:pPr>
+    </w:p>
+    <w:p>
+      <w:pPr>
+        <w:shd w:val="clear" w:color="auto" w:fill="1E1E1E"/>
+        <w:spacing w:after="0" w:line="285" w:lineRule="atLeast"/>
+        <w:rPr>
+          <w:rFonts w:ascii="Consolas" w:eastAsia="Times New Roman" w:hAnsi="Consolas" w:cs="Times New Roman"/>
+          <w:color w:val="D4D4D4"/>
+          <w:kern w:val="0"/>
+          <w:sz w:val="21"/>
+          <w:szCs w:val="21"/>
+          <w:lang w:eastAsia="pt-BR"/>
+          <w14:ligatures w14:val="none"/>
+        </w:rPr>
+      </w:pPr>
+      <w:r>
+        <w:rPr>
+          <w:rFonts w:ascii="Consolas" w:eastAsia="Times New Roman" w:hAnsi="Consolas" w:cs="Times New Roman"/>
+          <w:color w:val="D4D4D4"/>
+          <w:kern w:val="0"/>
+          <w:sz w:val="21"/>
+          <w:szCs w:val="21"/>
+          <w:lang w:eastAsia="pt-BR"/>
+          <w14:ligatures w14:val="none"/>
+        </w:rPr>
+        <w:t xml:space="preserve">    </w:t>
+      </w:r>
       <w:proofErr w:type="spellStart"/>
-      <w:proofErr w:type="gramStart"/>
       <w:r>
         <w:rPr>
           <w:rFonts w:ascii="Consolas" w:eastAsia="Times New Roman" w:hAnsi="Consolas" w:cs="Times New Roman"/>
@@ -6032,6 +6150,7 @@
         </w:rPr>
         <w:t xml:space="preserve"> </w:t>
       </w:r>
+      <w:proofErr w:type="spellStart"/>
       <w:r>
         <w:rPr>
           <w:rFonts w:ascii="Consolas" w:eastAsia="Times New Roman" w:hAnsi="Consolas" w:cs="Times New Roman"/>
@@ -6042,9 +6161,9 @@
           <w:lang w:eastAsia="pt-BR"/>
           <w14:ligatures w14:val="none"/>
         </w:rPr>
-        <w:t>Inventario</w:t>
-      </w:r>
-      <w:proofErr w:type="gramEnd"/>
+        <w:t>Especializacao</w:t>
+      </w:r>
+      <w:proofErr w:type="spellEnd"/>
       <w:r>
         <w:rPr>
           <w:rFonts w:ascii="Consolas" w:eastAsia="Times New Roman" w:hAnsi="Consolas" w:cs="Times New Roman"/>
@@ -6099,14 +6218,38 @@
       <w:r>
         <w:rPr>
           <w:rFonts w:ascii="Consolas" w:eastAsia="Times New Roman" w:hAnsi="Consolas" w:cs="Times New Roman"/>
-          <w:color w:val="74B0DF"/>
-          <w:kern w:val="0"/>
-          <w:sz w:val="21"/>
-          <w:szCs w:val="21"/>
-          <w:lang w:eastAsia="pt-BR"/>
-          <w14:ligatures w14:val="none"/>
-        </w:rPr>
-        <w:t>equipamentos</w:t>
+          <w:color w:val="DCDCDC"/>
+          <w:kern w:val="0"/>
+          <w:sz w:val="21"/>
+          <w:szCs w:val="21"/>
+          <w:lang w:eastAsia="pt-BR"/>
+          <w14:ligatures w14:val="none"/>
+        </w:rPr>
+        <w:t>&lt;&lt;</w:t>
+      </w:r>
+      <w:r>
+        <w:rPr>
+          <w:rFonts w:ascii="Consolas" w:eastAsia="Times New Roman" w:hAnsi="Consolas" w:cs="Times New Roman"/>
+          <w:color w:val="CC6666"/>
+          <w:kern w:val="0"/>
+          <w:sz w:val="21"/>
+          <w:szCs w:val="21"/>
+          <w:lang w:eastAsia="pt-BR"/>
+          <w14:ligatures w14:val="none"/>
+        </w:rPr>
+        <w:t>enum</w:t>
+      </w:r>
+      <w:r>
+        <w:rPr>
+          <w:rFonts w:ascii="Consolas" w:eastAsia="Times New Roman" w:hAnsi="Consolas" w:cs="Times New Roman"/>
+          <w:color w:val="DCDCDC"/>
+          <w:kern w:val="0"/>
+          <w:sz w:val="21"/>
+          <w:szCs w:val="21"/>
+          <w:lang w:eastAsia="pt-BR"/>
+          <w14:ligatures w14:val="none"/>
+        </w:rPr>
+        <w:t>&gt;&gt;</w:t>
       </w:r>
     </w:p>
     <w:p>
@@ -6135,8 +6278,6 @@
         </w:rPr>
         <w:t xml:space="preserve">        </w:t>
       </w:r>
-      <w:proofErr w:type="spellStart"/>
-      <w:proofErr w:type="gramStart"/>
       <w:r>
         <w:rPr>
           <w:rFonts w:ascii="Consolas" w:eastAsia="Times New Roman" w:hAnsi="Consolas" w:cs="Times New Roman"/>
@@ -6147,33 +6288,7 @@
           <w:lang w:eastAsia="pt-BR"/>
           <w14:ligatures w14:val="none"/>
         </w:rPr>
-        <w:t>calcularCarga</w:t>
-      </w:r>
-      <w:proofErr w:type="spellEnd"/>
-      <w:r>
-        <w:rPr>
-          <w:rFonts w:ascii="Consolas" w:eastAsia="Times New Roman" w:hAnsi="Consolas" w:cs="Times New Roman"/>
-          <w:color w:val="DCDCDC"/>
-          <w:kern w:val="0"/>
-          <w:sz w:val="21"/>
-          <w:szCs w:val="21"/>
-          <w:lang w:eastAsia="pt-BR"/>
-          <w14:ligatures w14:val="none"/>
-        </w:rPr>
-        <w:t>(</w:t>
-      </w:r>
-      <w:proofErr w:type="gramEnd"/>
-      <w:r>
-        <w:rPr>
-          <w:rFonts w:ascii="Consolas" w:eastAsia="Times New Roman" w:hAnsi="Consolas" w:cs="Times New Roman"/>
-          <w:color w:val="DCDCDC"/>
-          <w:kern w:val="0"/>
-          <w:sz w:val="21"/>
-          <w:szCs w:val="21"/>
-          <w:lang w:eastAsia="pt-BR"/>
-          <w14:ligatures w14:val="none"/>
-        </w:rPr>
-        <w:t>)</w:t>
+        <w:t>nome</w:t>
       </w:r>
     </w:p>
     <w:p>
@@ -6294,7 +6409,7 @@
           <w:lang w:eastAsia="pt-BR"/>
           <w14:ligatures w14:val="none"/>
         </w:rPr>
-        <w:t>Item</w:t>
+        <w:t>Equipamento</w:t>
       </w:r>
       <w:r>
         <w:rPr>
@@ -6335,30 +6450,6 @@
           <w14:ligatures w14:val="none"/>
         </w:rPr>
       </w:pPr>
-      <w:r>
-        <w:rPr>
-          <w:rFonts w:ascii="Consolas" w:eastAsia="Times New Roman" w:hAnsi="Consolas" w:cs="Times New Roman"/>
-          <w:color w:val="D4D4D4"/>
-          <w:kern w:val="0"/>
-          <w:sz w:val="21"/>
-          <w:szCs w:val="21"/>
-          <w:lang w:eastAsia="pt-BR"/>
-          <w14:ligatures w14:val="none"/>
-        </w:rPr>
-        <w:t xml:space="preserve">        </w:t>
-      </w:r>
-      <w:r>
-        <w:rPr>
-          <w:rFonts w:ascii="Consolas" w:eastAsia="Times New Roman" w:hAnsi="Consolas" w:cs="Times New Roman"/>
-          <w:color w:val="74B0DF"/>
-          <w:kern w:val="0"/>
-          <w:sz w:val="21"/>
-          <w:szCs w:val="21"/>
-          <w:lang w:eastAsia="pt-BR"/>
-          <w14:ligatures w14:val="none"/>
-        </w:rPr>
-        <w:t>nome</w:t>
-      </w:r>
     </w:p>
     <w:p>
       <w:pPr>
@@ -6384,19 +6475,20 @@
           <w:lang w:eastAsia="pt-BR"/>
           <w14:ligatures w14:val="none"/>
         </w:rPr>
-        <w:t xml:space="preserve">        </w:t>
-      </w:r>
-      <w:r>
-        <w:rPr>
-          <w:rFonts w:ascii="Consolas" w:eastAsia="Times New Roman" w:hAnsi="Consolas" w:cs="Times New Roman"/>
-          <w:color w:val="74B0DF"/>
-          <w:kern w:val="0"/>
-          <w:sz w:val="21"/>
-          <w:szCs w:val="21"/>
-          <w:lang w:eastAsia="pt-BR"/>
-          <w14:ligatures w14:val="none"/>
-        </w:rPr>
-        <w:t>peso</w:t>
+        <w:lastRenderedPageBreak/>
+        <w:t xml:space="preserve">    </w:t>
+      </w:r>
+      <w:r>
+        <w:rPr>
+          <w:rFonts w:ascii="Consolas" w:eastAsia="Times New Roman" w:hAnsi="Consolas" w:cs="Times New Roman"/>
+          <w:color w:val="DCDCDC"/>
+          <w:kern w:val="0"/>
+          <w:sz w:val="21"/>
+          <w:szCs w:val="21"/>
+          <w:lang w:eastAsia="pt-BR"/>
+          <w14:ligatures w14:val="none"/>
+        </w:rPr>
+        <w:t>}</w:t>
       </w:r>
     </w:p>
     <w:p>
@@ -6413,6 +6505,670 @@
           <w14:ligatures w14:val="none"/>
         </w:rPr>
       </w:pPr>
+    </w:p>
+    <w:p>
+      <w:pPr>
+        <w:shd w:val="clear" w:color="auto" w:fill="1E1E1E"/>
+        <w:spacing w:after="0" w:line="285" w:lineRule="atLeast"/>
+        <w:rPr>
+          <w:rFonts w:ascii="Consolas" w:eastAsia="Times New Roman" w:hAnsi="Consolas" w:cs="Times New Roman"/>
+          <w:color w:val="D4D4D4"/>
+          <w:kern w:val="0"/>
+          <w:sz w:val="21"/>
+          <w:szCs w:val="21"/>
+          <w:lang w:eastAsia="pt-BR"/>
+          <w14:ligatures w14:val="none"/>
+        </w:rPr>
+      </w:pPr>
+      <w:r>
+        <w:rPr>
+          <w:rFonts w:ascii="Consolas" w:eastAsia="Times New Roman" w:hAnsi="Consolas" w:cs="Times New Roman"/>
+          <w:color w:val="D4D4D4"/>
+          <w:kern w:val="0"/>
+          <w:sz w:val="21"/>
+          <w:szCs w:val="21"/>
+          <w:lang w:eastAsia="pt-BR"/>
+          <w14:ligatures w14:val="none"/>
+        </w:rPr>
+        <w:t xml:space="preserve">    </w:t>
+      </w:r>
+      <w:proofErr w:type="spellStart"/>
+      <w:r>
+        <w:rPr>
+          <w:rFonts w:ascii="Consolas" w:eastAsia="Times New Roman" w:hAnsi="Consolas" w:cs="Times New Roman"/>
+          <w:b/>
+          <w:bCs/>
+          <w:color w:val="9650C8"/>
+          <w:kern w:val="0"/>
+          <w:sz w:val="21"/>
+          <w:szCs w:val="21"/>
+          <w:lang w:eastAsia="pt-BR"/>
+          <w14:ligatures w14:val="none"/>
+        </w:rPr>
+        <w:t>class</w:t>
+      </w:r>
+      <w:proofErr w:type="spellEnd"/>
+      <w:r>
+        <w:rPr>
+          <w:rFonts w:ascii="Consolas" w:eastAsia="Times New Roman" w:hAnsi="Consolas" w:cs="Times New Roman"/>
+          <w:color w:val="D4D4D4"/>
+          <w:kern w:val="0"/>
+          <w:sz w:val="21"/>
+          <w:szCs w:val="21"/>
+          <w:lang w:eastAsia="pt-BR"/>
+          <w14:ligatures w14:val="none"/>
+        </w:rPr>
+        <w:t xml:space="preserve"> </w:t>
+      </w:r>
+      <w:r>
+        <w:rPr>
+          <w:rFonts w:ascii="Consolas" w:eastAsia="Times New Roman" w:hAnsi="Consolas" w:cs="Times New Roman"/>
+          <w:color w:val="74B0DF"/>
+          <w:kern w:val="0"/>
+          <w:sz w:val="21"/>
+          <w:szCs w:val="21"/>
+          <w:lang w:eastAsia="pt-BR"/>
+          <w14:ligatures w14:val="none"/>
+        </w:rPr>
+        <w:t>Arma</w:t>
+      </w:r>
+      <w:r>
+        <w:rPr>
+          <w:rFonts w:ascii="Consolas" w:eastAsia="Times New Roman" w:hAnsi="Consolas" w:cs="Times New Roman"/>
+          <w:color w:val="D4D4D4"/>
+          <w:kern w:val="0"/>
+          <w:sz w:val="21"/>
+          <w:szCs w:val="21"/>
+          <w:lang w:eastAsia="pt-BR"/>
+          <w14:ligatures w14:val="none"/>
+        </w:rPr>
+        <w:t xml:space="preserve"> </w:t>
+      </w:r>
+      <w:r>
+        <w:rPr>
+          <w:rFonts w:ascii="Consolas" w:eastAsia="Times New Roman" w:hAnsi="Consolas" w:cs="Times New Roman"/>
+          <w:color w:val="DCDCDC"/>
+          <w:kern w:val="0"/>
+          <w:sz w:val="21"/>
+          <w:szCs w:val="21"/>
+          <w:lang w:eastAsia="pt-BR"/>
+          <w14:ligatures w14:val="none"/>
+        </w:rPr>
+        <w:t>{</w:t>
+      </w:r>
+    </w:p>
+    <w:p>
+      <w:pPr>
+        <w:shd w:val="clear" w:color="auto" w:fill="1E1E1E"/>
+        <w:spacing w:after="0" w:line="285" w:lineRule="atLeast"/>
+        <w:rPr>
+          <w:rFonts w:ascii="Consolas" w:eastAsia="Times New Roman" w:hAnsi="Consolas" w:cs="Times New Roman"/>
+          <w:color w:val="D4D4D4"/>
+          <w:kern w:val="0"/>
+          <w:sz w:val="21"/>
+          <w:szCs w:val="21"/>
+          <w:lang w:eastAsia="pt-BR"/>
+          <w14:ligatures w14:val="none"/>
+        </w:rPr>
+      </w:pPr>
+    </w:p>
+    <w:p>
+      <w:pPr>
+        <w:shd w:val="clear" w:color="auto" w:fill="1E1E1E"/>
+        <w:spacing w:after="0" w:line="285" w:lineRule="atLeast"/>
+        <w:rPr>
+          <w:rFonts w:ascii="Consolas" w:eastAsia="Times New Roman" w:hAnsi="Consolas" w:cs="Times New Roman"/>
+          <w:color w:val="D4D4D4"/>
+          <w:kern w:val="0"/>
+          <w:sz w:val="21"/>
+          <w:szCs w:val="21"/>
+          <w:lang w:eastAsia="pt-BR"/>
+          <w14:ligatures w14:val="none"/>
+        </w:rPr>
+      </w:pPr>
+      <w:r>
+        <w:rPr>
+          <w:rFonts w:ascii="Consolas" w:eastAsia="Times New Roman" w:hAnsi="Consolas" w:cs="Times New Roman"/>
+          <w:color w:val="D4D4D4"/>
+          <w:kern w:val="0"/>
+          <w:sz w:val="21"/>
+          <w:szCs w:val="21"/>
+          <w:lang w:eastAsia="pt-BR"/>
+          <w14:ligatures w14:val="none"/>
+        </w:rPr>
+        <w:t xml:space="preserve">    </w:t>
+      </w:r>
+      <w:r>
+        <w:rPr>
+          <w:rFonts w:ascii="Consolas" w:eastAsia="Times New Roman" w:hAnsi="Consolas" w:cs="Times New Roman"/>
+          <w:color w:val="DCDCDC"/>
+          <w:kern w:val="0"/>
+          <w:sz w:val="21"/>
+          <w:szCs w:val="21"/>
+          <w:lang w:eastAsia="pt-BR"/>
+          <w14:ligatures w14:val="none"/>
+        </w:rPr>
+        <w:t>}</w:t>
+      </w:r>
+    </w:p>
+    <w:p>
+      <w:pPr>
+        <w:shd w:val="clear" w:color="auto" w:fill="1E1E1E"/>
+        <w:spacing w:after="0" w:line="285" w:lineRule="atLeast"/>
+        <w:rPr>
+          <w:rFonts w:ascii="Consolas" w:eastAsia="Times New Roman" w:hAnsi="Consolas" w:cs="Times New Roman"/>
+          <w:color w:val="D4D4D4"/>
+          <w:kern w:val="0"/>
+          <w:sz w:val="21"/>
+          <w:szCs w:val="21"/>
+          <w:lang w:eastAsia="pt-BR"/>
+          <w14:ligatures w14:val="none"/>
+        </w:rPr>
+      </w:pPr>
+    </w:p>
+    <w:p>
+      <w:pPr>
+        <w:shd w:val="clear" w:color="auto" w:fill="1E1E1E"/>
+        <w:spacing w:after="0" w:line="285" w:lineRule="atLeast"/>
+        <w:rPr>
+          <w:rFonts w:ascii="Consolas" w:eastAsia="Times New Roman" w:hAnsi="Consolas" w:cs="Times New Roman"/>
+          <w:color w:val="D4D4D4"/>
+          <w:kern w:val="0"/>
+          <w:sz w:val="21"/>
+          <w:szCs w:val="21"/>
+          <w:lang w:eastAsia="pt-BR"/>
+          <w14:ligatures w14:val="none"/>
+        </w:rPr>
+      </w:pPr>
+      <w:r>
+        <w:rPr>
+          <w:rFonts w:ascii="Consolas" w:eastAsia="Times New Roman" w:hAnsi="Consolas" w:cs="Times New Roman"/>
+          <w:color w:val="D4D4D4"/>
+          <w:kern w:val="0"/>
+          <w:sz w:val="21"/>
+          <w:szCs w:val="21"/>
+          <w:lang w:eastAsia="pt-BR"/>
+          <w14:ligatures w14:val="none"/>
+        </w:rPr>
+        <w:t xml:space="preserve">    </w:t>
+      </w:r>
+      <w:proofErr w:type="spellStart"/>
+      <w:r>
+        <w:rPr>
+          <w:rFonts w:ascii="Consolas" w:eastAsia="Times New Roman" w:hAnsi="Consolas" w:cs="Times New Roman"/>
+          <w:b/>
+          <w:bCs/>
+          <w:color w:val="9650C8"/>
+          <w:kern w:val="0"/>
+          <w:sz w:val="21"/>
+          <w:szCs w:val="21"/>
+          <w:lang w:eastAsia="pt-BR"/>
+          <w14:ligatures w14:val="none"/>
+        </w:rPr>
+        <w:t>class</w:t>
+      </w:r>
+      <w:proofErr w:type="spellEnd"/>
+      <w:r>
+        <w:rPr>
+          <w:rFonts w:ascii="Consolas" w:eastAsia="Times New Roman" w:hAnsi="Consolas" w:cs="Times New Roman"/>
+          <w:color w:val="D4D4D4"/>
+          <w:kern w:val="0"/>
+          <w:sz w:val="21"/>
+          <w:szCs w:val="21"/>
+          <w:lang w:eastAsia="pt-BR"/>
+          <w14:ligatures w14:val="none"/>
+        </w:rPr>
+        <w:t xml:space="preserve"> </w:t>
+      </w:r>
+      <w:r>
+        <w:rPr>
+          <w:rFonts w:ascii="Consolas" w:eastAsia="Times New Roman" w:hAnsi="Consolas" w:cs="Times New Roman"/>
+          <w:color w:val="74B0DF"/>
+          <w:kern w:val="0"/>
+          <w:sz w:val="21"/>
+          <w:szCs w:val="21"/>
+          <w:lang w:eastAsia="pt-BR"/>
+          <w14:ligatures w14:val="none"/>
+        </w:rPr>
+        <w:t>Armadura</w:t>
+      </w:r>
+      <w:r>
+        <w:rPr>
+          <w:rFonts w:ascii="Consolas" w:eastAsia="Times New Roman" w:hAnsi="Consolas" w:cs="Times New Roman"/>
+          <w:color w:val="D4D4D4"/>
+          <w:kern w:val="0"/>
+          <w:sz w:val="21"/>
+          <w:szCs w:val="21"/>
+          <w:lang w:eastAsia="pt-BR"/>
+          <w14:ligatures w14:val="none"/>
+        </w:rPr>
+        <w:t xml:space="preserve"> </w:t>
+      </w:r>
+      <w:r>
+        <w:rPr>
+          <w:rFonts w:ascii="Consolas" w:eastAsia="Times New Roman" w:hAnsi="Consolas" w:cs="Times New Roman"/>
+          <w:color w:val="DCDCDC"/>
+          <w:kern w:val="0"/>
+          <w:sz w:val="21"/>
+          <w:szCs w:val="21"/>
+          <w:lang w:eastAsia="pt-BR"/>
+          <w14:ligatures w14:val="none"/>
+        </w:rPr>
+        <w:t>{</w:t>
+      </w:r>
+    </w:p>
+    <w:p>
+      <w:pPr>
+        <w:shd w:val="clear" w:color="auto" w:fill="1E1E1E"/>
+        <w:spacing w:after="0" w:line="285" w:lineRule="atLeast"/>
+        <w:rPr>
+          <w:rFonts w:ascii="Consolas" w:eastAsia="Times New Roman" w:hAnsi="Consolas" w:cs="Times New Roman"/>
+          <w:color w:val="D4D4D4"/>
+          <w:kern w:val="0"/>
+          <w:sz w:val="21"/>
+          <w:szCs w:val="21"/>
+          <w:lang w:eastAsia="pt-BR"/>
+          <w14:ligatures w14:val="none"/>
+        </w:rPr>
+      </w:pPr>
+    </w:p>
+    <w:p>
+      <w:pPr>
+        <w:shd w:val="clear" w:color="auto" w:fill="1E1E1E"/>
+        <w:spacing w:after="0" w:line="285" w:lineRule="atLeast"/>
+        <w:rPr>
+          <w:rFonts w:ascii="Consolas" w:eastAsia="Times New Roman" w:hAnsi="Consolas" w:cs="Times New Roman"/>
+          <w:color w:val="D4D4D4"/>
+          <w:kern w:val="0"/>
+          <w:sz w:val="21"/>
+          <w:szCs w:val="21"/>
+          <w:lang w:eastAsia="pt-BR"/>
+          <w14:ligatures w14:val="none"/>
+        </w:rPr>
+      </w:pPr>
+      <w:r>
+        <w:rPr>
+          <w:rFonts w:ascii="Consolas" w:eastAsia="Times New Roman" w:hAnsi="Consolas" w:cs="Times New Roman"/>
+          <w:color w:val="D4D4D4"/>
+          <w:kern w:val="0"/>
+          <w:sz w:val="21"/>
+          <w:szCs w:val="21"/>
+          <w:lang w:eastAsia="pt-BR"/>
+          <w14:ligatures w14:val="none"/>
+        </w:rPr>
+        <w:t xml:space="preserve">    </w:t>
+      </w:r>
+      <w:r>
+        <w:rPr>
+          <w:rFonts w:ascii="Consolas" w:eastAsia="Times New Roman" w:hAnsi="Consolas" w:cs="Times New Roman"/>
+          <w:color w:val="DCDCDC"/>
+          <w:kern w:val="0"/>
+          <w:sz w:val="21"/>
+          <w:szCs w:val="21"/>
+          <w:lang w:eastAsia="pt-BR"/>
+          <w14:ligatures w14:val="none"/>
+        </w:rPr>
+        <w:t>}</w:t>
+      </w:r>
+    </w:p>
+    <w:p>
+      <w:pPr>
+        <w:shd w:val="clear" w:color="auto" w:fill="1E1E1E"/>
+        <w:spacing w:after="0" w:line="285" w:lineRule="atLeast"/>
+        <w:rPr>
+          <w:rFonts w:ascii="Consolas" w:eastAsia="Times New Roman" w:hAnsi="Consolas" w:cs="Times New Roman"/>
+          <w:color w:val="D4D4D4"/>
+          <w:kern w:val="0"/>
+          <w:sz w:val="21"/>
+          <w:szCs w:val="21"/>
+          <w:lang w:eastAsia="pt-BR"/>
+          <w14:ligatures w14:val="none"/>
+        </w:rPr>
+      </w:pPr>
+    </w:p>
+    <w:p>
+      <w:pPr>
+        <w:shd w:val="clear" w:color="auto" w:fill="1E1E1E"/>
+        <w:spacing w:after="0" w:line="285" w:lineRule="atLeast"/>
+        <w:rPr>
+          <w:rFonts w:ascii="Consolas" w:eastAsia="Times New Roman" w:hAnsi="Consolas" w:cs="Times New Roman"/>
+          <w:color w:val="D4D4D4"/>
+          <w:kern w:val="0"/>
+          <w:sz w:val="21"/>
+          <w:szCs w:val="21"/>
+          <w:lang w:eastAsia="pt-BR"/>
+          <w14:ligatures w14:val="none"/>
+        </w:rPr>
+      </w:pPr>
+      <w:r>
+        <w:rPr>
+          <w:rFonts w:ascii="Consolas" w:eastAsia="Times New Roman" w:hAnsi="Consolas" w:cs="Times New Roman"/>
+          <w:color w:val="D4D4D4"/>
+          <w:kern w:val="0"/>
+          <w:sz w:val="21"/>
+          <w:szCs w:val="21"/>
+          <w:lang w:eastAsia="pt-BR"/>
+          <w14:ligatures w14:val="none"/>
+        </w:rPr>
+        <w:t xml:space="preserve">    </w:t>
+      </w:r>
+      <w:proofErr w:type="spellStart"/>
+      <w:r>
+        <w:rPr>
+          <w:rFonts w:ascii="Consolas" w:eastAsia="Times New Roman" w:hAnsi="Consolas" w:cs="Times New Roman"/>
+          <w:b/>
+          <w:bCs/>
+          <w:color w:val="9650C8"/>
+          <w:kern w:val="0"/>
+          <w:sz w:val="21"/>
+          <w:szCs w:val="21"/>
+          <w:lang w:eastAsia="pt-BR"/>
+          <w14:ligatures w14:val="none"/>
+        </w:rPr>
+        <w:t>class</w:t>
+      </w:r>
+      <w:proofErr w:type="spellEnd"/>
+      <w:r>
+        <w:rPr>
+          <w:rFonts w:ascii="Consolas" w:eastAsia="Times New Roman" w:hAnsi="Consolas" w:cs="Times New Roman"/>
+          <w:color w:val="D4D4D4"/>
+          <w:kern w:val="0"/>
+          <w:sz w:val="21"/>
+          <w:szCs w:val="21"/>
+          <w:lang w:eastAsia="pt-BR"/>
+          <w14:ligatures w14:val="none"/>
+        </w:rPr>
+        <w:t xml:space="preserve"> </w:t>
+      </w:r>
+      <w:r>
+        <w:rPr>
+          <w:rFonts w:ascii="Consolas" w:eastAsia="Times New Roman" w:hAnsi="Consolas" w:cs="Times New Roman"/>
+          <w:color w:val="74B0DF"/>
+          <w:kern w:val="0"/>
+          <w:sz w:val="21"/>
+          <w:szCs w:val="21"/>
+          <w:lang w:eastAsia="pt-BR"/>
+          <w14:ligatures w14:val="none"/>
+        </w:rPr>
+        <w:t>Escudo</w:t>
+      </w:r>
+      <w:r>
+        <w:rPr>
+          <w:rFonts w:ascii="Consolas" w:eastAsia="Times New Roman" w:hAnsi="Consolas" w:cs="Times New Roman"/>
+          <w:color w:val="D4D4D4"/>
+          <w:kern w:val="0"/>
+          <w:sz w:val="21"/>
+          <w:szCs w:val="21"/>
+          <w:lang w:eastAsia="pt-BR"/>
+          <w14:ligatures w14:val="none"/>
+        </w:rPr>
+        <w:t xml:space="preserve"> </w:t>
+      </w:r>
+      <w:r>
+        <w:rPr>
+          <w:rFonts w:ascii="Consolas" w:eastAsia="Times New Roman" w:hAnsi="Consolas" w:cs="Times New Roman"/>
+          <w:color w:val="DCDCDC"/>
+          <w:kern w:val="0"/>
+          <w:sz w:val="21"/>
+          <w:szCs w:val="21"/>
+          <w:lang w:eastAsia="pt-BR"/>
+          <w14:ligatures w14:val="none"/>
+        </w:rPr>
+        <w:t>{</w:t>
+      </w:r>
+    </w:p>
+    <w:p>
+      <w:pPr>
+        <w:shd w:val="clear" w:color="auto" w:fill="1E1E1E"/>
+        <w:spacing w:after="0" w:line="285" w:lineRule="atLeast"/>
+        <w:rPr>
+          <w:rFonts w:ascii="Consolas" w:eastAsia="Times New Roman" w:hAnsi="Consolas" w:cs="Times New Roman"/>
+          <w:color w:val="D4D4D4"/>
+          <w:kern w:val="0"/>
+          <w:sz w:val="21"/>
+          <w:szCs w:val="21"/>
+          <w:lang w:eastAsia="pt-BR"/>
+          <w14:ligatures w14:val="none"/>
+        </w:rPr>
+      </w:pPr>
+    </w:p>
+    <w:p>
+      <w:pPr>
+        <w:shd w:val="clear" w:color="auto" w:fill="1E1E1E"/>
+        <w:spacing w:after="0" w:line="285" w:lineRule="atLeast"/>
+        <w:rPr>
+          <w:rFonts w:ascii="Consolas" w:eastAsia="Times New Roman" w:hAnsi="Consolas" w:cs="Times New Roman"/>
+          <w:color w:val="D4D4D4"/>
+          <w:kern w:val="0"/>
+          <w:sz w:val="21"/>
+          <w:szCs w:val="21"/>
+          <w:lang w:eastAsia="pt-BR"/>
+          <w14:ligatures w14:val="none"/>
+        </w:rPr>
+      </w:pPr>
+      <w:r>
+        <w:rPr>
+          <w:rFonts w:ascii="Consolas" w:eastAsia="Times New Roman" w:hAnsi="Consolas" w:cs="Times New Roman"/>
+          <w:color w:val="D4D4D4"/>
+          <w:kern w:val="0"/>
+          <w:sz w:val="21"/>
+          <w:szCs w:val="21"/>
+          <w:lang w:eastAsia="pt-BR"/>
+          <w14:ligatures w14:val="none"/>
+        </w:rPr>
+        <w:t xml:space="preserve">    </w:t>
+      </w:r>
+      <w:r>
+        <w:rPr>
+          <w:rFonts w:ascii="Consolas" w:eastAsia="Times New Roman" w:hAnsi="Consolas" w:cs="Times New Roman"/>
+          <w:color w:val="DCDCDC"/>
+          <w:kern w:val="0"/>
+          <w:sz w:val="21"/>
+          <w:szCs w:val="21"/>
+          <w:lang w:eastAsia="pt-BR"/>
+          <w14:ligatures w14:val="none"/>
+        </w:rPr>
+        <w:t>}</w:t>
+      </w:r>
+    </w:p>
+    <w:p>
+      <w:pPr>
+        <w:shd w:val="clear" w:color="auto" w:fill="1E1E1E"/>
+        <w:spacing w:after="0" w:line="285" w:lineRule="atLeast"/>
+        <w:rPr>
+          <w:rFonts w:ascii="Consolas" w:eastAsia="Times New Roman" w:hAnsi="Consolas" w:cs="Times New Roman"/>
+          <w:color w:val="D4D4D4"/>
+          <w:kern w:val="0"/>
+          <w:sz w:val="21"/>
+          <w:szCs w:val="21"/>
+          <w:lang w:eastAsia="pt-BR"/>
+          <w14:ligatures w14:val="none"/>
+        </w:rPr>
+      </w:pPr>
+    </w:p>
+    <w:p>
+      <w:pPr>
+        <w:shd w:val="clear" w:color="auto" w:fill="1E1E1E"/>
+        <w:spacing w:after="0" w:line="285" w:lineRule="atLeast"/>
+        <w:rPr>
+          <w:rFonts w:ascii="Consolas" w:eastAsia="Times New Roman" w:hAnsi="Consolas" w:cs="Times New Roman"/>
+          <w:color w:val="D4D4D4"/>
+          <w:kern w:val="0"/>
+          <w:sz w:val="21"/>
+          <w:szCs w:val="21"/>
+          <w:lang w:eastAsia="pt-BR"/>
+          <w14:ligatures w14:val="none"/>
+        </w:rPr>
+      </w:pPr>
+      <w:r>
+        <w:rPr>
+          <w:rFonts w:ascii="Consolas" w:eastAsia="Times New Roman" w:hAnsi="Consolas" w:cs="Times New Roman"/>
+          <w:color w:val="D4D4D4"/>
+          <w:kern w:val="0"/>
+          <w:sz w:val="21"/>
+          <w:szCs w:val="21"/>
+          <w:lang w:eastAsia="pt-BR"/>
+          <w14:ligatures w14:val="none"/>
+        </w:rPr>
+        <w:t xml:space="preserve">    </w:t>
+      </w:r>
+      <w:proofErr w:type="spellStart"/>
+      <w:r>
+        <w:rPr>
+          <w:rFonts w:ascii="Consolas" w:eastAsia="Times New Roman" w:hAnsi="Consolas" w:cs="Times New Roman"/>
+          <w:b/>
+          <w:bCs/>
+          <w:color w:val="9650C8"/>
+          <w:kern w:val="0"/>
+          <w:sz w:val="21"/>
+          <w:szCs w:val="21"/>
+          <w:lang w:eastAsia="pt-BR"/>
+          <w14:ligatures w14:val="none"/>
+        </w:rPr>
+        <w:t>class</w:t>
+      </w:r>
+      <w:proofErr w:type="spellEnd"/>
+      <w:r>
+        <w:rPr>
+          <w:rFonts w:ascii="Consolas" w:eastAsia="Times New Roman" w:hAnsi="Consolas" w:cs="Times New Roman"/>
+          <w:color w:val="D4D4D4"/>
+          <w:kern w:val="0"/>
+          <w:sz w:val="21"/>
+          <w:szCs w:val="21"/>
+          <w:lang w:eastAsia="pt-BR"/>
+          <w14:ligatures w14:val="none"/>
+        </w:rPr>
+        <w:t xml:space="preserve"> </w:t>
+      </w:r>
+      <w:r>
+        <w:rPr>
+          <w:rFonts w:ascii="Consolas" w:eastAsia="Times New Roman" w:hAnsi="Consolas" w:cs="Times New Roman"/>
+          <w:color w:val="74B0DF"/>
+          <w:kern w:val="0"/>
+          <w:sz w:val="21"/>
+          <w:szCs w:val="21"/>
+          <w:lang w:eastAsia="pt-BR"/>
+          <w14:ligatures w14:val="none"/>
+        </w:rPr>
+        <w:t>Item</w:t>
+      </w:r>
+      <w:r>
+        <w:rPr>
+          <w:rFonts w:ascii="Consolas" w:eastAsia="Times New Roman" w:hAnsi="Consolas" w:cs="Times New Roman"/>
+          <w:color w:val="D4D4D4"/>
+          <w:kern w:val="0"/>
+          <w:sz w:val="21"/>
+          <w:szCs w:val="21"/>
+          <w:lang w:eastAsia="pt-BR"/>
+          <w14:ligatures w14:val="none"/>
+        </w:rPr>
+        <w:t xml:space="preserve"> </w:t>
+      </w:r>
+      <w:r>
+        <w:rPr>
+          <w:rFonts w:ascii="Consolas" w:eastAsia="Times New Roman" w:hAnsi="Consolas" w:cs="Times New Roman"/>
+          <w:color w:val="DCDCDC"/>
+          <w:kern w:val="0"/>
+          <w:sz w:val="21"/>
+          <w:szCs w:val="21"/>
+          <w:lang w:eastAsia="pt-BR"/>
+          <w14:ligatures w14:val="none"/>
+        </w:rPr>
+        <w:t>{</w:t>
+      </w:r>
+    </w:p>
+    <w:p>
+      <w:pPr>
+        <w:shd w:val="clear" w:color="auto" w:fill="1E1E1E"/>
+        <w:spacing w:after="0" w:line="285" w:lineRule="atLeast"/>
+        <w:rPr>
+          <w:rFonts w:ascii="Consolas" w:eastAsia="Times New Roman" w:hAnsi="Consolas" w:cs="Times New Roman"/>
+          <w:color w:val="D4D4D4"/>
+          <w:kern w:val="0"/>
+          <w:sz w:val="21"/>
+          <w:szCs w:val="21"/>
+          <w:lang w:eastAsia="pt-BR"/>
+          <w14:ligatures w14:val="none"/>
+        </w:rPr>
+      </w:pPr>
+      <w:r>
+        <w:rPr>
+          <w:rFonts w:ascii="Consolas" w:eastAsia="Times New Roman" w:hAnsi="Consolas" w:cs="Times New Roman"/>
+          <w:color w:val="D4D4D4"/>
+          <w:kern w:val="0"/>
+          <w:sz w:val="21"/>
+          <w:szCs w:val="21"/>
+          <w:lang w:eastAsia="pt-BR"/>
+          <w14:ligatures w14:val="none"/>
+        </w:rPr>
+        <w:t xml:space="preserve">        </w:t>
+      </w:r>
+      <w:r>
+        <w:rPr>
+          <w:rFonts w:ascii="Consolas" w:eastAsia="Times New Roman" w:hAnsi="Consolas" w:cs="Times New Roman"/>
+          <w:color w:val="74B0DF"/>
+          <w:kern w:val="0"/>
+          <w:sz w:val="21"/>
+          <w:szCs w:val="21"/>
+          <w:lang w:eastAsia="pt-BR"/>
+          <w14:ligatures w14:val="none"/>
+        </w:rPr>
+        <w:t>nome</w:t>
+      </w:r>
+    </w:p>
+    <w:p>
+      <w:pPr>
+        <w:shd w:val="clear" w:color="auto" w:fill="1E1E1E"/>
+        <w:spacing w:after="0" w:line="285" w:lineRule="atLeast"/>
+        <w:rPr>
+          <w:rFonts w:ascii="Consolas" w:eastAsia="Times New Roman" w:hAnsi="Consolas" w:cs="Times New Roman"/>
+          <w:color w:val="D4D4D4"/>
+          <w:kern w:val="0"/>
+          <w:sz w:val="21"/>
+          <w:szCs w:val="21"/>
+          <w:lang w:eastAsia="pt-BR"/>
+          <w14:ligatures w14:val="none"/>
+        </w:rPr>
+      </w:pPr>
+      <w:r>
+        <w:rPr>
+          <w:rFonts w:ascii="Consolas" w:eastAsia="Times New Roman" w:hAnsi="Consolas" w:cs="Times New Roman"/>
+          <w:color w:val="D4D4D4"/>
+          <w:kern w:val="0"/>
+          <w:sz w:val="21"/>
+          <w:szCs w:val="21"/>
+          <w:lang w:eastAsia="pt-BR"/>
+          <w14:ligatures w14:val="none"/>
+        </w:rPr>
+        <w:t xml:space="preserve">        </w:t>
+      </w:r>
+      <w:r>
+        <w:rPr>
+          <w:rFonts w:ascii="Consolas" w:eastAsia="Times New Roman" w:hAnsi="Consolas" w:cs="Times New Roman"/>
+          <w:color w:val="74B0DF"/>
+          <w:kern w:val="0"/>
+          <w:sz w:val="21"/>
+          <w:szCs w:val="21"/>
+          <w:lang w:eastAsia="pt-BR"/>
+          <w14:ligatures w14:val="none"/>
+        </w:rPr>
+        <w:t>peso</w:t>
+      </w:r>
+    </w:p>
+    <w:p>
+      <w:pPr>
+        <w:shd w:val="clear" w:color="auto" w:fill="1E1E1E"/>
+        <w:spacing w:after="0" w:line="285" w:lineRule="atLeast"/>
+        <w:rPr>
+          <w:rFonts w:ascii="Consolas" w:eastAsia="Times New Roman" w:hAnsi="Consolas" w:cs="Times New Roman"/>
+          <w:color w:val="D4D4D4"/>
+          <w:kern w:val="0"/>
+          <w:sz w:val="21"/>
+          <w:szCs w:val="21"/>
+          <w:lang w:eastAsia="pt-BR"/>
+          <w14:ligatures w14:val="none"/>
+        </w:rPr>
+      </w:pPr>
       <w:r>
         <w:rPr>
           <w:rFonts w:ascii="Consolas" w:eastAsia="Times New Roman" w:hAnsi="Consolas" w:cs="Times New Roman"/>
@@ -6472,15 +7228,7 @@
     </w:p>
     <w:p>
       <w:r>
-        <w:t xml:space="preserve">  Enfim, acho que deu </w:t>
-      </w:r>
-      <w:proofErr w:type="gramStart"/>
-      <w:r>
-        <w:t>pra</w:t>
-      </w:r>
-      <w:proofErr w:type="gramEnd"/>
-      <w:r>
-        <w:t xml:space="preserve"> entender. Compile o projeto para Java 8.</w:t>
+        <w:t xml:space="preserve">  Enfim, acho que deu pra entender. Compile o projeto para Java 8.</w:t>
       </w:r>
     </w:p>
     <w:p/>

</xml_diff>